<commit_message>
Added DB context and revision
</commit_message>
<xml_diff>
--- a/Relatorio.docx
+++ b/Relatorio.docx
@@ -344,7 +344,7 @@
             <w:rPr>
               <w:rFonts w:eastAsiaTheme="minorEastAsia"/>
               <w:noProof/>
-              <w:lang w:eastAsia="pt-PT"/>
+              <w:lang w:val="en-US"/>
             </w:rPr>
           </w:pPr>
           <w:r>
@@ -368,13 +368,13 @@
             </w:rPr>
             <w:fldChar w:fldCharType="separate"/>
           </w:r>
-          <w:hyperlink w:anchor="_Toc6063047" w:history="1">
+          <w:hyperlink w:anchor="_Toc6064999" w:history="1">
             <w:r>
               <w:rPr>
                 <w:rStyle w:val="Hiperligao"/>
                 <w:noProof/>
               </w:rPr>
-              <w:t>1ª Entrega</w:t>
+              <w:t>Contexto da Base de Dados</w:t>
             </w:r>
             <w:r>
               <w:rPr>
@@ -395,7 +395,7 @@
                 <w:noProof/>
                 <w:webHidden/>
               </w:rPr>
-              <w:instrText xml:space="preserve"> PAGEREF _Toc6063047 \h </w:instrText>
+              <w:instrText xml:space="preserve"> PAGEREF _Toc6064999 \h </w:instrText>
             </w:r>
             <w:r>
               <w:rPr>
@@ -428,6 +428,76 @@
         </w:p>
         <w:p>
           <w:pPr>
+            <w:pStyle w:val="ndice1"/>
+            <w:tabs>
+              <w:tab w:val="right" w:leader="dot" w:pos="8494"/>
+            </w:tabs>
+            <w:rPr>
+              <w:rFonts w:eastAsiaTheme="minorEastAsia"/>
+              <w:noProof/>
+              <w:lang w:val="en-US"/>
+            </w:rPr>
+          </w:pPr>
+          <w:hyperlink w:anchor="_Toc6065000" w:history="1">
+            <w:r>
+              <w:rPr>
+                <w:rStyle w:val="Hiperligao"/>
+                <w:noProof/>
+              </w:rPr>
+              <w:t>1ª Entrega</w:t>
+            </w:r>
+            <w:r>
+              <w:rPr>
+                <w:noProof/>
+                <w:webHidden/>
+              </w:rPr>
+              <w:tab/>
+            </w:r>
+            <w:r>
+              <w:rPr>
+                <w:noProof/>
+                <w:webHidden/>
+              </w:rPr>
+              <w:fldChar w:fldCharType="begin"/>
+            </w:r>
+            <w:r>
+              <w:rPr>
+                <w:noProof/>
+                <w:webHidden/>
+              </w:rPr>
+              <w:instrText xml:space="preserve"> PAGEREF _Toc6065000 \h </w:instrText>
+            </w:r>
+            <w:r>
+              <w:rPr>
+                <w:noProof/>
+                <w:webHidden/>
+              </w:rPr>
+            </w:r>
+            <w:r>
+              <w:rPr>
+                <w:noProof/>
+                <w:webHidden/>
+              </w:rPr>
+              <w:fldChar w:fldCharType="separate"/>
+            </w:r>
+            <w:r>
+              <w:rPr>
+                <w:noProof/>
+                <w:webHidden/>
+              </w:rPr>
+              <w:t>4</w:t>
+            </w:r>
+            <w:r>
+              <w:rPr>
+                <w:noProof/>
+                <w:webHidden/>
+              </w:rPr>
+              <w:fldChar w:fldCharType="end"/>
+            </w:r>
+          </w:hyperlink>
+        </w:p>
+        <w:p>
+          <w:pPr>
             <w:pStyle w:val="ndice2"/>
             <w:tabs>
               <w:tab w:val="right" w:leader="dot" w:pos="8494"/>
@@ -435,10 +505,10 @@
             <w:rPr>
               <w:rFonts w:eastAsiaTheme="minorEastAsia"/>
               <w:noProof/>
-              <w:lang w:eastAsia="pt-PT"/>
+              <w:lang w:val="en-US"/>
             </w:rPr>
           </w:pPr>
-          <w:hyperlink w:anchor="_Toc6063048" w:history="1">
+          <w:hyperlink w:anchor="_Toc6065001" w:history="1">
             <w:r>
               <w:rPr>
                 <w:rStyle w:val="Hiperligao"/>
@@ -465,7 +535,7 @@
                 <w:noProof/>
                 <w:webHidden/>
               </w:rPr>
-              <w:instrText xml:space="preserve"> PAGEREF _Toc6063048 \h </w:instrText>
+              <w:instrText xml:space="preserve"> PAGEREF _Toc6065001 \h </w:instrText>
             </w:r>
             <w:r>
               <w:rPr>
@@ -485,7 +555,7 @@
                 <w:noProof/>
                 <w:webHidden/>
               </w:rPr>
-              <w:t>3</w:t>
+              <w:t>4</w:t>
             </w:r>
             <w:r>
               <w:rPr>
@@ -505,10 +575,10 @@
             <w:rPr>
               <w:rFonts w:eastAsiaTheme="minorEastAsia"/>
               <w:noProof/>
-              <w:lang w:eastAsia="pt-PT"/>
+              <w:lang w:val="en-US"/>
             </w:rPr>
           </w:pPr>
-          <w:hyperlink w:anchor="_Toc6063049" w:history="1">
+          <w:hyperlink w:anchor="_Toc6065002" w:history="1">
             <w:r>
               <w:rPr>
                 <w:rStyle w:val="Hiperligao"/>
@@ -535,77 +605,7 @@
                 <w:noProof/>
                 <w:webHidden/>
               </w:rPr>
-              <w:instrText xml:space="preserve"> PAGEREF _Toc6063049 \h </w:instrText>
-            </w:r>
-            <w:r>
-              <w:rPr>
-                <w:noProof/>
-                <w:webHidden/>
-              </w:rPr>
-            </w:r>
-            <w:r>
-              <w:rPr>
-                <w:noProof/>
-                <w:webHidden/>
-              </w:rPr>
-              <w:fldChar w:fldCharType="separate"/>
-            </w:r>
-            <w:r>
-              <w:rPr>
-                <w:noProof/>
-                <w:webHidden/>
-              </w:rPr>
-              <w:t>5</w:t>
-            </w:r>
-            <w:r>
-              <w:rPr>
-                <w:noProof/>
-                <w:webHidden/>
-              </w:rPr>
-              <w:fldChar w:fldCharType="end"/>
-            </w:r>
-          </w:hyperlink>
-        </w:p>
-        <w:p>
-          <w:pPr>
-            <w:pStyle w:val="ndice2"/>
-            <w:tabs>
-              <w:tab w:val="right" w:leader="dot" w:pos="8494"/>
-            </w:tabs>
-            <w:rPr>
-              <w:rFonts w:eastAsiaTheme="minorEastAsia"/>
-              <w:noProof/>
-              <w:lang w:eastAsia="pt-PT"/>
-            </w:rPr>
-          </w:pPr>
-          <w:hyperlink w:anchor="_Toc6063050" w:history="1">
-            <w:r>
-              <w:rPr>
-                <w:rStyle w:val="Hiperligao"/>
-                <w:noProof/>
-              </w:rPr>
-              <w:t>Diagrama UML</w:t>
-            </w:r>
-            <w:r>
-              <w:rPr>
-                <w:noProof/>
-                <w:webHidden/>
-              </w:rPr>
-              <w:tab/>
-            </w:r>
-            <w:r>
-              <w:rPr>
-                <w:noProof/>
-                <w:webHidden/>
-              </w:rPr>
-              <w:fldChar w:fldCharType="begin"/>
-            </w:r>
-            <w:r>
-              <w:rPr>
-                <w:noProof/>
-                <w:webHidden/>
-              </w:rPr>
-              <w:instrText xml:space="preserve"> PAGEREF _Toc6063050 \h </w:instrText>
+              <w:instrText xml:space="preserve"> PAGEREF _Toc6065002 \h </w:instrText>
             </w:r>
             <w:r>
               <w:rPr>
@@ -638,23 +638,23 @@
         </w:p>
         <w:p>
           <w:pPr>
-            <w:pStyle w:val="ndice1"/>
+            <w:pStyle w:val="ndice2"/>
             <w:tabs>
               <w:tab w:val="right" w:leader="dot" w:pos="8494"/>
             </w:tabs>
             <w:rPr>
               <w:rFonts w:eastAsiaTheme="minorEastAsia"/>
               <w:noProof/>
-              <w:lang w:eastAsia="pt-PT"/>
+              <w:lang w:val="en-US"/>
             </w:rPr>
           </w:pPr>
-          <w:hyperlink w:anchor="_Toc6063051" w:history="1">
+          <w:hyperlink w:anchor="_Toc6065003" w:history="1">
             <w:r>
               <w:rPr>
                 <w:rStyle w:val="Hiperligao"/>
                 <w:noProof/>
               </w:rPr>
-              <w:t>2ª Entrega</w:t>
+              <w:t>Diagrama UML</w:t>
             </w:r>
             <w:r>
               <w:rPr>
@@ -675,7 +675,7 @@
                 <w:noProof/>
                 <w:webHidden/>
               </w:rPr>
-              <w:instrText xml:space="preserve"> PAGEREF _Toc6063051 \h </w:instrText>
+              <w:instrText xml:space="preserve"> PAGEREF _Toc6065003 \h </w:instrText>
             </w:r>
             <w:r>
               <w:rPr>
@@ -708,23 +708,23 @@
         </w:p>
         <w:p>
           <w:pPr>
-            <w:pStyle w:val="ndice2"/>
+            <w:pStyle w:val="ndice1"/>
             <w:tabs>
               <w:tab w:val="right" w:leader="dot" w:pos="8494"/>
             </w:tabs>
             <w:rPr>
               <w:rFonts w:eastAsiaTheme="minorEastAsia"/>
               <w:noProof/>
-              <w:lang w:eastAsia="pt-PT"/>
+              <w:lang w:val="en-US"/>
             </w:rPr>
           </w:pPr>
-          <w:hyperlink w:anchor="_Toc6063052" w:history="1">
+          <w:hyperlink w:anchor="_Toc6065004" w:history="1">
             <w:r>
               <w:rPr>
                 <w:rStyle w:val="Hiperligao"/>
                 <w:noProof/>
               </w:rPr>
-              <w:t>Revisão do modelo conceptual</w:t>
+              <w:t>2ª Entrega</w:t>
             </w:r>
             <w:r>
               <w:rPr>
@@ -745,77 +745,7 @@
                 <w:noProof/>
                 <w:webHidden/>
               </w:rPr>
-              <w:instrText xml:space="preserve"> PAGEREF _Toc6063052 \h </w:instrText>
-            </w:r>
-            <w:r>
-              <w:rPr>
-                <w:noProof/>
-                <w:webHidden/>
-              </w:rPr>
-            </w:r>
-            <w:r>
-              <w:rPr>
-                <w:noProof/>
-                <w:webHidden/>
-              </w:rPr>
-              <w:fldChar w:fldCharType="separate"/>
-            </w:r>
-            <w:r>
-              <w:rPr>
-                <w:noProof/>
-                <w:webHidden/>
-              </w:rPr>
-              <w:t>7</w:t>
-            </w:r>
-            <w:r>
-              <w:rPr>
-                <w:noProof/>
-                <w:webHidden/>
-              </w:rPr>
-              <w:fldChar w:fldCharType="end"/>
-            </w:r>
-          </w:hyperlink>
-        </w:p>
-        <w:p>
-          <w:pPr>
-            <w:pStyle w:val="ndice2"/>
-            <w:tabs>
-              <w:tab w:val="right" w:leader="dot" w:pos="8494"/>
-            </w:tabs>
-            <w:rPr>
-              <w:rFonts w:eastAsiaTheme="minorEastAsia"/>
-              <w:noProof/>
-              <w:lang w:eastAsia="pt-PT"/>
-            </w:rPr>
-          </w:pPr>
-          <w:hyperlink w:anchor="_Toc6063053" w:history="1">
-            <w:r>
-              <w:rPr>
-                <w:rStyle w:val="Hiperligao"/>
-                <w:noProof/>
-              </w:rPr>
-              <w:t>Diagrama UML Revisto</w:t>
-            </w:r>
-            <w:r>
-              <w:rPr>
-                <w:noProof/>
-                <w:webHidden/>
-              </w:rPr>
-              <w:tab/>
-            </w:r>
-            <w:r>
-              <w:rPr>
-                <w:noProof/>
-                <w:webHidden/>
-              </w:rPr>
-              <w:fldChar w:fldCharType="begin"/>
-            </w:r>
-            <w:r>
-              <w:rPr>
-                <w:noProof/>
-                <w:webHidden/>
-              </w:rPr>
-              <w:instrText xml:space="preserve"> PAGEREF _Toc6063053 \h </w:instrText>
+              <w:instrText xml:space="preserve"> PAGEREF _Toc6065004 \h </w:instrText>
             </w:r>
             <w:r>
               <w:rPr>
@@ -855,16 +785,16 @@
             <w:rPr>
               <w:rFonts w:eastAsiaTheme="minorEastAsia"/>
               <w:noProof/>
-              <w:lang w:eastAsia="pt-PT"/>
+              <w:lang w:val="en-US"/>
             </w:rPr>
           </w:pPr>
-          <w:hyperlink w:anchor="_Toc6063054" w:history="1">
+          <w:hyperlink w:anchor="_Toc6065005" w:history="1">
             <w:r>
               <w:rPr>
                 <w:rStyle w:val="Hiperligao"/>
                 <w:noProof/>
               </w:rPr>
-              <w:t>Esquema Relacional, dependências funcionais e chaves</w:t>
+              <w:t>Revisão do modelo conceptual</w:t>
             </w:r>
             <w:r>
               <w:rPr>
@@ -885,7 +815,77 @@
                 <w:noProof/>
                 <w:webHidden/>
               </w:rPr>
-              <w:instrText xml:space="preserve"> PAGEREF _Toc6063054 \h </w:instrText>
+              <w:instrText xml:space="preserve"> PAGEREF _Toc6065005 \h </w:instrText>
+            </w:r>
+            <w:r>
+              <w:rPr>
+                <w:noProof/>
+                <w:webHidden/>
+              </w:rPr>
+            </w:r>
+            <w:r>
+              <w:rPr>
+                <w:noProof/>
+                <w:webHidden/>
+              </w:rPr>
+              <w:fldChar w:fldCharType="separate"/>
+            </w:r>
+            <w:r>
+              <w:rPr>
+                <w:noProof/>
+                <w:webHidden/>
+              </w:rPr>
+              <w:t>8</w:t>
+            </w:r>
+            <w:r>
+              <w:rPr>
+                <w:noProof/>
+                <w:webHidden/>
+              </w:rPr>
+              <w:fldChar w:fldCharType="end"/>
+            </w:r>
+          </w:hyperlink>
+        </w:p>
+        <w:p>
+          <w:pPr>
+            <w:pStyle w:val="ndice2"/>
+            <w:tabs>
+              <w:tab w:val="right" w:leader="dot" w:pos="8494"/>
+            </w:tabs>
+            <w:rPr>
+              <w:rFonts w:eastAsiaTheme="minorEastAsia"/>
+              <w:noProof/>
+              <w:lang w:val="en-US"/>
+            </w:rPr>
+          </w:pPr>
+          <w:hyperlink w:anchor="_Toc6065006" w:history="1">
+            <w:r>
+              <w:rPr>
+                <w:rStyle w:val="Hiperligao"/>
+                <w:noProof/>
+              </w:rPr>
+              <w:t>Diagrama UML Revisto</w:t>
+            </w:r>
+            <w:r>
+              <w:rPr>
+                <w:noProof/>
+                <w:webHidden/>
+              </w:rPr>
+              <w:tab/>
+            </w:r>
+            <w:r>
+              <w:rPr>
+                <w:noProof/>
+                <w:webHidden/>
+              </w:rPr>
+              <w:fldChar w:fldCharType="begin"/>
+            </w:r>
+            <w:r>
+              <w:rPr>
+                <w:noProof/>
+                <w:webHidden/>
+              </w:rPr>
+              <w:instrText xml:space="preserve"> PAGEREF _Toc6065006 \h </w:instrText>
             </w:r>
             <w:r>
               <w:rPr>
@@ -925,10 +925,80 @@
             <w:rPr>
               <w:rFonts w:eastAsiaTheme="minorEastAsia"/>
               <w:noProof/>
-              <w:lang w:eastAsia="pt-PT"/>
+              <w:lang w:val="en-US"/>
             </w:rPr>
           </w:pPr>
-          <w:hyperlink w:anchor="_Toc6063055" w:history="1">
+          <w:hyperlink w:anchor="_Toc6065007" w:history="1">
+            <w:r>
+              <w:rPr>
+                <w:rStyle w:val="Hiperligao"/>
+                <w:noProof/>
+              </w:rPr>
+              <w:t>Esquema Relacional, dependências funcionais e chaves</w:t>
+            </w:r>
+            <w:r>
+              <w:rPr>
+                <w:noProof/>
+                <w:webHidden/>
+              </w:rPr>
+              <w:tab/>
+            </w:r>
+            <w:r>
+              <w:rPr>
+                <w:noProof/>
+                <w:webHidden/>
+              </w:rPr>
+              <w:fldChar w:fldCharType="begin"/>
+            </w:r>
+            <w:r>
+              <w:rPr>
+                <w:noProof/>
+                <w:webHidden/>
+              </w:rPr>
+              <w:instrText xml:space="preserve"> PAGEREF _Toc6065007 \h </w:instrText>
+            </w:r>
+            <w:r>
+              <w:rPr>
+                <w:noProof/>
+                <w:webHidden/>
+              </w:rPr>
+            </w:r>
+            <w:r>
+              <w:rPr>
+                <w:noProof/>
+                <w:webHidden/>
+              </w:rPr>
+              <w:fldChar w:fldCharType="separate"/>
+            </w:r>
+            <w:r>
+              <w:rPr>
+                <w:noProof/>
+                <w:webHidden/>
+              </w:rPr>
+              <w:t>10</w:t>
+            </w:r>
+            <w:r>
+              <w:rPr>
+                <w:noProof/>
+                <w:webHidden/>
+              </w:rPr>
+              <w:fldChar w:fldCharType="end"/>
+            </w:r>
+          </w:hyperlink>
+        </w:p>
+        <w:p>
+          <w:pPr>
+            <w:pStyle w:val="ndice2"/>
+            <w:tabs>
+              <w:tab w:val="right" w:leader="dot" w:pos="8494"/>
+            </w:tabs>
+            <w:rPr>
+              <w:rFonts w:eastAsiaTheme="minorEastAsia"/>
+              <w:noProof/>
+              <w:lang w:val="en-US"/>
+            </w:rPr>
+          </w:pPr>
+          <w:hyperlink w:anchor="_Toc6065008" w:history="1">
             <w:r>
               <w:rPr>
                 <w:rStyle w:val="Hiperligao"/>
@@ -955,77 +1025,7 @@
                 <w:noProof/>
                 <w:webHidden/>
               </w:rPr>
-              <w:instrText xml:space="preserve"> PAGEREF _Toc6063055 \h </w:instrText>
-            </w:r>
-            <w:r>
-              <w:rPr>
-                <w:noProof/>
-                <w:webHidden/>
-              </w:rPr>
-            </w:r>
-            <w:r>
-              <w:rPr>
-                <w:noProof/>
-                <w:webHidden/>
-              </w:rPr>
-              <w:fldChar w:fldCharType="separate"/>
-            </w:r>
-            <w:r>
-              <w:rPr>
-                <w:noProof/>
-                <w:webHidden/>
-              </w:rPr>
-              <w:t>13</w:t>
-            </w:r>
-            <w:r>
-              <w:rPr>
-                <w:noProof/>
-                <w:webHidden/>
-              </w:rPr>
-              <w:fldChar w:fldCharType="end"/>
-            </w:r>
-          </w:hyperlink>
-        </w:p>
-        <w:p>
-          <w:pPr>
-            <w:pStyle w:val="ndice2"/>
-            <w:tabs>
-              <w:tab w:val="right" w:leader="dot" w:pos="8494"/>
-            </w:tabs>
-            <w:rPr>
-              <w:rFonts w:eastAsiaTheme="minorEastAsia"/>
-              <w:noProof/>
-              <w:lang w:eastAsia="pt-PT"/>
-            </w:rPr>
-          </w:pPr>
-          <w:hyperlink w:anchor="_Toc6063056" w:history="1">
-            <w:r>
-              <w:rPr>
-                <w:rStyle w:val="Hiperligao"/>
-                <w:noProof/>
-              </w:rPr>
-              <w:t>Restrições</w:t>
-            </w:r>
-            <w:r>
-              <w:rPr>
-                <w:noProof/>
-                <w:webHidden/>
-              </w:rPr>
-              <w:tab/>
-            </w:r>
-            <w:r>
-              <w:rPr>
-                <w:noProof/>
-                <w:webHidden/>
-              </w:rPr>
-              <w:fldChar w:fldCharType="begin"/>
-            </w:r>
-            <w:r>
-              <w:rPr>
-                <w:noProof/>
-                <w:webHidden/>
-              </w:rPr>
-              <w:instrText xml:space="preserve"> PAGEREF _Toc6063056 \h </w:instrText>
+              <w:instrText xml:space="preserve"> PAGEREF _Toc6065008 \h </w:instrText>
             </w:r>
             <w:r>
               <w:rPr>
@@ -1057,6 +1057,76 @@
           </w:hyperlink>
         </w:p>
         <w:p>
+          <w:pPr>
+            <w:pStyle w:val="ndice2"/>
+            <w:tabs>
+              <w:tab w:val="right" w:leader="dot" w:pos="8494"/>
+            </w:tabs>
+            <w:rPr>
+              <w:rFonts w:eastAsiaTheme="minorEastAsia"/>
+              <w:noProof/>
+              <w:lang w:val="en-US"/>
+            </w:rPr>
+          </w:pPr>
+          <w:hyperlink w:anchor="_Toc6065009" w:history="1">
+            <w:r>
+              <w:rPr>
+                <w:rStyle w:val="Hiperligao"/>
+                <w:noProof/>
+              </w:rPr>
+              <w:t>Restrições</w:t>
+            </w:r>
+            <w:r>
+              <w:rPr>
+                <w:noProof/>
+                <w:webHidden/>
+              </w:rPr>
+              <w:tab/>
+            </w:r>
+            <w:r>
+              <w:rPr>
+                <w:noProof/>
+                <w:webHidden/>
+              </w:rPr>
+              <w:fldChar w:fldCharType="begin"/>
+            </w:r>
+            <w:r>
+              <w:rPr>
+                <w:noProof/>
+                <w:webHidden/>
+              </w:rPr>
+              <w:instrText xml:space="preserve"> PAGEREF _Toc6065009 \h </w:instrText>
+            </w:r>
+            <w:r>
+              <w:rPr>
+                <w:noProof/>
+                <w:webHidden/>
+              </w:rPr>
+            </w:r>
+            <w:r>
+              <w:rPr>
+                <w:noProof/>
+                <w:webHidden/>
+              </w:rPr>
+              <w:fldChar w:fldCharType="separate"/>
+            </w:r>
+            <w:r>
+              <w:rPr>
+                <w:noProof/>
+                <w:webHidden/>
+              </w:rPr>
+              <w:t>15</w:t>
+            </w:r>
+            <w:r>
+              <w:rPr>
+                <w:noProof/>
+                <w:webHidden/>
+              </w:rPr>
+              <w:fldChar w:fldCharType="end"/>
+            </w:r>
+          </w:hyperlink>
+        </w:p>
+        <w:p>
           <w:r>
             <w:rPr>
               <w:b/>
@@ -1086,39 +1156,137 @@
       <w:pPr>
         <w:pStyle w:val="Ttulo1"/>
       </w:pPr>
-      <w:bookmarkStart w:id="0" w:name="_Toc6063047"/>
+      <w:bookmarkStart w:id="0" w:name="_Toc6064999"/>
       <w:r>
         <w:lastRenderedPageBreak/>
+        <w:t>Contexto da Base de Dados</w:t>
+      </w:r>
+      <w:bookmarkEnd w:id="0"/>
+    </w:p>
+    <w:p>
+      <w:pPr>
+        <w:jc w:val="both"/>
+      </w:pPr>
+    </w:p>
+    <w:p>
+      <w:pPr>
+        <w:jc w:val="both"/>
+      </w:pPr>
+      <w:r>
+        <w:tab/>
+        <w:t xml:space="preserve">A base de dados proposta para este projeto pretende modular a indústria cinematográfica de um modo semelhante ao </w:t>
+      </w:r>
+      <w:proofErr w:type="spellStart"/>
+      <w:r>
+        <w:t>IMDb</w:t>
+      </w:r>
+      <w:proofErr w:type="spellEnd"/>
+      <w:r>
+        <w:t>, tendo sido desenhada com algumas funcionalidades desta plataforma em mente, estas serão exploradas em mais detalhe mais à frente assim como a constituição do nosso modelo.</w:t>
+      </w:r>
+    </w:p>
+    <w:p>
+      <w:pPr>
+        <w:jc w:val="both"/>
+      </w:pPr>
+      <w:r>
+        <w:tab/>
+        <w:t xml:space="preserve">A maior utilidade do </w:t>
+      </w:r>
+      <w:proofErr w:type="spellStart"/>
+      <w:r>
+        <w:t>IMDb</w:t>
+      </w:r>
+      <w:proofErr w:type="spellEnd"/>
+      <w:r>
+        <w:t xml:space="preserve"> é a possibilidade de obter uma imensidão de informação acerca de qualquer </w:t>
+      </w:r>
+      <w:r>
+        <w:t xml:space="preserve">pessoa que trabalhe na indústria cinematográfica ou de qualquer </w:t>
+      </w:r>
+      <w:r>
+        <w:t>conteúdo, seja este um episódio em específico de uma série de televisão, a série como um todo ou um filme</w:t>
+      </w:r>
+      <w:r>
+        <w:t xml:space="preserve">. Esta funcionalidade é a base da nossa modulação, sendo a nossa base de dados composta pelos diversos conteúdos e pessoas da indústria. </w:t>
+      </w:r>
+      <w:r>
+        <w:t>Deste modo o</w:t>
+      </w:r>
+      <w:r>
+        <w:t xml:space="preserve"> utilizador poderá então obter a mais diversa informação</w:t>
+      </w:r>
+      <w:r>
+        <w:t>, desde o ano de lançamento de um conteúdo, listado por países, ou elenco do mesmo, até à biografia de um ator ou mesmo prémios ganhos, quer por atores ou conteúdos.</w:t>
+      </w:r>
+    </w:p>
+    <w:p>
+      <w:pPr>
+        <w:jc w:val="both"/>
+      </w:pPr>
+      <w:r>
+        <w:tab/>
+        <w:t xml:space="preserve">Outra funcionalidade que consideramos vital numa base de dados relacionada com este tema é a capacidade de os nossos utilizadores fazerem críticas a qualquer tipo de conteúdo presente na mesma. </w:t>
+      </w:r>
+      <w:r>
+        <w:t>Numa crítica é pedido ao utilizador uma avaliação a quantitativa, de 0 a 10, do conteúdo, tornando possível que qualquer conteúdo tenha uma avaliação proveniente da comunidade.</w:t>
+      </w:r>
+    </w:p>
+    <w:p>
+      <w:pPr>
+        <w:jc w:val="both"/>
+      </w:pPr>
+      <w:r>
+        <w:tab/>
+        <w:t xml:space="preserve">Os utilizadores têm ainda a opção de manter uma </w:t>
+      </w:r>
+      <w:r>
+        <w:rPr>
+          <w:i/>
+        </w:rPr>
+        <w:t>watchlist</w:t>
+      </w:r>
+      <w:r>
+        <w:t xml:space="preserve">, uma lista de filmes ou episódios de séries que pretendem visualizar mais tarde. </w:t>
+      </w:r>
+    </w:p>
+    <w:p>
+      <w:pPr>
+        <w:jc w:val="both"/>
+      </w:pPr>
+      <w:r>
+        <w:br w:type="page"/>
+      </w:r>
+    </w:p>
+    <w:p>
+      <w:pPr>
+        <w:rPr>
+          <w:sz w:val="20"/>
+          <w:szCs w:val="24"/>
+        </w:rPr>
+      </w:pPr>
+    </w:p>
+    <w:p>
+      <w:pPr>
+        <w:pStyle w:val="Ttulo1"/>
+      </w:pPr>
+      <w:bookmarkStart w:id="1" w:name="_Toc6065000"/>
+      <w:r>
         <w:t>1ª Entrega</w:t>
       </w:r>
-      <w:bookmarkEnd w:id="0"/>
+      <w:bookmarkEnd w:id="1"/>
     </w:p>
     <w:p>
       <w:pPr>
         <w:pStyle w:val="Ttulo2"/>
       </w:pPr>
-      <w:bookmarkStart w:id="1" w:name="_Toc6063048"/>
+      <w:bookmarkStart w:id="2" w:name="_Toc6065001"/>
       <w:r>
         <w:t>Contexto</w:t>
       </w:r>
-      <w:bookmarkEnd w:id="1"/>
-    </w:p>
-    <w:p>
-      <w:pPr>
-        <w:jc w:val="both"/>
-      </w:pPr>
-    </w:p>
-    <w:p>
-      <w:pPr>
-        <w:jc w:val="both"/>
-      </w:pPr>
-      <w:r>
-        <w:tab/>
-      </w:r>
-      <w:r>
-        <w:t>A base de dados proposta para este projeto pretende modular a indústria cinematográfica. Esta é composta por diversos conteúdos, sejam eles filmes ou séries de televisão e os seus intervenientes (criadores e atores). Uma peça importante da nossa modulação são também os utilizadores que têm como papel efetuar avaliações aos filmes e séries que visualizam.</w:t>
-      </w:r>
-    </w:p>
+      <w:bookmarkEnd w:id="2"/>
+    </w:p>
+    <w:p/>
     <w:p>
       <w:pPr>
         <w:jc w:val="both"/>
@@ -1474,7 +1642,6 @@
         <w:jc w:val="both"/>
       </w:pPr>
       <w:r>
-        <w:lastRenderedPageBreak/>
         <w:tab/>
         <w:t xml:space="preserve">Na indústria cinematográfica, os filmes, séries e pessoas podem receber prémios. Para modelar estas situações criamos as classes </w:t>
       </w:r>
@@ -1588,6 +1755,7 @@
         <w:rPr>
           <w:i/>
         </w:rPr>
+        <w:lastRenderedPageBreak/>
         <w:t>TVParticipation</w:t>
       </w:r>
       <w:proofErr w:type="gramStart"/>
@@ -1602,12 +1770,7 @@
       </w:r>
       <w:proofErr w:type="gramEnd"/>
       <w:r>
-        <w:t xml:space="preserve"> no caso de prémios como “melhor ator”, “melhor realizador” , etc., ou a filmes ou séries, no caso de prémios como “melhor filme” e “mel</w:t>
-      </w:r>
-      <w:bookmarkStart w:id="2" w:name="_GoBack"/>
-      <w:bookmarkEnd w:id="2"/>
-      <w:r>
-        <w:t xml:space="preserve">hor série dramática”. </w:t>
+        <w:t xml:space="preserve"> no caso de prémios como “melhor ator”, “melhor realizador” , etc., ou a filmes ou séries, no caso de prémios como “melhor filme” e “melhor série dramática”. </w:t>
       </w:r>
     </w:p>
     <w:p>
@@ -1686,7 +1849,7 @@
       <w:pPr>
         <w:pStyle w:val="Ttulo2"/>
       </w:pPr>
-      <w:bookmarkStart w:id="3" w:name="_Toc6063049"/>
+      <w:bookmarkStart w:id="3" w:name="_Toc6065002"/>
       <w:r>
         <w:t>Dificuldades</w:t>
       </w:r>
@@ -1770,7 +1933,7 @@
       <w:pPr>
         <w:pStyle w:val="Ttulo2"/>
       </w:pPr>
-      <w:bookmarkStart w:id="4" w:name="_Toc6063050"/>
+      <w:bookmarkStart w:id="4" w:name="_Toc6065003"/>
       <w:r>
         <w:t>Diagrama UML</w:t>
       </w:r>
@@ -1782,6 +1945,9 @@
         <w:jc w:val="center"/>
       </w:pPr>
       <w:r>
+        <w:rPr>
+          <w:noProof/>
+        </w:rPr>
         <w:drawing>
           <wp:inline distT="0" distB="0" distL="0" distR="0" wp14:anchorId="7F9B1CB1" wp14:editId="7CA8C049">
             <wp:extent cx="7628584" cy="2776394"/>
@@ -1834,7 +2000,7 @@
       <w:pPr>
         <w:pStyle w:val="Ttulo1"/>
       </w:pPr>
-      <w:bookmarkStart w:id="5" w:name="_Toc6063051"/>
+      <w:bookmarkStart w:id="5" w:name="_Toc6065004"/>
       <w:r>
         <w:lastRenderedPageBreak/>
         <w:t>2ª Entrega</w:t>
@@ -1845,27 +2011,239 @@
     <w:p>
       <w:pPr>
         <w:pStyle w:val="Ttulo2"/>
+      </w:pPr>
+      <w:bookmarkStart w:id="6" w:name="_Toc6065005"/>
+      <w:r>
+        <w:t>Revisão do modelo conceptual</w:t>
+      </w:r>
+      <w:bookmarkEnd w:id="6"/>
+    </w:p>
+    <w:p/>
+    <w:p>
+      <w:r>
+        <w:tab/>
+        <w:t>Após a análise do modelo conceptual anterior detetámos algumas falhas no mesmo, o que levou a um novo modelo que elimina eventuais fragilidades do anterior e o simplifica, tornando a compreensão do mesmo mais fácil.</w:t>
+      </w:r>
+    </w:p>
+    <w:p>
+      <w:r>
+        <w:tab/>
+        <w:t>Talvez a maior mudança da última entrega para a atual terá sido a forma como modulamos o conteúdo</w:t>
+      </w:r>
+      <w:r>
+        <w:t xml:space="preserve"> (classe </w:t>
+      </w:r>
+      <w:proofErr w:type="spellStart"/>
+      <w:r>
+        <w:t>Content</w:t>
+      </w:r>
+      <w:proofErr w:type="spellEnd"/>
+      <w:r>
+        <w:t>)</w:t>
+      </w:r>
+      <w:r>
+        <w:t xml:space="preserve">. Anteriormente este era uma generalização de </w:t>
+      </w:r>
+      <w:proofErr w:type="spellStart"/>
+      <w:r>
+        <w:t>TVShow</w:t>
+      </w:r>
+      <w:proofErr w:type="spellEnd"/>
+      <w:r>
+        <w:t xml:space="preserve"> e de </w:t>
+      </w:r>
+      <w:proofErr w:type="spellStart"/>
+      <w:r>
+        <w:t>videoContent</w:t>
+      </w:r>
+      <w:proofErr w:type="spellEnd"/>
+      <w:r>
+        <w:t xml:space="preserve">, que por sua vez era uma generalização de </w:t>
+      </w:r>
+      <w:proofErr w:type="spellStart"/>
+      <w:r>
+        <w:t>Movie</w:t>
+      </w:r>
+      <w:proofErr w:type="spellEnd"/>
+      <w:r>
+        <w:t xml:space="preserve"> e </w:t>
+      </w:r>
+      <w:proofErr w:type="spellStart"/>
+      <w:r>
+        <w:t>Episode</w:t>
+      </w:r>
+      <w:proofErr w:type="spellEnd"/>
+      <w:r>
+        <w:t xml:space="preserve">. Após a revisão este passou a ser apenas uma generalização das últimas duas pois </w:t>
+      </w:r>
+      <w:proofErr w:type="spellStart"/>
+      <w:r>
+        <w:t>TVShow</w:t>
+      </w:r>
+      <w:proofErr w:type="spellEnd"/>
+      <w:r>
+        <w:t xml:space="preserve"> não era por si só </w:t>
+      </w:r>
+      <w:r>
+        <w:t>conteúdo,</w:t>
+      </w:r>
+      <w:r>
+        <w:t xml:space="preserve"> mas sim uma composição de episódios.</w:t>
+      </w:r>
+    </w:p>
+    <w:p>
+      <w:r>
+        <w:tab/>
+        <w:t xml:space="preserve">Devido à alteração prévia foi necessário a dividir </w:t>
+      </w:r>
+      <w:proofErr w:type="spellStart"/>
+      <w:r>
+        <w:t>Review</w:t>
+      </w:r>
+      <w:proofErr w:type="spellEnd"/>
+      <w:r>
+        <w:t xml:space="preserve"> em </w:t>
+      </w:r>
+      <w:proofErr w:type="spellStart"/>
+      <w:r>
+        <w:t>ContentReview</w:t>
+      </w:r>
+      <w:proofErr w:type="spellEnd"/>
+      <w:r>
+        <w:t xml:space="preserve"> e </w:t>
+      </w:r>
+      <w:proofErr w:type="spellStart"/>
+      <w:r>
+        <w:t>TVShowReview</w:t>
+      </w:r>
+      <w:proofErr w:type="spellEnd"/>
+      <w:r>
+        <w:t xml:space="preserve">, mantendo assim a possibilidade de um </w:t>
+      </w:r>
+      <w:proofErr w:type="spellStart"/>
+      <w:r>
+        <w:t>User</w:t>
+      </w:r>
+      <w:proofErr w:type="spellEnd"/>
+      <w:r>
+        <w:t xml:space="preserve"> fazer críticas tanto a séries televisivas como a filmes e a episódios isolados.</w:t>
+      </w:r>
+    </w:p>
+    <w:p>
+      <w:r>
+        <w:tab/>
+        <w:t xml:space="preserve">Um </w:t>
+      </w:r>
+      <w:proofErr w:type="spellStart"/>
+      <w:r>
+        <w:t>TVShow</w:t>
+      </w:r>
+      <w:proofErr w:type="spellEnd"/>
+      <w:r>
+        <w:t xml:space="preserve"> deixou de ter um género, pois diferentes episódios da mesma podem ter diferentes géneros, por exemplo, podem existir especiais de Halloween que serão classificados como terror embora o género principal da série não o ser.</w:t>
+      </w:r>
+    </w:p>
+    <w:p>
+      <w:r>
+        <w:tab/>
+        <w:t>Foi simplificada também a forma como eram abordadas as participações das pessoas no conteúdo. No modelo revisto estas só têm participações em conteúdos (filmes ou episódios), uma vez que</w:t>
+      </w:r>
+      <w:r>
+        <w:t xml:space="preserve"> </w:t>
+      </w:r>
+      <w:r>
+        <w:t>episódios isola</w:t>
+      </w:r>
+      <w:r>
+        <w:t>dos podem ter diferentes elencos ou diferentes realizadores podem trabalhar diferentes episódios de uma mesma série. Embora este aspeto tenha sofrido alterações continua a manter-se a possibilidade da mesma pessoa ter diferentes tipos de participações num mesmo conteúdo (a mesma pessoa pode participar como ator num filme e ao mesmo tempo realizá-lo), por esta mesma razão justifica-se o uso de uma associação ternária.</w:t>
+      </w:r>
+    </w:p>
+    <w:p>
+      <w:r>
+        <w:tab/>
+        <w:t>A última alteração feita ao antigo modelo foi a atribuição dos prémios. Mantém-se a possibilidade de um prémio ser atribuído quer a um filme ou série, como a uma participação num destes dois.</w:t>
+      </w:r>
+      <w:r>
+        <w:t xml:space="preserve"> No caso dos filmes, </w:t>
+      </w:r>
+      <w:proofErr w:type="spellStart"/>
+      <w:r>
+        <w:t>Movie</w:t>
+      </w:r>
+      <w:proofErr w:type="spellEnd"/>
+      <w:r>
+        <w:t xml:space="preserve">, </w:t>
+      </w:r>
+      <w:proofErr w:type="spellStart"/>
+      <w:r>
+        <w:t>Person</w:t>
+      </w:r>
+      <w:proofErr w:type="spellEnd"/>
+      <w:r>
+        <w:t xml:space="preserve"> e </w:t>
+      </w:r>
+      <w:proofErr w:type="spellStart"/>
+      <w:r>
+        <w:t>Award</w:t>
+      </w:r>
+      <w:proofErr w:type="spellEnd"/>
+      <w:r>
+        <w:t xml:space="preserve"> </w:t>
+      </w:r>
+      <w:r>
+        <w:t xml:space="preserve">estão ligados por uma associação ternária com uma classe de associação </w:t>
+      </w:r>
+      <w:proofErr w:type="spellStart"/>
+      <w:r>
+        <w:t>MovieAward</w:t>
+      </w:r>
+      <w:proofErr w:type="spellEnd"/>
+      <w:r>
+        <w:t xml:space="preserve">, esta contem apenas o ano em que o prémio foi atribuído ao filme em caso. O facto de a multiplicidade de </w:t>
+      </w:r>
+      <w:proofErr w:type="spellStart"/>
+      <w:r>
+        <w:t>Movie</w:t>
+      </w:r>
+      <w:proofErr w:type="spellEnd"/>
+      <w:r>
+        <w:t xml:space="preserve"> ser 1 ou mais e das restantes classes ser 0 ou mais permite que seja atribuído um prémio apenas ao filme em si e não apenas a participações (as multiplicidades desta associação encontram-se no diagrama UML revisto, que se encontra abaixo representado). No caso das séries de televisão a única diferença é o nome da classe de associação, sendo neste caso </w:t>
+      </w:r>
+      <w:proofErr w:type="spellStart"/>
+      <w:r>
+        <w:t>TVAward</w:t>
+      </w:r>
+      <w:proofErr w:type="spellEnd"/>
+      <w:r>
+        <w:t>, mas esta tem a mesma função que na situação anterior.</w:t>
+      </w:r>
+      <w:bookmarkStart w:id="7" w:name="_GoBack"/>
+      <w:bookmarkEnd w:id="7"/>
+    </w:p>
+    <w:p>
+      <w:r>
+        <w:tab/>
+      </w:r>
+    </w:p>
+    <w:p>
+      <w:pPr>
+        <w:jc w:val="both"/>
+      </w:pPr>
+      <w:r>
+        <w:tab/>
+      </w:r>
+      <w:r>
+        <w:br w:type="page"/>
+      </w:r>
+    </w:p>
+    <w:p>
+      <w:pPr>
+        <w:pStyle w:val="Ttulo2"/>
         <w:rPr>
           <w:u w:val="single"/>
         </w:rPr>
       </w:pPr>
-      <w:bookmarkStart w:id="6" w:name="_Toc6063052"/>
-      <w:r>
-        <w:t>Revisão do modelo conceptual</w:t>
-      </w:r>
-      <w:bookmarkEnd w:id="6"/>
-      <w:r>
-        <w:br w:type="page"/>
-      </w:r>
-    </w:p>
-    <w:p>
-      <w:pPr>
-        <w:pStyle w:val="Ttulo2"/>
-        <w:rPr>
-          <w:u w:val="single"/>
-        </w:rPr>
-      </w:pPr>
-      <w:bookmarkStart w:id="7" w:name="_Toc6063053"/>
+      <w:bookmarkStart w:id="8" w:name="_Toc6065006"/>
       <w:r>
         <w:lastRenderedPageBreak/>
         <w:t>Diagrama UML</w:t>
@@ -1873,7 +2251,7 @@
       <w:r>
         <w:t xml:space="preserve"> Revisto</w:t>
       </w:r>
-      <w:bookmarkEnd w:id="7"/>
+      <w:bookmarkEnd w:id="8"/>
     </w:p>
     <w:p>
       <w:pPr>
@@ -1885,6 +2263,74 @@
         </w:rPr>
       </w:pPr>
       <w:r>
+        <w:rPr>
+          <w:noProof/>
+        </w:rPr>
+        <w:drawing>
+          <wp:anchor distT="0" distB="0" distL="114300" distR="114300" simplePos="0" relativeHeight="251658240" behindDoc="1" locked="0" layoutInCell="1" allowOverlap="1" wp14:anchorId="604C7466" wp14:editId="36014315">
+            <wp:simplePos x="0" y="0"/>
+            <wp:positionH relativeFrom="column">
+              <wp:posOffset>-1681480</wp:posOffset>
+            </wp:positionH>
+            <wp:positionV relativeFrom="paragraph">
+              <wp:posOffset>2393315</wp:posOffset>
+            </wp:positionV>
+            <wp:extent cx="8502015" cy="4039235"/>
+            <wp:effectExtent l="2540" t="0" r="0" b="0"/>
+            <wp:wrapTight wrapText="bothSides">
+              <wp:wrapPolygon edited="0">
+                <wp:start x="21594" y="-14"/>
+                <wp:lineTo x="56" y="-14"/>
+                <wp:lineTo x="56" y="21481"/>
+                <wp:lineTo x="21594" y="21481"/>
+                <wp:lineTo x="21594" y="-14"/>
+              </wp:wrapPolygon>
+            </wp:wrapTight>
+            <wp:docPr id="2" name="Imagem 2"/>
+            <wp:cNvGraphicFramePr>
+              <a:graphicFrameLocks xmlns:a="http://schemas.openxmlformats.org/drawingml/2006/main" noChangeAspect="1"/>
+            </wp:cNvGraphicFramePr>
+            <a:graphic xmlns:a="http://schemas.openxmlformats.org/drawingml/2006/main">
+              <a:graphicData uri="http://schemas.openxmlformats.org/drawingml/2006/picture">
+                <pic:pic xmlns:pic="http://schemas.openxmlformats.org/drawingml/2006/picture">
+                  <pic:nvPicPr>
+                    <pic:cNvPr id="2" name="Movie Database-2.jpg"/>
+                    <pic:cNvPicPr/>
+                  </pic:nvPicPr>
+                  <pic:blipFill>
+                    <a:blip r:embed="rId9">
+                      <a:extLst>
+                        <a:ext uri="{28A0092B-C50C-407E-A947-70E740481C1C}">
+                          <a14:useLocalDpi xmlns:a14="http://schemas.microsoft.com/office/drawing/2010/main" val="0"/>
+                        </a:ext>
+                      </a:extLst>
+                    </a:blip>
+                    <a:stretch>
+                      <a:fillRect/>
+                    </a:stretch>
+                  </pic:blipFill>
+                  <pic:spPr>
+                    <a:xfrm rot="16200000">
+                      <a:off x="0" y="0"/>
+                      <a:ext cx="8502015" cy="4039235"/>
+                    </a:xfrm>
+                    <a:prstGeom prst="rect">
+                      <a:avLst/>
+                    </a:prstGeom>
+                  </pic:spPr>
+                </pic:pic>
+              </a:graphicData>
+            </a:graphic>
+            <wp14:sizeRelH relativeFrom="margin">
+              <wp14:pctWidth>0</wp14:pctWidth>
+            </wp14:sizeRelH>
+            <wp14:sizeRelV relativeFrom="margin">
+              <wp14:pctHeight>0</wp14:pctHeight>
+            </wp14:sizeRelV>
+          </wp:anchor>
+        </w:drawing>
+      </w:r>
+      <w:r>
         <w:br w:type="page"/>
       </w:r>
     </w:p>
@@ -1895,7 +2341,7 @@
           <w:u w:val="single"/>
         </w:rPr>
       </w:pPr>
-      <w:bookmarkStart w:id="8" w:name="_Toc6063054"/>
+      <w:bookmarkStart w:id="9" w:name="_Toc6065007"/>
       <w:r>
         <w:lastRenderedPageBreak/>
         <w:t>Esquema Relacional</w:t>
@@ -1903,7 +2349,7 @@
       <w:r>
         <w:t>, dependências funcionais e chaves</w:t>
       </w:r>
-      <w:bookmarkEnd w:id="8"/>
+      <w:bookmarkEnd w:id="9"/>
     </w:p>
     <w:p/>
     <w:p>
@@ -1911,11 +2357,13 @@
         <w:jc w:val="both"/>
         <w:rPr>
           <w:rFonts w:cstheme="minorHAnsi"/>
-        </w:rPr>
-      </w:pPr>
-      <w:r>
-        <w:rPr>
-          <w:rFonts w:cstheme="minorHAnsi"/>
+          <w:lang w:val="en-US"/>
+        </w:rPr>
+      </w:pPr>
+      <w:r>
+        <w:rPr>
+          <w:rFonts w:cstheme="minorHAnsi"/>
+          <w:lang w:val="en-US"/>
         </w:rPr>
         <w:t>Content (</w:t>
       </w:r>
@@ -1923,30 +2371,56 @@
         <w:rPr>
           <w:rFonts w:cstheme="minorHAnsi"/>
           <w:u w:val="single"/>
+          <w:lang w:val="en-US"/>
         </w:rPr>
         <w:t>id</w:t>
       </w:r>
       <w:r>
         <w:rPr>
           <w:rFonts w:cstheme="minorHAnsi"/>
-        </w:rPr>
-        <w:t>, name, description, ageRating, score, duration, budget)</w:t>
-      </w:r>
-    </w:p>
-    <w:p>
-      <w:pPr>
-        <w:jc w:val="both"/>
-        <w:rPr>
-          <w:rFonts w:cstheme="minorHAnsi"/>
-          <w:sz w:val="20"/>
-        </w:rPr>
-      </w:pPr>
-      <w:r>
-        <w:rPr>
-          <w:rFonts w:cstheme="minorHAnsi"/>
-          <w:sz w:val="20"/>
-        </w:rPr>
-        <w:t xml:space="preserve">    Dependências Funcionais:</w:t>
+          <w:lang w:val="en-US"/>
+        </w:rPr>
+        <w:t xml:space="preserve">, name, description, </w:t>
+      </w:r>
+      <w:proofErr w:type="spellStart"/>
+      <w:r>
+        <w:rPr>
+          <w:rFonts w:cstheme="minorHAnsi"/>
+          <w:lang w:val="en-US"/>
+        </w:rPr>
+        <w:t>ageRating</w:t>
+      </w:r>
+      <w:proofErr w:type="spellEnd"/>
+      <w:r>
+        <w:rPr>
+          <w:rFonts w:cstheme="minorHAnsi"/>
+          <w:lang w:val="en-US"/>
+        </w:rPr>
+        <w:t>, score, duration, budget)</w:t>
+      </w:r>
+    </w:p>
+    <w:p>
+      <w:pPr>
+        <w:jc w:val="both"/>
+        <w:rPr>
+          <w:rFonts w:cstheme="minorHAnsi"/>
+          <w:sz w:val="20"/>
+        </w:rPr>
+      </w:pPr>
+      <w:r>
+        <w:rPr>
+          <w:rFonts w:cstheme="minorHAnsi"/>
+          <w:sz w:val="20"/>
+          <w:lang w:val="en-US"/>
+        </w:rPr>
+        <w:t xml:space="preserve">    </w:t>
+      </w:r>
+      <w:r>
+        <w:rPr>
+          <w:rFonts w:cstheme="minorHAnsi"/>
+          <w:sz w:val="20"/>
+        </w:rPr>
+        <w:t>Dependências Funcionais:</w:t>
       </w:r>
     </w:p>
     <w:p>
@@ -1959,12 +2433,14 @@
         <w:rPr>
           <w:rFonts w:cstheme="minorHAnsi"/>
           <w:sz w:val="20"/>
-        </w:rPr>
-      </w:pPr>
-      <w:r>
-        <w:rPr>
-          <w:rFonts w:cstheme="minorHAnsi"/>
-          <w:sz w:val="20"/>
+          <w:lang w:val="en-US"/>
+        </w:rPr>
+      </w:pPr>
+      <w:r>
+        <w:rPr>
+          <w:rFonts w:cstheme="minorHAnsi"/>
+          <w:sz w:val="20"/>
+          <w:lang w:val="en-US"/>
         </w:rPr>
         <w:t xml:space="preserve">id </w:t>
       </w:r>
@@ -1972,6 +2448,7 @@
         <w:rPr>
           <w:rFonts w:ascii="Segoe UI Symbol" w:hAnsi="Segoe UI Symbol" w:cs="Segoe UI Symbol"/>
           <w:sz w:val="20"/>
+          <w:lang w:val="en-US"/>
         </w:rPr>
         <w:t>➝</w:t>
       </w:r>
@@ -1979,23 +2456,50 @@
         <w:rPr>
           <w:rFonts w:cstheme="minorHAnsi"/>
           <w:sz w:val="20"/>
-        </w:rPr>
-        <w:t xml:space="preserve"> name, description, ageRating, score, duration, budget</w:t>
-      </w:r>
-    </w:p>
-    <w:p>
-      <w:pPr>
-        <w:rPr>
-          <w:rFonts w:cstheme="minorHAnsi"/>
-          <w:sz w:val="20"/>
-        </w:rPr>
-      </w:pPr>
-      <w:r>
-        <w:rPr>
-          <w:rFonts w:cstheme="minorHAnsi"/>
-          <w:sz w:val="20"/>
-        </w:rPr>
-        <w:t xml:space="preserve">    Chaves:</w:t>
+          <w:lang w:val="en-US"/>
+        </w:rPr>
+        <w:t xml:space="preserve"> name, description, </w:t>
+      </w:r>
+      <w:proofErr w:type="spellStart"/>
+      <w:r>
+        <w:rPr>
+          <w:rFonts w:cstheme="minorHAnsi"/>
+          <w:sz w:val="20"/>
+          <w:lang w:val="en-US"/>
+        </w:rPr>
+        <w:t>ageRating</w:t>
+      </w:r>
+      <w:proofErr w:type="spellEnd"/>
+      <w:r>
+        <w:rPr>
+          <w:rFonts w:cstheme="minorHAnsi"/>
+          <w:sz w:val="20"/>
+          <w:lang w:val="en-US"/>
+        </w:rPr>
+        <w:t>, score, duration, budget</w:t>
+      </w:r>
+    </w:p>
+    <w:p>
+      <w:pPr>
+        <w:rPr>
+          <w:rFonts w:cstheme="minorHAnsi"/>
+          <w:sz w:val="20"/>
+        </w:rPr>
+      </w:pPr>
+      <w:r>
+        <w:rPr>
+          <w:rFonts w:cstheme="minorHAnsi"/>
+          <w:sz w:val="20"/>
+          <w:lang w:val="en-US"/>
+        </w:rPr>
+        <w:t xml:space="preserve">    </w:t>
+      </w:r>
+      <w:r>
+        <w:rPr>
+          <w:rFonts w:cstheme="minorHAnsi"/>
+          <w:sz w:val="20"/>
+        </w:rPr>
+        <w:t>Chaves:</w:t>
       </w:r>
     </w:p>
     <w:p>
@@ -2023,11 +2527,13 @@
         <w:jc w:val="both"/>
         <w:rPr>
           <w:rFonts w:cstheme="minorHAnsi"/>
-        </w:rPr>
-      </w:pPr>
-      <w:r>
-        <w:rPr>
-          <w:rFonts w:cstheme="minorHAnsi"/>
+          <w:lang w:val="en-US"/>
+        </w:rPr>
+      </w:pPr>
+      <w:r>
+        <w:rPr>
+          <w:rFonts w:cstheme="minorHAnsi"/>
+          <w:lang w:val="en-US"/>
         </w:rPr>
         <w:t>Episode (</w:t>
       </w:r>
@@ -2035,6 +2541,7 @@
         <w:rPr>
           <w:rFonts w:cstheme="minorHAnsi"/>
           <w:u w:val="single"/>
+          <w:lang w:val="en-US"/>
         </w:rPr>
         <w:t>id</w:t>
       </w:r>
@@ -2042,42 +2549,102 @@
         <w:rPr>
           <w:rFonts w:cstheme="minorHAnsi"/>
           <w:u w:val="single"/>
+          <w:lang w:val="en-US"/>
         </w:rPr>
         <w:t xml:space="preserve"> </w:t>
       </w:r>
       <w:r>
         <w:rPr>
           <w:rFonts w:ascii="Segoe UI Symbol" w:hAnsi="Segoe UI Symbol" w:cs="Segoe UI Symbol"/>
+          <w:lang w:val="en-US"/>
         </w:rPr>
         <w:t>➝</w:t>
       </w:r>
       <w:r>
         <w:rPr>
           <w:rFonts w:cstheme="minorHAnsi"/>
+          <w:lang w:val="en-US"/>
         </w:rPr>
         <w:t xml:space="preserve"> </w:t>
       </w:r>
       <w:r>
         <w:rPr>
           <w:rFonts w:cstheme="minorHAnsi"/>
-        </w:rPr>
-        <w:t>Content, number, seasonNumber, tvshowID-&gt;TVShow)</w:t>
-      </w:r>
-    </w:p>
-    <w:p>
-      <w:pPr>
-        <w:jc w:val="both"/>
-        <w:rPr>
-          <w:rFonts w:cstheme="minorHAnsi"/>
-          <w:sz w:val="20"/>
-        </w:rPr>
-      </w:pPr>
-      <w:r>
-        <w:rPr>
-          <w:rFonts w:cstheme="minorHAnsi"/>
-          <w:sz w:val="20"/>
-        </w:rPr>
-        <w:t xml:space="preserve">    Dependências Funcionais:</w:t>
+          <w:lang w:val="en-US"/>
+        </w:rPr>
+        <w:t xml:space="preserve">Content, number, </w:t>
+      </w:r>
+      <w:proofErr w:type="spellStart"/>
+      <w:r>
+        <w:rPr>
+          <w:rFonts w:cstheme="minorHAnsi"/>
+          <w:lang w:val="en-US"/>
+        </w:rPr>
+        <w:t>seasonNumber</w:t>
+      </w:r>
+      <w:proofErr w:type="spellEnd"/>
+      <w:r>
+        <w:rPr>
+          <w:rFonts w:cstheme="minorHAnsi"/>
+          <w:lang w:val="en-US"/>
+        </w:rPr>
+        <w:t xml:space="preserve">, </w:t>
+      </w:r>
+      <w:proofErr w:type="spellStart"/>
+      <w:r>
+        <w:rPr>
+          <w:rFonts w:cstheme="minorHAnsi"/>
+          <w:lang w:val="en-US"/>
+        </w:rPr>
+        <w:t>tvshowID</w:t>
+      </w:r>
+      <w:proofErr w:type="spellEnd"/>
+      <w:r>
+        <w:rPr>
+          <w:rFonts w:cstheme="minorHAnsi"/>
+          <w:lang w:val="en-US"/>
+        </w:rPr>
+        <w:t>-&gt;</w:t>
+      </w:r>
+      <w:proofErr w:type="spellStart"/>
+      <w:r>
+        <w:rPr>
+          <w:rFonts w:cstheme="minorHAnsi"/>
+          <w:lang w:val="en-US"/>
+        </w:rPr>
+        <w:t>TVShow</w:t>
+      </w:r>
+      <w:proofErr w:type="spellEnd"/>
+      <w:r>
+        <w:rPr>
+          <w:rFonts w:cstheme="minorHAnsi"/>
+          <w:lang w:val="en-US"/>
+        </w:rPr>
+        <w:t>)</w:t>
+      </w:r>
+    </w:p>
+    <w:p>
+      <w:pPr>
+        <w:jc w:val="both"/>
+        <w:rPr>
+          <w:rFonts w:cstheme="minorHAnsi"/>
+          <w:sz w:val="20"/>
+        </w:rPr>
+      </w:pPr>
+      <w:r>
+        <w:rPr>
+          <w:rFonts w:cstheme="minorHAnsi"/>
+          <w:sz w:val="20"/>
+          <w:lang w:val="en-US"/>
+        </w:rPr>
+        <w:t xml:space="preserve">    </w:t>
+      </w:r>
+      <w:r>
+        <w:rPr>
+          <w:rFonts w:cstheme="minorHAnsi"/>
+          <w:sz w:val="20"/>
+        </w:rPr>
+        <w:t>Dependências Funcionais:</w:t>
       </w:r>
     </w:p>
     <w:p>
@@ -2116,26 +2683,54 @@
           <w:sz w:val="20"/>
           <w:szCs w:val="20"/>
         </w:rPr>
-        <w:t xml:space="preserve"> number, seasonNumber, tvShowID</w:t>
-      </w:r>
-    </w:p>
-    <w:p>
-      <w:pPr>
-        <w:jc w:val="both"/>
-        <w:rPr>
-          <w:rFonts w:cstheme="minorHAnsi"/>
-          <w:sz w:val="20"/>
-          <w:szCs w:val="20"/>
-        </w:rPr>
-      </w:pPr>
-      <w:r>
-        <w:rPr>
-          <w:rFonts w:cstheme="minorHAnsi"/>
-          <w:sz w:val="20"/>
-          <w:szCs w:val="20"/>
-        </w:rPr>
-        <w:t xml:space="preserve">    Chaves:</w:t>
-      </w:r>
+        <w:t xml:space="preserve"> </w:t>
+      </w:r>
+      <w:proofErr w:type="spellStart"/>
+      <w:r>
+        <w:rPr>
+          <w:rFonts w:cstheme="minorHAnsi"/>
+          <w:sz w:val="20"/>
+          <w:szCs w:val="20"/>
+        </w:rPr>
+        <w:t>number</w:t>
+      </w:r>
+      <w:proofErr w:type="spellEnd"/>
+      <w:r>
+        <w:rPr>
+          <w:rFonts w:cstheme="minorHAnsi"/>
+          <w:sz w:val="20"/>
+          <w:szCs w:val="20"/>
+        </w:rPr>
+        <w:t xml:space="preserve">, </w:t>
+      </w:r>
+      <w:proofErr w:type="spellStart"/>
+      <w:r>
+        <w:rPr>
+          <w:rFonts w:cstheme="minorHAnsi"/>
+          <w:sz w:val="20"/>
+          <w:szCs w:val="20"/>
+        </w:rPr>
+        <w:t>seasonNumber</w:t>
+      </w:r>
+      <w:proofErr w:type="spellEnd"/>
+      <w:r>
+        <w:rPr>
+          <w:rFonts w:cstheme="minorHAnsi"/>
+          <w:sz w:val="20"/>
+          <w:szCs w:val="20"/>
+        </w:rPr>
+        <w:t xml:space="preserve">, </w:t>
+      </w:r>
+      <w:proofErr w:type="spellStart"/>
+      <w:r>
+        <w:rPr>
+          <w:rFonts w:cstheme="minorHAnsi"/>
+          <w:sz w:val="20"/>
+          <w:szCs w:val="20"/>
+        </w:rPr>
+        <w:t>tvShowID</w:t>
+      </w:r>
+      <w:proofErr w:type="spellEnd"/>
     </w:p>
     <w:p>
       <w:pPr>
@@ -2151,13 +2746,93 @@
           <w:szCs w:val="20"/>
         </w:rPr>
       </w:pPr>
-      <w:r>
-        <w:rPr>
-          <w:rFonts w:cstheme="minorHAnsi"/>
-          <w:sz w:val="20"/>
-          <w:szCs w:val="20"/>
-        </w:rPr>
-        <w:t>{id}</w:t>
+      <w:proofErr w:type="spellStart"/>
+      <w:r>
+        <w:rPr>
+          <w:rFonts w:cstheme="minorHAnsi"/>
+          <w:sz w:val="20"/>
+          <w:szCs w:val="20"/>
+        </w:rPr>
+        <w:t>number</w:t>
+      </w:r>
+      <w:proofErr w:type="spellEnd"/>
+      <w:r>
+        <w:rPr>
+          <w:rFonts w:cstheme="minorHAnsi"/>
+          <w:sz w:val="20"/>
+          <w:szCs w:val="20"/>
+        </w:rPr>
+        <w:t xml:space="preserve">, </w:t>
+      </w:r>
+      <w:proofErr w:type="spellStart"/>
+      <w:r>
+        <w:rPr>
+          <w:rFonts w:cstheme="minorHAnsi"/>
+          <w:sz w:val="20"/>
+          <w:szCs w:val="20"/>
+        </w:rPr>
+        <w:t>seasonNumber</w:t>
+      </w:r>
+      <w:proofErr w:type="spellEnd"/>
+      <w:r>
+        <w:rPr>
+          <w:rFonts w:cstheme="minorHAnsi"/>
+          <w:sz w:val="20"/>
+          <w:szCs w:val="20"/>
+        </w:rPr>
+        <w:t xml:space="preserve">, </w:t>
+      </w:r>
+      <w:proofErr w:type="spellStart"/>
+      <w:r>
+        <w:rPr>
+          <w:rFonts w:cstheme="minorHAnsi"/>
+          <w:sz w:val="20"/>
+          <w:szCs w:val="20"/>
+        </w:rPr>
+        <w:t>tvShowID</w:t>
+      </w:r>
+      <w:proofErr w:type="spellEnd"/>
+      <w:r>
+        <w:rPr>
+          <w:rFonts w:cstheme="minorHAnsi"/>
+          <w:sz w:val="20"/>
+          <w:szCs w:val="20"/>
+        </w:rPr>
+        <w:t xml:space="preserve"> </w:t>
+      </w:r>
+      <w:r>
+        <w:rPr>
+          <w:rFonts w:ascii="Segoe UI Symbol" w:hAnsi="Segoe UI Symbol" w:cs="Segoe UI Symbol"/>
+          <w:sz w:val="20"/>
+          <w:szCs w:val="20"/>
+        </w:rPr>
+        <w:t>➝</w:t>
+      </w:r>
+      <w:r>
+        <w:rPr>
+          <w:rFonts w:cstheme="minorHAnsi"/>
+          <w:sz w:val="20"/>
+          <w:szCs w:val="20"/>
+        </w:rPr>
+        <w:t xml:space="preserve"> id</w:t>
+      </w:r>
+    </w:p>
+    <w:p>
+      <w:pPr>
+        <w:jc w:val="both"/>
+        <w:rPr>
+          <w:rFonts w:cstheme="minorHAnsi"/>
+          <w:sz w:val="20"/>
+          <w:szCs w:val="20"/>
+        </w:rPr>
+      </w:pPr>
+      <w:r>
+        <w:rPr>
+          <w:rFonts w:cstheme="minorHAnsi"/>
+          <w:sz w:val="20"/>
+          <w:szCs w:val="20"/>
+        </w:rPr>
+        <w:t xml:space="preserve">    Chaves:</w:t>
       </w:r>
     </w:p>
     <w:p>
@@ -2180,105 +2855,7 @@
           <w:sz w:val="20"/>
           <w:szCs w:val="20"/>
         </w:rPr>
-        <w:t>{number, seasonNumber, tvShowID}</w:t>
-      </w:r>
-    </w:p>
-    <w:p>
-      <w:pPr>
-        <w:jc w:val="both"/>
-        <w:rPr>
-          <w:rFonts w:cstheme="minorHAnsi"/>
-        </w:rPr>
-      </w:pPr>
-      <w:r>
-        <w:rPr>
-          <w:rFonts w:cstheme="minorHAnsi"/>
-        </w:rPr>
-        <w:t>Movie (</w:t>
-      </w:r>
-      <w:r>
-        <w:rPr>
-          <w:rFonts w:cstheme="minorHAnsi"/>
-          <w:u w:val="single"/>
-        </w:rPr>
-        <w:t>id</w:t>
-      </w:r>
-      <w:r>
-        <w:rPr>
-          <w:rFonts w:cstheme="minorHAnsi"/>
-          <w:u w:val="single"/>
-        </w:rPr>
-        <w:t xml:space="preserve"> </w:t>
-      </w:r>
-      <w:r>
-        <w:rPr>
-          <w:rFonts w:ascii="Segoe UI Symbol" w:hAnsi="Segoe UI Symbol" w:cs="Segoe UI Symbol"/>
-        </w:rPr>
-        <w:t>➝</w:t>
-      </w:r>
-      <w:r>
-        <w:rPr>
-          <w:rFonts w:cstheme="minorHAnsi"/>
-        </w:rPr>
-        <w:t xml:space="preserve"> </w:t>
-      </w:r>
-      <w:r>
-        <w:rPr>
-          <w:rFonts w:cstheme="minorHAnsi"/>
-        </w:rPr>
-        <w:t>Content,</w:t>
-      </w:r>
-      <w:r>
-        <w:rPr>
-          <w:rFonts w:cstheme="minorHAnsi"/>
-        </w:rPr>
-        <w:t xml:space="preserve"> </w:t>
-      </w:r>
-      <w:r>
-        <w:rPr>
-          <w:rFonts w:cstheme="minorHAnsi"/>
-        </w:rPr>
-        <w:t>year,</w:t>
-      </w:r>
-      <w:r>
-        <w:rPr>
-          <w:rFonts w:cstheme="minorHAnsi"/>
-        </w:rPr>
-        <w:t xml:space="preserve"> </w:t>
-      </w:r>
-      <w:r>
-        <w:rPr>
-          <w:rFonts w:cstheme="minorHAnsi"/>
-        </w:rPr>
-        <w:t>box</w:t>
-      </w:r>
-      <w:r>
-        <w:rPr>
-          <w:rFonts w:cstheme="minorHAnsi"/>
-        </w:rPr>
-        <w:t>O</w:t>
-      </w:r>
-      <w:r>
-        <w:rPr>
-          <w:rFonts w:cstheme="minorHAnsi"/>
-        </w:rPr>
-        <w:t>ffice)</w:t>
-      </w:r>
-    </w:p>
-    <w:p>
-      <w:pPr>
-        <w:jc w:val="both"/>
-        <w:rPr>
-          <w:rFonts w:cstheme="minorHAnsi"/>
-          <w:sz w:val="20"/>
-        </w:rPr>
-      </w:pPr>
-      <w:r>
-        <w:rPr>
-          <w:rFonts w:cstheme="minorHAnsi"/>
-          <w:sz w:val="20"/>
-        </w:rPr>
-        <w:t xml:space="preserve">    Dependências Funcionais:</w:t>
+        <w:t>{id}</w:t>
       </w:r>
     </w:p>
     <w:p>
@@ -2301,41 +2878,135 @@
           <w:sz w:val="20"/>
           <w:szCs w:val="20"/>
         </w:rPr>
-        <w:t xml:space="preserve">id </w:t>
+        <w:t>{number, seasonNumber, tvShowID}</w:t>
+      </w:r>
+    </w:p>
+    <w:p>
+      <w:pPr>
+        <w:jc w:val="both"/>
+        <w:rPr>
+          <w:rFonts w:cstheme="minorHAnsi"/>
+          <w:lang w:val="en-US"/>
+        </w:rPr>
+      </w:pPr>
+      <w:r>
+        <w:rPr>
+          <w:rFonts w:cstheme="minorHAnsi"/>
+          <w:lang w:val="en-US"/>
+        </w:rPr>
+        <w:t>Movie (</w:t>
+      </w:r>
+      <w:r>
+        <w:rPr>
+          <w:rFonts w:cstheme="minorHAnsi"/>
+          <w:u w:val="single"/>
+          <w:lang w:val="en-US"/>
+        </w:rPr>
+        <w:t>id</w:t>
+      </w:r>
+      <w:r>
+        <w:rPr>
+          <w:rFonts w:cstheme="minorHAnsi"/>
+          <w:u w:val="single"/>
+          <w:lang w:val="en-US"/>
+        </w:rPr>
+        <w:t xml:space="preserve"> </w:t>
       </w:r>
       <w:r>
         <w:rPr>
           <w:rFonts w:ascii="Segoe UI Symbol" w:hAnsi="Segoe UI Symbol" w:cs="Segoe UI Symbol"/>
-          <w:sz w:val="20"/>
-          <w:szCs w:val="20"/>
+          <w:lang w:val="en-US"/>
         </w:rPr>
         <w:t>➝</w:t>
       </w:r>
       <w:r>
         <w:rPr>
           <w:rFonts w:cstheme="minorHAnsi"/>
-          <w:sz w:val="20"/>
-          <w:szCs w:val="20"/>
-        </w:rPr>
-        <w:t xml:space="preserve"> year, boxOffice</w:t>
-      </w:r>
-    </w:p>
-    <w:p>
-      <w:pPr>
-        <w:jc w:val="both"/>
-        <w:rPr>
-          <w:rFonts w:cstheme="minorHAnsi"/>
-          <w:sz w:val="20"/>
-          <w:szCs w:val="20"/>
-        </w:rPr>
-      </w:pPr>
-      <w:r>
-        <w:rPr>
-          <w:rFonts w:cstheme="minorHAnsi"/>
-          <w:sz w:val="20"/>
-          <w:szCs w:val="20"/>
-        </w:rPr>
-        <w:t xml:space="preserve">    Chaves:</w:t>
+          <w:lang w:val="en-US"/>
+        </w:rPr>
+        <w:t xml:space="preserve"> </w:t>
+      </w:r>
+      <w:r>
+        <w:rPr>
+          <w:rFonts w:cstheme="minorHAnsi"/>
+          <w:lang w:val="en-US"/>
+        </w:rPr>
+        <w:t>Content,</w:t>
+      </w:r>
+      <w:r>
+        <w:rPr>
+          <w:rFonts w:cstheme="minorHAnsi"/>
+          <w:lang w:val="en-US"/>
+        </w:rPr>
+        <w:t xml:space="preserve"> </w:t>
+      </w:r>
+      <w:r>
+        <w:rPr>
+          <w:rFonts w:cstheme="minorHAnsi"/>
+          <w:lang w:val="en-US"/>
+        </w:rPr>
+        <w:t>year,</w:t>
+      </w:r>
+      <w:r>
+        <w:rPr>
+          <w:rFonts w:cstheme="minorHAnsi"/>
+          <w:lang w:val="en-US"/>
+        </w:rPr>
+        <w:t xml:space="preserve"> </w:t>
+      </w:r>
+      <w:proofErr w:type="spellStart"/>
+      <w:r>
+        <w:rPr>
+          <w:rFonts w:cstheme="minorHAnsi"/>
+          <w:lang w:val="en-US"/>
+        </w:rPr>
+        <w:t>box</w:t>
+      </w:r>
+      <w:r>
+        <w:rPr>
+          <w:rFonts w:cstheme="minorHAnsi"/>
+          <w:lang w:val="en-US"/>
+        </w:rPr>
+        <w:t>O</w:t>
+      </w:r>
+      <w:r>
+        <w:rPr>
+          <w:rFonts w:cstheme="minorHAnsi"/>
+          <w:lang w:val="en-US"/>
+        </w:rPr>
+        <w:t>ffice</w:t>
+      </w:r>
+      <w:proofErr w:type="spellEnd"/>
+      <w:r>
+        <w:rPr>
+          <w:rFonts w:cstheme="minorHAnsi"/>
+          <w:lang w:val="en-US"/>
+        </w:rPr>
+        <w:t>)</w:t>
+      </w:r>
+    </w:p>
+    <w:p>
+      <w:pPr>
+        <w:jc w:val="both"/>
+        <w:rPr>
+          <w:rFonts w:cstheme="minorHAnsi"/>
+          <w:sz w:val="20"/>
+        </w:rPr>
+      </w:pPr>
+      <w:r>
+        <w:rPr>
+          <w:rFonts w:cstheme="minorHAnsi"/>
+          <w:sz w:val="20"/>
+          <w:lang w:val="en-US"/>
+        </w:rPr>
+        <w:t xml:space="preserve">    </w:t>
+      </w:r>
+      <w:r>
+        <w:rPr>
+          <w:rFonts w:cstheme="minorHAnsi"/>
+          <w:sz w:val="20"/>
+        </w:rPr>
+        <w:t>Dependências Funcionais:</w:t>
       </w:r>
     </w:p>
     <w:p>
@@ -2358,100 +3029,41 @@
           <w:sz w:val="20"/>
           <w:szCs w:val="20"/>
         </w:rPr>
-        <w:t>{id}</w:t>
-      </w:r>
-    </w:p>
-    <w:p>
-      <w:pPr>
-        <w:jc w:val="both"/>
-        <w:rPr>
-          <w:rFonts w:cstheme="minorHAnsi"/>
-        </w:rPr>
-      </w:pPr>
-      <w:r>
-        <w:rPr>
-          <w:rFonts w:cstheme="minorHAnsi"/>
-        </w:rPr>
-        <w:t>TVShow (</w:t>
-      </w:r>
-      <w:r>
-        <w:rPr>
-          <w:rFonts w:cstheme="minorHAnsi"/>
-          <w:u w:val="single"/>
-        </w:rPr>
-        <w:t>id</w:t>
-      </w:r>
-      <w:r>
-        <w:rPr>
-          <w:rFonts w:cstheme="minorHAnsi"/>
-        </w:rPr>
-        <w:t>,</w:t>
-      </w:r>
-      <w:r>
-        <w:rPr>
-          <w:rFonts w:cstheme="minorHAnsi"/>
-        </w:rPr>
-        <w:t xml:space="preserve"> </w:t>
-      </w:r>
-      <w:r>
-        <w:rPr>
-          <w:rFonts w:cstheme="minorHAnsi"/>
-        </w:rPr>
-        <w:t>name,</w:t>
-      </w:r>
-      <w:r>
-        <w:rPr>
-          <w:rFonts w:cstheme="minorHAnsi"/>
-        </w:rPr>
-        <w:t xml:space="preserve"> </w:t>
-      </w:r>
-      <w:r>
-        <w:rPr>
-          <w:rFonts w:cstheme="minorHAnsi"/>
-        </w:rPr>
-        <w:t>description,</w:t>
-      </w:r>
-      <w:r>
-        <w:rPr>
-          <w:rFonts w:cstheme="minorHAnsi"/>
-        </w:rPr>
-        <w:t xml:space="preserve"> </w:t>
-      </w:r>
-      <w:r>
-        <w:rPr>
-          <w:rFonts w:cstheme="minorHAnsi"/>
-        </w:rPr>
-        <w:t>ageRating,</w:t>
-      </w:r>
-      <w:r>
-        <w:rPr>
-          <w:rFonts w:cstheme="minorHAnsi"/>
-        </w:rPr>
-        <w:t xml:space="preserve"> </w:t>
-      </w:r>
-      <w:r>
-        <w:rPr>
-          <w:rFonts w:cstheme="minorHAnsi"/>
-        </w:rPr>
-        <w:t>score)</w:t>
-      </w:r>
-    </w:p>
-    <w:p>
-      <w:pPr>
-        <w:jc w:val="both"/>
-        <w:rPr>
-          <w:rFonts w:cstheme="minorHAnsi"/>
-          <w:sz w:val="20"/>
-          <w:szCs w:val="20"/>
-        </w:rPr>
-      </w:pPr>
-      <w:r>
-        <w:rPr>
-          <w:rFonts w:cstheme="minorHAnsi"/>
-          <w:sz w:val="20"/>
-          <w:szCs w:val="20"/>
-        </w:rPr>
-        <w:t xml:space="preserve">    Dependências Funcionais:</w:t>
+        <w:t xml:space="preserve">id </w:t>
+      </w:r>
+      <w:r>
+        <w:rPr>
+          <w:rFonts w:ascii="Segoe UI Symbol" w:hAnsi="Segoe UI Symbol" w:cs="Segoe UI Symbol"/>
+          <w:sz w:val="20"/>
+          <w:szCs w:val="20"/>
+        </w:rPr>
+        <w:t>➝</w:t>
+      </w:r>
+      <w:r>
+        <w:rPr>
+          <w:rFonts w:cstheme="minorHAnsi"/>
+          <w:sz w:val="20"/>
+          <w:szCs w:val="20"/>
+        </w:rPr>
+        <w:t xml:space="preserve"> year, boxOffice</w:t>
+      </w:r>
+    </w:p>
+    <w:p>
+      <w:pPr>
+        <w:jc w:val="both"/>
+        <w:rPr>
+          <w:rFonts w:cstheme="minorHAnsi"/>
+          <w:sz w:val="20"/>
+          <w:szCs w:val="20"/>
+        </w:rPr>
+      </w:pPr>
+      <w:r>
+        <w:rPr>
+          <w:rFonts w:cstheme="minorHAnsi"/>
+          <w:sz w:val="20"/>
+          <w:szCs w:val="20"/>
+        </w:rPr>
+        <w:t xml:space="preserve">    Chaves:</w:t>
       </w:r>
     </w:p>
     <w:p>
@@ -2474,23 +3086,139 @@
           <w:sz w:val="20"/>
           <w:szCs w:val="20"/>
         </w:rPr>
-        <w:t xml:space="preserve">id </w:t>
-      </w:r>
-      <w:r>
-        <w:rPr>
-          <w:rFonts w:ascii="Segoe UI Symbol" w:hAnsi="Segoe UI Symbol" w:cs="Segoe UI Symbol"/>
-          <w:sz w:val="20"/>
-          <w:szCs w:val="20"/>
-        </w:rPr>
-        <w:t>➝</w:t>
-      </w:r>
-      <w:r>
-        <w:rPr>
-          <w:rFonts w:cstheme="minorHAnsi"/>
-          <w:sz w:val="20"/>
-          <w:szCs w:val="20"/>
-        </w:rPr>
-        <w:t xml:space="preserve"> name, description, ageRating, score</w:t>
+        <w:t>{id}</w:t>
+      </w:r>
+    </w:p>
+    <w:p>
+      <w:pPr>
+        <w:jc w:val="both"/>
+        <w:rPr>
+          <w:rFonts w:cstheme="minorHAnsi"/>
+          <w:lang w:val="en-US"/>
+        </w:rPr>
+      </w:pPr>
+      <w:proofErr w:type="spellStart"/>
+      <w:r>
+        <w:rPr>
+          <w:rFonts w:cstheme="minorHAnsi"/>
+          <w:lang w:val="en-US"/>
+        </w:rPr>
+        <w:t>TVShow</w:t>
+      </w:r>
+      <w:proofErr w:type="spellEnd"/>
+      <w:r>
+        <w:rPr>
+          <w:rFonts w:cstheme="minorHAnsi"/>
+          <w:lang w:val="en-US"/>
+        </w:rPr>
+        <w:t xml:space="preserve"> (</w:t>
+      </w:r>
+      <w:r>
+        <w:rPr>
+          <w:rFonts w:cstheme="minorHAnsi"/>
+          <w:u w:val="single"/>
+          <w:lang w:val="en-US"/>
+        </w:rPr>
+        <w:t>id</w:t>
+      </w:r>
+      <w:r>
+        <w:rPr>
+          <w:rFonts w:cstheme="minorHAnsi"/>
+          <w:lang w:val="en-US"/>
+        </w:rPr>
+        <w:t>,</w:t>
+      </w:r>
+      <w:r>
+        <w:rPr>
+          <w:rFonts w:cstheme="minorHAnsi"/>
+          <w:lang w:val="en-US"/>
+        </w:rPr>
+        <w:t xml:space="preserve"> </w:t>
+      </w:r>
+      <w:r>
+        <w:rPr>
+          <w:rFonts w:cstheme="minorHAnsi"/>
+          <w:lang w:val="en-US"/>
+        </w:rPr>
+        <w:t>name,</w:t>
+      </w:r>
+      <w:r>
+        <w:rPr>
+          <w:rFonts w:cstheme="minorHAnsi"/>
+          <w:lang w:val="en-US"/>
+        </w:rPr>
+        <w:t xml:space="preserve"> </w:t>
+      </w:r>
+      <w:r>
+        <w:rPr>
+          <w:rFonts w:cstheme="minorHAnsi"/>
+          <w:lang w:val="en-US"/>
+        </w:rPr>
+        <w:t>description,</w:t>
+      </w:r>
+      <w:r>
+        <w:rPr>
+          <w:rFonts w:cstheme="minorHAnsi"/>
+          <w:lang w:val="en-US"/>
+        </w:rPr>
+        <w:t xml:space="preserve"> </w:t>
+      </w:r>
+      <w:proofErr w:type="spellStart"/>
+      <w:r>
+        <w:rPr>
+          <w:rFonts w:cstheme="minorHAnsi"/>
+          <w:lang w:val="en-US"/>
+        </w:rPr>
+        <w:t>ageRating</w:t>
+      </w:r>
+      <w:proofErr w:type="spellEnd"/>
+      <w:r>
+        <w:rPr>
+          <w:rFonts w:cstheme="minorHAnsi"/>
+          <w:lang w:val="en-US"/>
+        </w:rPr>
+        <w:t>,</w:t>
+      </w:r>
+      <w:r>
+        <w:rPr>
+          <w:rFonts w:cstheme="minorHAnsi"/>
+          <w:lang w:val="en-US"/>
+        </w:rPr>
+        <w:t xml:space="preserve"> </w:t>
+      </w:r>
+      <w:r>
+        <w:rPr>
+          <w:rFonts w:cstheme="minorHAnsi"/>
+          <w:lang w:val="en-US"/>
+        </w:rPr>
+        <w:t>score)</w:t>
+      </w:r>
+    </w:p>
+    <w:p>
+      <w:pPr>
+        <w:jc w:val="both"/>
+        <w:rPr>
+          <w:rFonts w:cstheme="minorHAnsi"/>
+          <w:sz w:val="20"/>
+          <w:szCs w:val="20"/>
+        </w:rPr>
+      </w:pPr>
+      <w:r>
+        <w:rPr>
+          <w:rFonts w:cstheme="minorHAnsi"/>
+          <w:sz w:val="20"/>
+          <w:szCs w:val="20"/>
+          <w:lang w:val="en-US"/>
+        </w:rPr>
+        <w:t xml:space="preserve">    </w:t>
+      </w:r>
+      <w:r>
+        <w:rPr>
+          <w:rFonts w:cstheme="minorHAnsi"/>
+          <w:sz w:val="20"/>
+          <w:szCs w:val="20"/>
+        </w:rPr>
+        <w:t>Dependências Funcionais:</w:t>
       </w:r>
     </w:p>
     <w:p>
@@ -2513,6 +3241,45 @@
           <w:sz w:val="20"/>
           <w:szCs w:val="20"/>
         </w:rPr>
+        <w:t xml:space="preserve">id </w:t>
+      </w:r>
+      <w:r>
+        <w:rPr>
+          <w:rFonts w:ascii="Segoe UI Symbol" w:hAnsi="Segoe UI Symbol" w:cs="Segoe UI Symbol"/>
+          <w:sz w:val="20"/>
+          <w:szCs w:val="20"/>
+        </w:rPr>
+        <w:t>➝</w:t>
+      </w:r>
+      <w:r>
+        <w:rPr>
+          <w:rFonts w:cstheme="minorHAnsi"/>
+          <w:sz w:val="20"/>
+          <w:szCs w:val="20"/>
+        </w:rPr>
+        <w:t xml:space="preserve"> name, description, ageRating, score</w:t>
+      </w:r>
+    </w:p>
+    <w:p>
+      <w:pPr>
+        <w:pStyle w:val="PargrafodaLista"/>
+        <w:numPr>
+          <w:ilvl w:val="0"/>
+          <w:numId w:val="4"/>
+        </w:numPr>
+        <w:jc w:val="both"/>
+        <w:rPr>
+          <w:rFonts w:cstheme="minorHAnsi"/>
+          <w:sz w:val="20"/>
+          <w:szCs w:val="20"/>
+        </w:rPr>
+      </w:pPr>
+      <w:r>
+        <w:rPr>
+          <w:rFonts w:cstheme="minorHAnsi"/>
+          <w:sz w:val="20"/>
+          <w:szCs w:val="20"/>
+        </w:rPr>
         <w:t xml:space="preserve">name </w:t>
       </w:r>
       <w:r>
@@ -2601,11 +3368,13 @@
         <w:jc w:val="both"/>
         <w:rPr>
           <w:rFonts w:cstheme="minorHAnsi"/>
-        </w:rPr>
-      </w:pPr>
-      <w:r>
-        <w:rPr>
-          <w:rFonts w:cstheme="minorHAnsi"/>
+          <w:lang w:val="en-US"/>
+        </w:rPr>
+      </w:pPr>
+      <w:r>
+        <w:rPr>
+          <w:rFonts w:cstheme="minorHAnsi"/>
+          <w:lang w:val="en-US"/>
         </w:rPr>
         <w:t>Award (</w:t>
       </w:r>
@@ -2613,56 +3382,89 @@
         <w:rPr>
           <w:rFonts w:cstheme="minorHAnsi"/>
           <w:u w:val="single"/>
+          <w:lang w:val="en-US"/>
         </w:rPr>
         <w:t>id</w:t>
       </w:r>
       <w:r>
         <w:rPr>
           <w:rFonts w:cstheme="minorHAnsi"/>
-        </w:rPr>
-        <w:t>, category, awardNameID</w:t>
-      </w:r>
-      <w:r>
-        <w:rPr>
-          <w:rFonts w:cstheme="minorHAnsi"/>
+          <w:lang w:val="en-US"/>
+        </w:rPr>
+        <w:t xml:space="preserve">, category, </w:t>
+      </w:r>
+      <w:proofErr w:type="spellStart"/>
+      <w:r>
+        <w:rPr>
+          <w:rFonts w:cstheme="minorHAnsi"/>
+          <w:lang w:val="en-US"/>
+        </w:rPr>
+        <w:t>awardNameID</w:t>
+      </w:r>
+      <w:proofErr w:type="spellEnd"/>
+      <w:r>
+        <w:rPr>
+          <w:rFonts w:cstheme="minorHAnsi"/>
+          <w:lang w:val="en-US"/>
         </w:rPr>
         <w:t xml:space="preserve"> </w:t>
       </w:r>
       <w:r>
         <w:rPr>
           <w:rFonts w:ascii="Segoe UI Symbol" w:hAnsi="Segoe UI Symbol" w:cs="Segoe UI Symbol"/>
+          <w:lang w:val="en-US"/>
         </w:rPr>
         <w:t>➝</w:t>
       </w:r>
       <w:r>
         <w:rPr>
           <w:rFonts w:cstheme="minorHAnsi"/>
+          <w:lang w:val="en-US"/>
         </w:rPr>
         <w:t xml:space="preserve"> </w:t>
       </w:r>
-      <w:r>
-        <w:rPr>
-          <w:rFonts w:cstheme="minorHAnsi"/>
-        </w:rPr>
-        <w:t>AwardName)</w:t>
-      </w:r>
-    </w:p>
-    <w:p>
-      <w:pPr>
-        <w:jc w:val="both"/>
-        <w:rPr>
-          <w:rFonts w:cstheme="minorHAnsi"/>
-          <w:sz w:val="20"/>
-          <w:szCs w:val="20"/>
-        </w:rPr>
-      </w:pPr>
-      <w:r>
-        <w:rPr>
-          <w:rFonts w:cstheme="minorHAnsi"/>
-          <w:sz w:val="20"/>
-          <w:szCs w:val="20"/>
-        </w:rPr>
-        <w:t xml:space="preserve">    Dependências Funcionais:</w:t>
+      <w:proofErr w:type="spellStart"/>
+      <w:r>
+        <w:rPr>
+          <w:rFonts w:cstheme="minorHAnsi"/>
+          <w:lang w:val="en-US"/>
+        </w:rPr>
+        <w:t>AwardName</w:t>
+      </w:r>
+      <w:proofErr w:type="spellEnd"/>
+      <w:r>
+        <w:rPr>
+          <w:rFonts w:cstheme="minorHAnsi"/>
+          <w:lang w:val="en-US"/>
+        </w:rPr>
+        <w:t>)</w:t>
+      </w:r>
+    </w:p>
+    <w:p>
+      <w:pPr>
+        <w:jc w:val="both"/>
+        <w:rPr>
+          <w:rFonts w:cstheme="minorHAnsi"/>
+          <w:sz w:val="20"/>
+          <w:szCs w:val="20"/>
+        </w:rPr>
+      </w:pPr>
+      <w:r>
+        <w:rPr>
+          <w:rFonts w:cstheme="minorHAnsi"/>
+          <w:sz w:val="20"/>
+          <w:szCs w:val="20"/>
+          <w:lang w:val="en-US"/>
+        </w:rPr>
+        <w:t xml:space="preserve">    </w:t>
+      </w:r>
+      <w:r>
+        <w:rPr>
+          <w:rFonts w:cstheme="minorHAnsi"/>
+          <w:sz w:val="20"/>
+          <w:szCs w:val="20"/>
+        </w:rPr>
+        <w:t>Dependências Funcionais:</w:t>
       </w:r>
     </w:p>
     <w:p>
@@ -2849,6 +3651,7 @@
           <w:sz w:val="20"/>
           <w:szCs w:val="20"/>
         </w:rPr>
+        <w:lastRenderedPageBreak/>
         <w:t xml:space="preserve">name </w:t>
       </w:r>
       <w:r>
@@ -2883,7 +3686,6 @@
           <w:sz w:val="20"/>
           <w:szCs w:val="20"/>
         </w:rPr>
-        <w:lastRenderedPageBreak/>
         <w:t xml:space="preserve">    Chaves:</w:t>
       </w:r>
     </w:p>
@@ -2938,120 +3740,167 @@
         <w:jc w:val="both"/>
         <w:rPr>
           <w:rFonts w:cstheme="minorHAnsi"/>
-        </w:rPr>
-      </w:pPr>
-      <w:r>
-        <w:rPr>
-          <w:rFonts w:cstheme="minorHAnsi"/>
-        </w:rPr>
-        <w:t>MovieAward (</w:t>
-      </w:r>
-      <w:r>
-        <w:rPr>
-          <w:rFonts w:cstheme="minorHAnsi"/>
+          <w:lang w:val="en-US"/>
+        </w:rPr>
+      </w:pPr>
+      <w:proofErr w:type="spellStart"/>
+      <w:r>
+        <w:rPr>
+          <w:rFonts w:cstheme="minorHAnsi"/>
+          <w:lang w:val="en-US"/>
+        </w:rPr>
+        <w:t>MovieAward</w:t>
+      </w:r>
+      <w:proofErr w:type="spellEnd"/>
+      <w:r>
+        <w:rPr>
+          <w:rFonts w:cstheme="minorHAnsi"/>
+          <w:lang w:val="en-US"/>
+        </w:rPr>
+        <w:t xml:space="preserve"> (</w:t>
+      </w:r>
+      <w:r>
+        <w:rPr>
+          <w:rFonts w:cstheme="minorHAnsi"/>
+          <w:lang w:val="en-US"/>
         </w:rPr>
         <w:t xml:space="preserve">year, </w:t>
       </w:r>
+      <w:proofErr w:type="spellStart"/>
       <w:r>
         <w:rPr>
           <w:rFonts w:cstheme="minorHAnsi"/>
           <w:u w:val="single"/>
+          <w:lang w:val="en-US"/>
         </w:rPr>
         <w:t>awardID</w:t>
       </w:r>
+      <w:proofErr w:type="spellEnd"/>
       <w:r>
         <w:rPr>
           <w:rFonts w:cstheme="minorHAnsi"/>
           <w:u w:val="single"/>
+          <w:lang w:val="en-US"/>
         </w:rPr>
         <w:t xml:space="preserve"> </w:t>
       </w:r>
       <w:r>
         <w:rPr>
           <w:rFonts w:ascii="Segoe UI Symbol" w:hAnsi="Segoe UI Symbol" w:cs="Segoe UI Symbol"/>
+          <w:lang w:val="en-US"/>
         </w:rPr>
         <w:t>➝</w:t>
       </w:r>
       <w:r>
         <w:rPr>
           <w:rFonts w:cstheme="minorHAnsi"/>
+          <w:lang w:val="en-US"/>
         </w:rPr>
         <w:t xml:space="preserve"> </w:t>
       </w:r>
       <w:r>
         <w:rPr>
           <w:rFonts w:cstheme="minorHAnsi"/>
+          <w:lang w:val="en-US"/>
         </w:rPr>
         <w:t xml:space="preserve">Award, </w:t>
       </w:r>
+      <w:proofErr w:type="spellStart"/>
       <w:r>
         <w:rPr>
           <w:rFonts w:cstheme="minorHAnsi"/>
           <w:u w:val="single"/>
+          <w:lang w:val="en-US"/>
         </w:rPr>
         <w:t>movieID</w:t>
       </w:r>
+      <w:proofErr w:type="spellEnd"/>
       <w:r>
         <w:rPr>
           <w:rFonts w:cstheme="minorHAnsi"/>
           <w:u w:val="single"/>
+          <w:lang w:val="en-US"/>
         </w:rPr>
         <w:t xml:space="preserve"> </w:t>
       </w:r>
       <w:r>
         <w:rPr>
           <w:rFonts w:ascii="Segoe UI Symbol" w:hAnsi="Segoe UI Symbol" w:cs="Segoe UI Symbol"/>
+          <w:lang w:val="en-US"/>
         </w:rPr>
         <w:t>➝</w:t>
       </w:r>
       <w:r>
         <w:rPr>
           <w:rFonts w:cstheme="minorHAnsi"/>
+          <w:lang w:val="en-US"/>
         </w:rPr>
         <w:t xml:space="preserve"> </w:t>
       </w:r>
       <w:r>
         <w:rPr>
           <w:rFonts w:cstheme="minorHAnsi"/>
+          <w:lang w:val="en-US"/>
         </w:rPr>
         <w:t xml:space="preserve">Movie, </w:t>
       </w:r>
+      <w:proofErr w:type="spellStart"/>
       <w:r>
         <w:rPr>
           <w:rFonts w:cstheme="minorHAnsi"/>
           <w:u w:val="single"/>
+          <w:lang w:val="en-US"/>
         </w:rPr>
         <w:t>personID</w:t>
       </w:r>
       <w:r>
         <w:rPr>
           <w:rFonts w:ascii="Segoe UI Symbol" w:hAnsi="Segoe UI Symbol" w:cs="Segoe UI Symbol"/>
+          <w:lang w:val="en-US"/>
         </w:rPr>
         <w:t>➝</w:t>
       </w:r>
       <w:r>
         <w:rPr>
           <w:rFonts w:cstheme="minorHAnsi"/>
-        </w:rPr>
-        <w:t>Person)</w:t>
-      </w:r>
-    </w:p>
-    <w:p>
-      <w:pPr>
-        <w:jc w:val="both"/>
-        <w:rPr>
-          <w:rFonts w:cstheme="minorHAnsi"/>
-          <w:sz w:val="20"/>
-          <w:szCs w:val="20"/>
-        </w:rPr>
-      </w:pPr>
-      <w:r>
-        <w:rPr>
-          <w:rFonts w:cstheme="minorHAnsi"/>
-          <w:sz w:val="20"/>
-          <w:szCs w:val="20"/>
-        </w:rPr>
-        <w:t xml:space="preserve">    Dependências Funcionais:</w:t>
+          <w:lang w:val="en-US"/>
+        </w:rPr>
+        <w:t>Person</w:t>
+      </w:r>
+      <w:proofErr w:type="spellEnd"/>
+      <w:r>
+        <w:rPr>
+          <w:rFonts w:cstheme="minorHAnsi"/>
+          <w:lang w:val="en-US"/>
+        </w:rPr>
+        <w:t>)</w:t>
+      </w:r>
+    </w:p>
+    <w:p>
+      <w:pPr>
+        <w:jc w:val="both"/>
+        <w:rPr>
+          <w:rFonts w:cstheme="minorHAnsi"/>
+          <w:sz w:val="20"/>
+          <w:szCs w:val="20"/>
+        </w:rPr>
+      </w:pPr>
+      <w:r>
+        <w:rPr>
+          <w:rFonts w:cstheme="minorHAnsi"/>
+          <w:sz w:val="20"/>
+          <w:szCs w:val="20"/>
+          <w:lang w:val="en-US"/>
+        </w:rPr>
+        <w:t xml:space="preserve">    </w:t>
+      </w:r>
+      <w:r>
+        <w:rPr>
+          <w:rFonts w:cstheme="minorHAnsi"/>
+          <w:sz w:val="20"/>
+          <w:szCs w:val="20"/>
+        </w:rPr>
+        <w:t>Dependências Funcionais:</w:t>
       </w:r>
     </w:p>
     <w:p>
@@ -3139,120 +3988,176 @@
         <w:jc w:val="both"/>
         <w:rPr>
           <w:rFonts w:cstheme="minorHAnsi"/>
-        </w:rPr>
-      </w:pPr>
-      <w:r>
-        <w:rPr>
-          <w:rFonts w:cstheme="minorHAnsi"/>
-        </w:rPr>
-        <w:t>TvAward (</w:t>
-      </w:r>
-      <w:r>
-        <w:rPr>
-          <w:rFonts w:cstheme="minorHAnsi"/>
+          <w:lang w:val="en-US"/>
+        </w:rPr>
+      </w:pPr>
+      <w:proofErr w:type="spellStart"/>
+      <w:r>
+        <w:rPr>
+          <w:rFonts w:cstheme="minorHAnsi"/>
+          <w:lang w:val="en-US"/>
+        </w:rPr>
+        <w:t>TvAward</w:t>
+      </w:r>
+      <w:proofErr w:type="spellEnd"/>
+      <w:r>
+        <w:rPr>
+          <w:rFonts w:cstheme="minorHAnsi"/>
+          <w:lang w:val="en-US"/>
+        </w:rPr>
+        <w:t xml:space="preserve"> (</w:t>
+      </w:r>
+      <w:r>
+        <w:rPr>
+          <w:rFonts w:cstheme="minorHAnsi"/>
+          <w:lang w:val="en-US"/>
         </w:rPr>
         <w:t xml:space="preserve">year, </w:t>
       </w:r>
+      <w:proofErr w:type="spellStart"/>
       <w:r>
         <w:rPr>
           <w:rFonts w:cstheme="minorHAnsi"/>
           <w:u w:val="single"/>
+          <w:lang w:val="en-US"/>
         </w:rPr>
         <w:t>awardID</w:t>
       </w:r>
+      <w:proofErr w:type="spellEnd"/>
       <w:r>
         <w:rPr>
           <w:rFonts w:cstheme="minorHAnsi"/>
           <w:u w:val="single"/>
+          <w:lang w:val="en-US"/>
         </w:rPr>
         <w:t xml:space="preserve"> </w:t>
       </w:r>
       <w:r>
         <w:rPr>
           <w:rFonts w:ascii="Segoe UI Symbol" w:hAnsi="Segoe UI Symbol" w:cs="Segoe UI Symbol"/>
+          <w:lang w:val="en-US"/>
         </w:rPr>
         <w:t>➝</w:t>
       </w:r>
       <w:r>
         <w:rPr>
           <w:rFonts w:cstheme="minorHAnsi"/>
+          <w:lang w:val="en-US"/>
         </w:rPr>
         <w:t xml:space="preserve"> </w:t>
       </w:r>
       <w:r>
         <w:rPr>
           <w:rFonts w:cstheme="minorHAnsi"/>
+          <w:lang w:val="en-US"/>
         </w:rPr>
         <w:t xml:space="preserve">Award, </w:t>
       </w:r>
+      <w:proofErr w:type="spellStart"/>
       <w:r>
         <w:rPr>
           <w:rFonts w:cstheme="minorHAnsi"/>
           <w:u w:val="single"/>
+          <w:lang w:val="en-US"/>
         </w:rPr>
         <w:t>tvShowID</w:t>
       </w:r>
+      <w:proofErr w:type="spellEnd"/>
       <w:r>
         <w:rPr>
           <w:rFonts w:cstheme="minorHAnsi"/>
           <w:u w:val="single"/>
+          <w:lang w:val="en-US"/>
         </w:rPr>
         <w:t xml:space="preserve"> </w:t>
       </w:r>
       <w:r>
         <w:rPr>
           <w:rFonts w:ascii="Segoe UI Symbol" w:hAnsi="Segoe UI Symbol" w:cs="Segoe UI Symbol"/>
+          <w:lang w:val="en-US"/>
         </w:rPr>
         <w:t>➝</w:t>
       </w:r>
       <w:r>
         <w:rPr>
           <w:rFonts w:cstheme="minorHAnsi"/>
+          <w:lang w:val="en-US"/>
         </w:rPr>
         <w:t xml:space="preserve"> </w:t>
       </w:r>
-      <w:r>
-        <w:rPr>
-          <w:rFonts w:cstheme="minorHAnsi"/>
-        </w:rPr>
-        <w:t xml:space="preserve">TVShow, </w:t>
-      </w:r>
+      <w:proofErr w:type="spellStart"/>
+      <w:r>
+        <w:rPr>
+          <w:rFonts w:cstheme="minorHAnsi"/>
+          <w:lang w:val="en-US"/>
+        </w:rPr>
+        <w:t>TVShow</w:t>
+      </w:r>
+      <w:proofErr w:type="spellEnd"/>
+      <w:r>
+        <w:rPr>
+          <w:rFonts w:cstheme="minorHAnsi"/>
+          <w:lang w:val="en-US"/>
+        </w:rPr>
+        <w:t xml:space="preserve">, </w:t>
+      </w:r>
+      <w:proofErr w:type="spellStart"/>
       <w:r>
         <w:rPr>
           <w:rFonts w:cstheme="minorHAnsi"/>
           <w:u w:val="single"/>
+          <w:lang w:val="en-US"/>
         </w:rPr>
         <w:t>personID</w:t>
       </w:r>
       <w:r>
         <w:rPr>
           <w:rFonts w:ascii="Segoe UI Symbol" w:hAnsi="Segoe UI Symbol" w:cs="Segoe UI Symbol"/>
+          <w:lang w:val="en-US"/>
         </w:rPr>
         <w:t>➝</w:t>
       </w:r>
       <w:r>
         <w:rPr>
           <w:rFonts w:cstheme="minorHAnsi"/>
-        </w:rPr>
-        <w:t>Person)</w:t>
-      </w:r>
-    </w:p>
-    <w:p>
-      <w:pPr>
-        <w:jc w:val="both"/>
-        <w:rPr>
-          <w:rFonts w:cstheme="minorHAnsi"/>
-          <w:sz w:val="20"/>
-          <w:szCs w:val="20"/>
-        </w:rPr>
-      </w:pPr>
-      <w:r>
-        <w:rPr>
-          <w:rFonts w:cstheme="minorHAnsi"/>
-          <w:sz w:val="20"/>
-          <w:szCs w:val="20"/>
-        </w:rPr>
-        <w:t xml:space="preserve">    Dependências Funcionais:</w:t>
+          <w:lang w:val="en-US"/>
+        </w:rPr>
+        <w:t>Person</w:t>
+      </w:r>
+      <w:proofErr w:type="spellEnd"/>
+      <w:r>
+        <w:rPr>
+          <w:rFonts w:cstheme="minorHAnsi"/>
+          <w:lang w:val="en-US"/>
+        </w:rPr>
+        <w:t>)</w:t>
+      </w:r>
+    </w:p>
+    <w:p>
+      <w:pPr>
+        <w:jc w:val="both"/>
+        <w:rPr>
+          <w:rFonts w:cstheme="minorHAnsi"/>
+          <w:sz w:val="20"/>
+          <w:szCs w:val="20"/>
+        </w:rPr>
+      </w:pPr>
+      <w:r>
+        <w:rPr>
+          <w:rFonts w:cstheme="minorHAnsi"/>
+          <w:sz w:val="20"/>
+          <w:szCs w:val="20"/>
+          <w:lang w:val="en-US"/>
+        </w:rPr>
+        <w:t xml:space="preserve">    </w:t>
+      </w:r>
+      <w:r>
+        <w:rPr>
+          <w:rFonts w:cstheme="minorHAnsi"/>
+          <w:sz w:val="20"/>
+          <w:szCs w:val="20"/>
+        </w:rPr>
+        <w:t>Dependências Funcionais:</w:t>
       </w:r>
     </w:p>
     <w:p>
@@ -3484,13 +4389,15 @@
           <w:rFonts w:cstheme="minorHAnsi"/>
           <w:sz w:val="20"/>
           <w:szCs w:val="20"/>
-        </w:rPr>
-      </w:pPr>
-      <w:r>
-        <w:rPr>
-          <w:rFonts w:cstheme="minorHAnsi"/>
-          <w:sz w:val="20"/>
-          <w:szCs w:val="20"/>
+          <w:lang w:val="en-US"/>
+        </w:rPr>
+      </w:pPr>
+      <w:r>
+        <w:rPr>
+          <w:rFonts w:cstheme="minorHAnsi"/>
+          <w:sz w:val="20"/>
+          <w:szCs w:val="20"/>
+          <w:lang w:val="en-US"/>
         </w:rPr>
         <w:t xml:space="preserve">id </w:t>
       </w:r>
@@ -3499,6 +4406,7 @@
           <w:rFonts w:ascii="Segoe UI Symbol" w:hAnsi="Segoe UI Symbol" w:cs="Segoe UI Symbol"/>
           <w:sz w:val="20"/>
           <w:szCs w:val="20"/>
+          <w:lang w:val="en-US"/>
         </w:rPr>
         <w:t>➝</w:t>
       </w:r>
@@ -3507,26 +4415,116 @@
           <w:rFonts w:cstheme="minorHAnsi"/>
           <w:sz w:val="20"/>
           <w:szCs w:val="20"/>
-        </w:rPr>
-        <w:t xml:space="preserve"> firstName, lastName, biography, photo, dateOfBirth, dateOfDeath, country, gender</w:t>
-      </w:r>
-    </w:p>
-    <w:p>
-      <w:pPr>
-        <w:jc w:val="both"/>
-        <w:rPr>
-          <w:rFonts w:cstheme="minorHAnsi"/>
-          <w:sz w:val="20"/>
-          <w:szCs w:val="20"/>
-        </w:rPr>
-      </w:pPr>
-      <w:r>
-        <w:rPr>
-          <w:rFonts w:cstheme="minorHAnsi"/>
-          <w:sz w:val="20"/>
-          <w:szCs w:val="20"/>
-        </w:rPr>
-        <w:t xml:space="preserve">    Chaves:</w:t>
+          <w:lang w:val="en-US"/>
+        </w:rPr>
+        <w:t xml:space="preserve"> </w:t>
+      </w:r>
+      <w:proofErr w:type="spellStart"/>
+      <w:r>
+        <w:rPr>
+          <w:rFonts w:cstheme="minorHAnsi"/>
+          <w:sz w:val="20"/>
+          <w:szCs w:val="20"/>
+          <w:lang w:val="en-US"/>
+        </w:rPr>
+        <w:t>firstName</w:t>
+      </w:r>
+      <w:proofErr w:type="spellEnd"/>
+      <w:r>
+        <w:rPr>
+          <w:rFonts w:cstheme="minorHAnsi"/>
+          <w:sz w:val="20"/>
+          <w:szCs w:val="20"/>
+          <w:lang w:val="en-US"/>
+        </w:rPr>
+        <w:t xml:space="preserve">, </w:t>
+      </w:r>
+      <w:proofErr w:type="spellStart"/>
+      <w:r>
+        <w:rPr>
+          <w:rFonts w:cstheme="minorHAnsi"/>
+          <w:sz w:val="20"/>
+          <w:szCs w:val="20"/>
+          <w:lang w:val="en-US"/>
+        </w:rPr>
+        <w:t>lastName</w:t>
+      </w:r>
+      <w:proofErr w:type="spellEnd"/>
+      <w:r>
+        <w:rPr>
+          <w:rFonts w:cstheme="minorHAnsi"/>
+          <w:sz w:val="20"/>
+          <w:szCs w:val="20"/>
+          <w:lang w:val="en-US"/>
+        </w:rPr>
+        <w:t xml:space="preserve">, biography, photo, </w:t>
+      </w:r>
+      <w:proofErr w:type="spellStart"/>
+      <w:r>
+        <w:rPr>
+          <w:rFonts w:cstheme="minorHAnsi"/>
+          <w:sz w:val="20"/>
+          <w:szCs w:val="20"/>
+          <w:lang w:val="en-US"/>
+        </w:rPr>
+        <w:t>dateOfBirth</w:t>
+      </w:r>
+      <w:proofErr w:type="spellEnd"/>
+      <w:r>
+        <w:rPr>
+          <w:rFonts w:cstheme="minorHAnsi"/>
+          <w:sz w:val="20"/>
+          <w:szCs w:val="20"/>
+          <w:lang w:val="en-US"/>
+        </w:rPr>
+        <w:t xml:space="preserve">, </w:t>
+      </w:r>
+      <w:proofErr w:type="spellStart"/>
+      <w:r>
+        <w:rPr>
+          <w:rFonts w:cstheme="minorHAnsi"/>
+          <w:sz w:val="20"/>
+          <w:szCs w:val="20"/>
+          <w:lang w:val="en-US"/>
+        </w:rPr>
+        <w:t>dateOfDeath</w:t>
+      </w:r>
+      <w:proofErr w:type="spellEnd"/>
+      <w:r>
+        <w:rPr>
+          <w:rFonts w:cstheme="minorHAnsi"/>
+          <w:sz w:val="20"/>
+          <w:szCs w:val="20"/>
+          <w:lang w:val="en-US"/>
+        </w:rPr>
+        <w:t>, country, gender</w:t>
+      </w:r>
+    </w:p>
+    <w:p>
+      <w:pPr>
+        <w:jc w:val="both"/>
+        <w:rPr>
+          <w:rFonts w:cstheme="minorHAnsi"/>
+          <w:sz w:val="20"/>
+          <w:szCs w:val="20"/>
+        </w:rPr>
+      </w:pPr>
+      <w:r>
+        <w:rPr>
+          <w:rFonts w:cstheme="minorHAnsi"/>
+          <w:sz w:val="20"/>
+          <w:szCs w:val="20"/>
+          <w:lang w:val="en-US"/>
+        </w:rPr>
+        <w:t xml:space="preserve">    </w:t>
+      </w:r>
+      <w:r>
+        <w:rPr>
+          <w:rFonts w:cstheme="minorHAnsi"/>
+          <w:sz w:val="20"/>
+          <w:szCs w:val="20"/>
+        </w:rPr>
+        <w:t>Chaves:</w:t>
       </w:r>
     </w:p>
     <w:p>
@@ -3645,8 +4643,18 @@
           <w:sz w:val="20"/>
           <w:szCs w:val="20"/>
         </w:rPr>
-        <w:t xml:space="preserve"> description</w:t>
-      </w:r>
+        <w:t xml:space="preserve"> </w:t>
+      </w:r>
+      <w:proofErr w:type="spellStart"/>
+      <w:r>
+        <w:rPr>
+          <w:rFonts w:cstheme="minorHAnsi"/>
+          <w:sz w:val="20"/>
+          <w:szCs w:val="20"/>
+        </w:rPr>
+        <w:t>description</w:t>
+      </w:r>
+      <w:proofErr w:type="spellEnd"/>
     </w:p>
     <w:p>
       <w:pPr>
@@ -4013,6 +5021,7 @@
           <w:sz w:val="20"/>
           <w:szCs w:val="20"/>
         </w:rPr>
+        <w:lastRenderedPageBreak/>
         <w:t xml:space="preserve">id </w:t>
       </w:r>
       <w:r>
@@ -4052,7 +5061,6 @@
           <w:sz w:val="20"/>
           <w:szCs w:val="20"/>
         </w:rPr>
-        <w:lastRenderedPageBreak/>
         <w:t xml:space="preserve">email </w:t>
       </w:r>
       <w:r>
@@ -5884,12 +6892,12 @@
       <w:pPr>
         <w:pStyle w:val="Ttulo2"/>
       </w:pPr>
-      <w:bookmarkStart w:id="9" w:name="_Toc6063055"/>
+      <w:bookmarkStart w:id="10" w:name="_Toc6065008"/>
       <w:r>
         <w:lastRenderedPageBreak/>
         <w:t>Análise das dependências funcionais e das formas normais</w:t>
       </w:r>
-      <w:bookmarkEnd w:id="9"/>
+      <w:bookmarkEnd w:id="10"/>
     </w:p>
     <w:p/>
     <w:p>
@@ -5901,16 +6909,16 @@
       <w:pPr>
         <w:pStyle w:val="Ttulo2"/>
       </w:pPr>
-      <w:bookmarkStart w:id="10" w:name="_Toc6063056"/>
+      <w:bookmarkStart w:id="11" w:name="_Toc6065009"/>
       <w:r>
         <w:lastRenderedPageBreak/>
         <w:t>Restrições</w:t>
       </w:r>
-      <w:bookmarkEnd w:id="10"/>
+      <w:bookmarkEnd w:id="11"/>
     </w:p>
     <w:sectPr>
-      <w:headerReference w:type="default" r:id="rId9"/>
-      <w:footerReference w:type="default" r:id="rId10"/>
+      <w:headerReference w:type="default" r:id="rId10"/>
+      <w:footerReference w:type="default" r:id="rId11"/>
       <w:pgSz w:w="11906" w:h="16838"/>
       <w:pgMar w:top="1417" w:right="1701" w:bottom="1417" w:left="1701" w:header="708" w:footer="708" w:gutter="0"/>
       <w:cols w:space="708"/>
@@ -7334,6 +8342,7 @@
     <w:lsdException w:name="HTML Sample" w:semiHidden="1" w:unhideWhenUsed="1"/>
     <w:lsdException w:name="HTML Typewriter" w:semiHidden="1" w:unhideWhenUsed="1"/>
     <w:lsdException w:name="HTML Variable" w:semiHidden="1" w:unhideWhenUsed="1"/>
+    <w:lsdException w:name="Normal Table" w:semiHidden="1" w:unhideWhenUsed="1"/>
     <w:lsdException w:name="annotation subject" w:semiHidden="1" w:unhideWhenUsed="1"/>
     <w:lsdException w:name="No List" w:semiHidden="1" w:unhideWhenUsed="1"/>
     <w:lsdException w:name="Outline List 1" w:semiHidden="1" w:unhideWhenUsed="1"/>
@@ -7380,8 +8389,10 @@
     <w:lsdException w:name="Table Subtle 2" w:semiHidden="1" w:unhideWhenUsed="1"/>
     <w:lsdException w:name="Table Web 1" w:semiHidden="1" w:unhideWhenUsed="1"/>
     <w:lsdException w:name="Table Web 2" w:semiHidden="1" w:unhideWhenUsed="1"/>
+    <w:lsdException w:name="Table Web 3" w:semiHidden="1" w:unhideWhenUsed="1"/>
     <w:lsdException w:name="Balloon Text" w:semiHidden="1" w:unhideWhenUsed="1"/>
     <w:lsdException w:name="Table Grid" w:uiPriority="39"/>
+    <w:lsdException w:name="Table Theme" w:semiHidden="1" w:unhideWhenUsed="1"/>
     <w:lsdException w:name="Placeholder Text" w:semiHidden="1"/>
     <w:lsdException w:name="No Spacing" w:uiPriority="1" w:qFormat="1"/>
     <w:lsdException w:name="Light Shading" w:uiPriority="60"/>
@@ -8233,7 +9244,7 @@
 </file>
 
 <file path=customXml/itemProps1.xml><?xml version="1.0" encoding="utf-8"?>
-<ds:datastoreItem xmlns:ds="http://schemas.openxmlformats.org/officeDocument/2006/customXml" ds:itemID="{178C5064-32DA-475F-9915-FD2BFC43BD4F}">
+<ds:datastoreItem xmlns:ds="http://schemas.openxmlformats.org/officeDocument/2006/customXml" ds:itemID="{F566A89D-41F2-40DB-8065-ED16935F3B96}">
   <ds:schemaRefs>
     <ds:schemaRef ds:uri="http://schemas.openxmlformats.org/officeDocument/2006/bibliography"/>
   </ds:schemaRefs>

</xml_diff>

<commit_message>
Added restrictions and normal-forms section to the report. Changed UML. Fixed some mistakes in sql modeling
</commit_message>
<xml_diff>
--- a/Relatorio.docx
+++ b/Relatorio.docx
@@ -344,7 +344,7 @@
             <w:rPr>
               <w:rFonts w:eastAsiaTheme="minorEastAsia"/>
               <w:noProof/>
-              <w:lang w:val="en-US"/>
+              <w:lang w:eastAsia="pt-PT"/>
             </w:rPr>
           </w:pPr>
           <w:r>
@@ -368,7 +368,7 @@
             </w:rPr>
             <w:fldChar w:fldCharType="separate"/>
           </w:r>
-          <w:hyperlink w:anchor="_Toc6064999" w:history="1">
+          <w:hyperlink w:anchor="_Toc6076342" w:history="1">
             <w:r>
               <w:rPr>
                 <w:rStyle w:val="Hiperligao"/>
@@ -395,7 +395,7 @@
                 <w:noProof/>
                 <w:webHidden/>
               </w:rPr>
-              <w:instrText xml:space="preserve"> PAGEREF _Toc6064999 \h </w:instrText>
+              <w:instrText xml:space="preserve"> PAGEREF _Toc6076342 \h </w:instrText>
             </w:r>
             <w:r>
               <w:rPr>
@@ -435,10 +435,10 @@
             <w:rPr>
               <w:rFonts w:eastAsiaTheme="minorEastAsia"/>
               <w:noProof/>
-              <w:lang w:val="en-US"/>
+              <w:lang w:eastAsia="pt-PT"/>
             </w:rPr>
           </w:pPr>
-          <w:hyperlink w:anchor="_Toc6065000" w:history="1">
+          <w:hyperlink w:anchor="_Toc6076343" w:history="1">
             <w:r>
               <w:rPr>
                 <w:rStyle w:val="Hiperligao"/>
@@ -465,7 +465,7 @@
                 <w:noProof/>
                 <w:webHidden/>
               </w:rPr>
-              <w:instrText xml:space="preserve"> PAGEREF _Toc6065000 \h </w:instrText>
+              <w:instrText xml:space="preserve"> PAGEREF _Toc6076343 \h </w:instrText>
             </w:r>
             <w:r>
               <w:rPr>
@@ -505,10 +505,10 @@
             <w:rPr>
               <w:rFonts w:eastAsiaTheme="minorEastAsia"/>
               <w:noProof/>
-              <w:lang w:val="en-US"/>
+              <w:lang w:eastAsia="pt-PT"/>
             </w:rPr>
           </w:pPr>
-          <w:hyperlink w:anchor="_Toc6065001" w:history="1">
+          <w:hyperlink w:anchor="_Toc6076344" w:history="1">
             <w:r>
               <w:rPr>
                 <w:rStyle w:val="Hiperligao"/>
@@ -535,7 +535,7 @@
                 <w:noProof/>
                 <w:webHidden/>
               </w:rPr>
-              <w:instrText xml:space="preserve"> PAGEREF _Toc6065001 \h </w:instrText>
+              <w:instrText xml:space="preserve"> PAGEREF _Toc6076344 \h </w:instrText>
             </w:r>
             <w:r>
               <w:rPr>
@@ -575,10 +575,10 @@
             <w:rPr>
               <w:rFonts w:eastAsiaTheme="minorEastAsia"/>
               <w:noProof/>
-              <w:lang w:val="en-US"/>
+              <w:lang w:eastAsia="pt-PT"/>
             </w:rPr>
           </w:pPr>
-          <w:hyperlink w:anchor="_Toc6065002" w:history="1">
+          <w:hyperlink w:anchor="_Toc6076345" w:history="1">
             <w:r>
               <w:rPr>
                 <w:rStyle w:val="Hiperligao"/>
@@ -605,7 +605,7 @@
                 <w:noProof/>
                 <w:webHidden/>
               </w:rPr>
-              <w:instrText xml:space="preserve"> PAGEREF _Toc6065002 \h </w:instrText>
+              <w:instrText xml:space="preserve"> PAGEREF _Toc6076345 \h </w:instrText>
             </w:r>
             <w:r>
               <w:rPr>
@@ -645,10 +645,10 @@
             <w:rPr>
               <w:rFonts w:eastAsiaTheme="minorEastAsia"/>
               <w:noProof/>
-              <w:lang w:val="en-US"/>
+              <w:lang w:eastAsia="pt-PT"/>
             </w:rPr>
           </w:pPr>
-          <w:hyperlink w:anchor="_Toc6065003" w:history="1">
+          <w:hyperlink w:anchor="_Toc6076346" w:history="1">
             <w:r>
               <w:rPr>
                 <w:rStyle w:val="Hiperligao"/>
@@ -675,7 +675,7 @@
                 <w:noProof/>
                 <w:webHidden/>
               </w:rPr>
-              <w:instrText xml:space="preserve"> PAGEREF _Toc6065003 \h </w:instrText>
+              <w:instrText xml:space="preserve"> PAGEREF _Toc6076346 \h </w:instrText>
             </w:r>
             <w:r>
               <w:rPr>
@@ -715,10 +715,10 @@
             <w:rPr>
               <w:rFonts w:eastAsiaTheme="minorEastAsia"/>
               <w:noProof/>
-              <w:lang w:val="en-US"/>
+              <w:lang w:eastAsia="pt-PT"/>
             </w:rPr>
           </w:pPr>
-          <w:hyperlink w:anchor="_Toc6065004" w:history="1">
+          <w:hyperlink w:anchor="_Toc6076347" w:history="1">
             <w:r>
               <w:rPr>
                 <w:rStyle w:val="Hiperligao"/>
@@ -745,7 +745,7 @@
                 <w:noProof/>
                 <w:webHidden/>
               </w:rPr>
-              <w:instrText xml:space="preserve"> PAGEREF _Toc6065004 \h </w:instrText>
+              <w:instrText xml:space="preserve"> PAGEREF _Toc6076347 \h </w:instrText>
             </w:r>
             <w:r>
               <w:rPr>
@@ -785,10 +785,10 @@
             <w:rPr>
               <w:rFonts w:eastAsiaTheme="minorEastAsia"/>
               <w:noProof/>
-              <w:lang w:val="en-US"/>
+              <w:lang w:eastAsia="pt-PT"/>
             </w:rPr>
           </w:pPr>
-          <w:hyperlink w:anchor="_Toc6065005" w:history="1">
+          <w:hyperlink w:anchor="_Toc6076348" w:history="1">
             <w:r>
               <w:rPr>
                 <w:rStyle w:val="Hiperligao"/>
@@ -815,7 +815,7 @@
                 <w:noProof/>
                 <w:webHidden/>
               </w:rPr>
-              <w:instrText xml:space="preserve"> PAGEREF _Toc6065005 \h </w:instrText>
+              <w:instrText xml:space="preserve"> PAGEREF _Toc6076348 \h </w:instrText>
             </w:r>
             <w:r>
               <w:rPr>
@@ -855,10 +855,10 @@
             <w:rPr>
               <w:rFonts w:eastAsiaTheme="minorEastAsia"/>
               <w:noProof/>
-              <w:lang w:val="en-US"/>
+              <w:lang w:eastAsia="pt-PT"/>
             </w:rPr>
           </w:pPr>
-          <w:hyperlink w:anchor="_Toc6065006" w:history="1">
+          <w:hyperlink w:anchor="_Toc6076349" w:history="1">
             <w:r>
               <w:rPr>
                 <w:rStyle w:val="Hiperligao"/>
@@ -885,7 +885,7 @@
                 <w:noProof/>
                 <w:webHidden/>
               </w:rPr>
-              <w:instrText xml:space="preserve"> PAGEREF _Toc6065006 \h </w:instrText>
+              <w:instrText xml:space="preserve"> PAGEREF _Toc6076349 \h </w:instrText>
             </w:r>
             <w:r>
               <w:rPr>
@@ -925,10 +925,10 @@
             <w:rPr>
               <w:rFonts w:eastAsiaTheme="minorEastAsia"/>
               <w:noProof/>
-              <w:lang w:val="en-US"/>
+              <w:lang w:eastAsia="pt-PT"/>
             </w:rPr>
           </w:pPr>
-          <w:hyperlink w:anchor="_Toc6065007" w:history="1">
+          <w:hyperlink w:anchor="_Toc6076350" w:history="1">
             <w:r>
               <w:rPr>
                 <w:rStyle w:val="Hiperligao"/>
@@ -955,7 +955,7 @@
                 <w:noProof/>
                 <w:webHidden/>
               </w:rPr>
-              <w:instrText xml:space="preserve"> PAGEREF _Toc6065007 \h </w:instrText>
+              <w:instrText xml:space="preserve"> PAGEREF _Toc6076350 \h </w:instrText>
             </w:r>
             <w:r>
               <w:rPr>
@@ -995,10 +995,10 @@
             <w:rPr>
               <w:rFonts w:eastAsiaTheme="minorEastAsia"/>
               <w:noProof/>
-              <w:lang w:val="en-US"/>
+              <w:lang w:eastAsia="pt-PT"/>
             </w:rPr>
           </w:pPr>
-          <w:hyperlink w:anchor="_Toc6065008" w:history="1">
+          <w:hyperlink w:anchor="_Toc6076351" w:history="1">
             <w:r>
               <w:rPr>
                 <w:rStyle w:val="Hiperligao"/>
@@ -1025,7 +1025,7 @@
                 <w:noProof/>
                 <w:webHidden/>
               </w:rPr>
-              <w:instrText xml:space="preserve"> PAGEREF _Toc6065008 \h </w:instrText>
+              <w:instrText xml:space="preserve"> PAGEREF _Toc6076351 \h </w:instrText>
             </w:r>
             <w:r>
               <w:rPr>
@@ -1065,10 +1065,10 @@
             <w:rPr>
               <w:rFonts w:eastAsiaTheme="minorEastAsia"/>
               <w:noProof/>
-              <w:lang w:val="en-US"/>
+              <w:lang w:eastAsia="pt-PT"/>
             </w:rPr>
           </w:pPr>
-          <w:hyperlink w:anchor="_Toc6065009" w:history="1">
+          <w:hyperlink w:anchor="_Toc6076352" w:history="1">
             <w:r>
               <w:rPr>
                 <w:rStyle w:val="Hiperligao"/>
@@ -1095,7 +1095,7 @@
                 <w:noProof/>
                 <w:webHidden/>
               </w:rPr>
-              <w:instrText xml:space="preserve"> PAGEREF _Toc6065009 \h </w:instrText>
+              <w:instrText xml:space="preserve"> PAGEREF _Toc6076352 \h </w:instrText>
             </w:r>
             <w:r>
               <w:rPr>
@@ -1156,7 +1156,7 @@
       <w:pPr>
         <w:pStyle w:val="Ttulo1"/>
       </w:pPr>
-      <w:bookmarkStart w:id="0" w:name="_Toc6064999"/>
+      <w:bookmarkStart w:id="0" w:name="_Toc6076342"/>
       <w:r>
         <w:lastRenderedPageBreak/>
         <w:t>Contexto da Base de Dados</w:t>
@@ -1270,7 +1270,7 @@
       <w:pPr>
         <w:pStyle w:val="Ttulo1"/>
       </w:pPr>
-      <w:bookmarkStart w:id="1" w:name="_Toc6065000"/>
+      <w:bookmarkStart w:id="1" w:name="_Toc6076343"/>
       <w:r>
         <w:t>1ª Entrega</w:t>
       </w:r>
@@ -1280,7 +1280,7 @@
       <w:pPr>
         <w:pStyle w:val="Ttulo2"/>
       </w:pPr>
-      <w:bookmarkStart w:id="2" w:name="_Toc6065001"/>
+      <w:bookmarkStart w:id="2" w:name="_Toc6076344"/>
       <w:r>
         <w:t>Contexto</w:t>
       </w:r>
@@ -1849,7 +1849,7 @@
       <w:pPr>
         <w:pStyle w:val="Ttulo2"/>
       </w:pPr>
-      <w:bookmarkStart w:id="3" w:name="_Toc6065002"/>
+      <w:bookmarkStart w:id="3" w:name="_Toc6076345"/>
       <w:r>
         <w:t>Dificuldades</w:t>
       </w:r>
@@ -1933,7 +1933,7 @@
       <w:pPr>
         <w:pStyle w:val="Ttulo2"/>
       </w:pPr>
-      <w:bookmarkStart w:id="4" w:name="_Toc6065003"/>
+      <w:bookmarkStart w:id="4" w:name="_Toc6076346"/>
       <w:r>
         <w:t>Diagrama UML</w:t>
       </w:r>
@@ -2000,7 +2000,7 @@
       <w:pPr>
         <w:pStyle w:val="Ttulo1"/>
       </w:pPr>
-      <w:bookmarkStart w:id="5" w:name="_Toc6065004"/>
+      <w:bookmarkStart w:id="5" w:name="_Toc6076347"/>
       <w:r>
         <w:lastRenderedPageBreak/>
         <w:t>2ª Entrega</w:t>
@@ -2012,7 +2012,7 @@
       <w:pPr>
         <w:pStyle w:val="Ttulo2"/>
       </w:pPr>
-      <w:bookmarkStart w:id="6" w:name="_Toc6065005"/>
+      <w:bookmarkStart w:id="6" w:name="_Toc6076348"/>
       <w:r>
         <w:t>Revisão do modelo conceptual</w:t>
       </w:r>
@@ -2020,12 +2020,24 @@
     </w:p>
     <w:p/>
     <w:p>
+      <w:pPr>
+        <w:jc w:val="both"/>
+      </w:pPr>
       <w:r>
         <w:tab/>
-        <w:t>Após a análise do modelo conceptual anterior detetámos algumas falhas no mesmo, o que levou a um novo modelo que elimina eventuais fragilidades do anterior e o simplifica, tornando a compreensão do mesmo mais fácil.</w:t>
-      </w:r>
-    </w:p>
-    <w:p>
+        <w:t>Após a análise do modelo conceptual anterior detetámos algumas falhas no mesmo, o que levou a um novo modelo que elimina eventuais fragilidades</w:t>
+      </w:r>
+      <w:r>
+        <w:t xml:space="preserve"> e não-conformidades com a linguagem UML</w:t>
+      </w:r>
+      <w:r>
+        <w:t xml:space="preserve"> do anterior e o simplifica, tornando a compreensão do mesmo mais fácil.</w:t>
+      </w:r>
+    </w:p>
+    <w:p>
+      <w:pPr>
+        <w:jc w:val="both"/>
+      </w:pPr>
       <w:r>
         <w:tab/>
         <w:t>Talvez a maior mudança da última entrega para a atual terá sido a forma como modulamos o conteúdo</w:t>
@@ -2033,54 +2045,51 @@
       <w:r>
         <w:t xml:space="preserve"> (classe </w:t>
       </w:r>
-      <w:proofErr w:type="spellStart"/>
-      <w:r>
+      <w:r>
+        <w:rPr>
+          <w:i/>
+        </w:rPr>
         <w:t>Content</w:t>
       </w:r>
-      <w:proofErr w:type="spellEnd"/>
       <w:r>
         <w:t>)</w:t>
       </w:r>
       <w:r>
         <w:t xml:space="preserve">. Anteriormente este era uma generalização de </w:t>
       </w:r>
-      <w:proofErr w:type="spellStart"/>
-      <w:r>
+      <w:r>
+        <w:rPr>
+          <w:i/>
+        </w:rPr>
         <w:t>TVShow</w:t>
       </w:r>
-      <w:proofErr w:type="spellEnd"/>
       <w:r>
         <w:t xml:space="preserve"> e de </w:t>
       </w:r>
-      <w:proofErr w:type="spellStart"/>
-      <w:r>
+      <w:r>
+        <w:rPr>
+          <w:i/>
+        </w:rPr>
         <w:t>videoContent</w:t>
       </w:r>
-      <w:proofErr w:type="spellEnd"/>
-      <w:r>
-        <w:t xml:space="preserve">, que por sua vez era uma generalização de </w:t>
-      </w:r>
-      <w:proofErr w:type="spellStart"/>
-      <w:r>
-        <w:t>Movie</w:t>
-      </w:r>
-      <w:proofErr w:type="spellEnd"/>
-      <w:r>
-        <w:t xml:space="preserve"> e </w:t>
-      </w:r>
-      <w:proofErr w:type="spellStart"/>
-      <w:r>
+      <w:r>
+        <w:t xml:space="preserve">, que por sua vez era uma generalização de Movie e </w:t>
+      </w:r>
+      <w:r>
+        <w:rPr>
+          <w:i/>
+        </w:rPr>
         <w:t>Episode</w:t>
       </w:r>
-      <w:proofErr w:type="spellEnd"/>
       <w:r>
         <w:t xml:space="preserve">. Após a revisão este passou a ser apenas uma generalização das últimas duas pois </w:t>
       </w:r>
-      <w:proofErr w:type="spellStart"/>
-      <w:r>
+      <w:r>
+        <w:rPr>
+          <w:i/>
+        </w:rPr>
         <w:t>TVShow</w:t>
       </w:r>
-      <w:proofErr w:type="spellEnd"/>
       <w:r>
         <w:t xml:space="preserve"> não era por si só </w:t>
       </w:r>
@@ -2092,58 +2101,72 @@
       </w:r>
     </w:p>
     <w:p>
+      <w:pPr>
+        <w:jc w:val="both"/>
+      </w:pPr>
       <w:r>
         <w:tab/>
         <w:t xml:space="preserve">Devido à alteração prévia foi necessário a dividir </w:t>
       </w:r>
-      <w:proofErr w:type="spellStart"/>
-      <w:r>
+      <w:r>
+        <w:rPr>
+          <w:i/>
+        </w:rPr>
         <w:t>Review</w:t>
       </w:r>
-      <w:proofErr w:type="spellEnd"/>
       <w:r>
         <w:t xml:space="preserve"> em </w:t>
       </w:r>
-      <w:proofErr w:type="spellStart"/>
-      <w:r>
+      <w:r>
+        <w:rPr>
+          <w:i/>
+        </w:rPr>
         <w:t>ContentReview</w:t>
       </w:r>
-      <w:proofErr w:type="spellEnd"/>
       <w:r>
         <w:t xml:space="preserve"> e </w:t>
       </w:r>
-      <w:proofErr w:type="spellStart"/>
-      <w:r>
+      <w:r>
+        <w:rPr>
+          <w:i/>
+        </w:rPr>
         <w:t>TVShowReview</w:t>
       </w:r>
-      <w:proofErr w:type="spellEnd"/>
       <w:r>
         <w:t xml:space="preserve">, mantendo assim a possibilidade de um </w:t>
       </w:r>
-      <w:proofErr w:type="spellStart"/>
-      <w:r>
+      <w:r>
+        <w:rPr>
+          <w:i/>
+        </w:rPr>
         <w:t>User</w:t>
       </w:r>
-      <w:proofErr w:type="spellEnd"/>
       <w:r>
         <w:t xml:space="preserve"> fazer críticas tanto a séries televisivas como a filmes e a episódios isolados.</w:t>
       </w:r>
     </w:p>
     <w:p>
+      <w:pPr>
+        <w:jc w:val="both"/>
+      </w:pPr>
       <w:r>
         <w:tab/>
         <w:t xml:space="preserve">Um </w:t>
       </w:r>
-      <w:proofErr w:type="spellStart"/>
-      <w:r>
+      <w:r>
+        <w:rPr>
+          <w:i/>
+        </w:rPr>
         <w:t>TVShow</w:t>
       </w:r>
-      <w:proofErr w:type="spellEnd"/>
       <w:r>
         <w:t xml:space="preserve"> deixou de ter um género, pois diferentes episódios da mesma podem ter diferentes géneros, por exemplo, podem existir especiais de Halloween que serão classificados como terror embora o género principal da série não o ser.</w:t>
       </w:r>
     </w:p>
     <w:p>
+      <w:pPr>
+        <w:jc w:val="both"/>
+      </w:pPr>
       <w:r>
         <w:tab/>
         <w:t>Foi simplificada também a forma como eram abordadas as participações das pessoas no conteúdo. No modelo revisto estas só têm participações em conteúdos (filmes ou episódios), uma vez que</w:t>
@@ -2159,6 +2182,9 @@
       </w:r>
     </w:p>
     <w:p>
+      <w:pPr>
+        <w:jc w:val="both"/>
+      </w:pPr>
       <w:r>
         <w:tab/>
         <w:t>A última alteração feita ao antigo modelo foi a atribuição dos prémios. Mantém-se a possibilidade de um prémio ser atribuído quer a um filme ou série, como a uma participação num destes dois.</w:t>
@@ -2166,59 +2192,78 @@
       <w:r>
         <w:t xml:space="preserve"> No caso dos filmes, </w:t>
       </w:r>
-      <w:proofErr w:type="spellStart"/>
-      <w:r>
+      <w:r>
+        <w:rPr>
+          <w:i/>
+        </w:rPr>
         <w:t>Movie</w:t>
       </w:r>
-      <w:proofErr w:type="spellEnd"/>
       <w:r>
         <w:t xml:space="preserve">, </w:t>
       </w:r>
-      <w:proofErr w:type="spellStart"/>
-      <w:r>
+      <w:r>
+        <w:rPr>
+          <w:i/>
+        </w:rPr>
         <w:t>Person</w:t>
       </w:r>
-      <w:proofErr w:type="spellEnd"/>
       <w:r>
         <w:t xml:space="preserve"> e </w:t>
       </w:r>
-      <w:proofErr w:type="spellStart"/>
-      <w:r>
+      <w:r>
+        <w:rPr>
+          <w:i/>
+        </w:rPr>
         <w:t>Award</w:t>
       </w:r>
-      <w:proofErr w:type="spellEnd"/>
       <w:r>
         <w:t xml:space="preserve"> </w:t>
       </w:r>
       <w:r>
         <w:t xml:space="preserve">estão ligados por uma associação ternária com uma classe de associação </w:t>
       </w:r>
-      <w:proofErr w:type="spellStart"/>
-      <w:r>
+      <w:r>
+        <w:rPr>
+          <w:i/>
+        </w:rPr>
         <w:t>MovieAward</w:t>
       </w:r>
-      <w:proofErr w:type="spellEnd"/>
-      <w:r>
-        <w:t xml:space="preserve">, esta contem apenas o ano em que o prémio foi atribuído ao filme em caso. O facto de a multiplicidade de </w:t>
-      </w:r>
-      <w:proofErr w:type="spellStart"/>
-      <w:r>
-        <w:t>Movie</w:t>
-      </w:r>
-      <w:proofErr w:type="spellEnd"/>
-      <w:r>
-        <w:t xml:space="preserve"> ser 1 ou mais e das restantes classes ser 0 ou mais permite que seja atribuído um prémio apenas ao filme em si e não apenas a participações (as multiplicidades desta associação encontram-se no diagrama UML revisto, que se encontra abaixo representado). No caso das séries de televisão a única diferença é o nome da classe de associação, sendo neste caso </w:t>
-      </w:r>
-      <w:proofErr w:type="spellStart"/>
-      <w:r>
+      <w:r>
+        <w:t xml:space="preserve">, esta contem apenas o ano em que o prémio foi atribuído ao filme em caso. O facto de a multiplicidade de Movie ser </w:t>
+      </w:r>
+      <w:r>
+        <w:t>“</w:t>
+      </w:r>
+      <w:r>
+        <w:t>1 ou mais</w:t>
+      </w:r>
+      <w:r>
+        <w:t>”</w:t>
+      </w:r>
+      <w:r>
+        <w:t xml:space="preserve"> e das restantes classes ser </w:t>
+      </w:r>
+      <w:r>
+        <w:t>“</w:t>
+      </w:r>
+      <w:r>
+        <w:t>0 ou mais</w:t>
+      </w:r>
+      <w:r>
+        <w:t>”</w:t>
+      </w:r>
+      <w:r>
+        <w:t xml:space="preserve"> permite que seja atribuído um prémio apenas ao filme em si e não apenas a participações (as multiplicidades desta associação encontram-se no diagrama UML revisto, que se encontra abaixo representado). No caso das séries de televisão a única diferença é o nome da classe de associação, sendo neste caso </w:t>
+      </w:r>
+      <w:r>
+        <w:rPr>
+          <w:i/>
+        </w:rPr>
         <w:t>TVAward</w:t>
       </w:r>
-      <w:proofErr w:type="spellEnd"/>
       <w:r>
         <w:t>, mas esta tem a mesma função que na situação anterior.</w:t>
       </w:r>
-      <w:bookmarkStart w:id="7" w:name="_GoBack"/>
-      <w:bookmarkEnd w:id="7"/>
     </w:p>
     <w:p>
       <w:r>
@@ -2243,7 +2288,7 @@
           <w:u w:val="single"/>
         </w:rPr>
       </w:pPr>
-      <w:bookmarkStart w:id="8" w:name="_Toc6065006"/>
+      <w:bookmarkStart w:id="7" w:name="_Toc6076349"/>
       <w:r>
         <w:lastRenderedPageBreak/>
         <w:t>Diagrama UML</w:t>
@@ -2251,7 +2296,7 @@
       <w:r>
         <w:t xml:space="preserve"> Revisto</w:t>
       </w:r>
-      <w:bookmarkEnd w:id="8"/>
+      <w:bookmarkEnd w:id="7"/>
     </w:p>
     <w:p>
       <w:pPr>
@@ -2267,23 +2312,23 @@
           <w:noProof/>
         </w:rPr>
         <w:drawing>
-          <wp:anchor distT="0" distB="0" distL="114300" distR="114300" simplePos="0" relativeHeight="251658240" behindDoc="1" locked="0" layoutInCell="1" allowOverlap="1" wp14:anchorId="604C7466" wp14:editId="36014315">
+          <wp:anchor distT="0" distB="0" distL="114300" distR="114300" simplePos="0" relativeHeight="251658240" behindDoc="1" locked="0" layoutInCell="1" allowOverlap="1" wp14:anchorId="604C7466" wp14:editId="0535A337">
             <wp:simplePos x="0" y="0"/>
             <wp:positionH relativeFrom="column">
-              <wp:posOffset>-1681480</wp:posOffset>
+              <wp:posOffset>-1606550</wp:posOffset>
             </wp:positionH>
             <wp:positionV relativeFrom="paragraph">
-              <wp:posOffset>2393315</wp:posOffset>
+              <wp:posOffset>2287905</wp:posOffset>
             </wp:positionV>
-            <wp:extent cx="8502015" cy="4039235"/>
-            <wp:effectExtent l="2540" t="0" r="0" b="0"/>
+            <wp:extent cx="8494395" cy="4273550"/>
+            <wp:effectExtent l="0" t="4127" r="0" b="0"/>
             <wp:wrapTight wrapText="bothSides">
               <wp:wrapPolygon edited="0">
-                <wp:start x="21594" y="-14"/>
-                <wp:lineTo x="56" y="-14"/>
-                <wp:lineTo x="56" y="21481"/>
-                <wp:lineTo x="21594" y="21481"/>
-                <wp:lineTo x="21594" y="-14"/>
+                <wp:start x="21610" y="21"/>
+                <wp:lineTo x="54" y="21"/>
+                <wp:lineTo x="54" y="21492"/>
+                <wp:lineTo x="21610" y="21492"/>
+                <wp:lineTo x="21610" y="21"/>
               </wp:wrapPolygon>
             </wp:wrapTight>
             <wp:docPr id="2" name="Imagem 2"/>
@@ -2312,7 +2357,7 @@
                   <pic:spPr>
                     <a:xfrm rot="16200000">
                       <a:off x="0" y="0"/>
-                      <a:ext cx="8502015" cy="4039235"/>
+                      <a:ext cx="8494395" cy="4273550"/>
                     </a:xfrm>
                     <a:prstGeom prst="rect">
                       <a:avLst/>
@@ -2341,7 +2386,7 @@
           <w:u w:val="single"/>
         </w:rPr>
       </w:pPr>
-      <w:bookmarkStart w:id="9" w:name="_Toc6065007"/>
+      <w:bookmarkStart w:id="8" w:name="_Toc6076350"/>
       <w:r>
         <w:lastRenderedPageBreak/>
         <w:t>Esquema Relacional</w:t>
@@ -2349,7 +2394,7 @@
       <w:r>
         <w:t>, dependências funcionais e chaves</w:t>
       </w:r>
-      <w:bookmarkEnd w:id="9"/>
+      <w:bookmarkEnd w:id="8"/>
     </w:p>
     <w:p/>
     <w:p>
@@ -3503,8 +3548,36 @@
           <w:sz w:val="20"/>
           <w:szCs w:val="20"/>
         </w:rPr>
-        <w:t xml:space="preserve"> category, awardNameID</w:t>
-      </w:r>
+        <w:t xml:space="preserve"> </w:t>
+      </w:r>
+      <w:proofErr w:type="spellStart"/>
+      <w:r>
+        <w:rPr>
+          <w:rFonts w:cstheme="minorHAnsi"/>
+          <w:sz w:val="20"/>
+          <w:szCs w:val="20"/>
+        </w:rPr>
+        <w:t>category</w:t>
+      </w:r>
+      <w:proofErr w:type="spellEnd"/>
+      <w:r>
+        <w:rPr>
+          <w:rFonts w:cstheme="minorHAnsi"/>
+          <w:sz w:val="20"/>
+          <w:szCs w:val="20"/>
+        </w:rPr>
+        <w:t xml:space="preserve">, </w:t>
+      </w:r>
+      <w:proofErr w:type="spellStart"/>
+      <w:r>
+        <w:rPr>
+          <w:rFonts w:cstheme="minorHAnsi"/>
+          <w:sz w:val="20"/>
+          <w:szCs w:val="20"/>
+        </w:rPr>
+        <w:t>awardNameID</w:t>
+      </w:r>
+      <w:proofErr w:type="spellEnd"/>
     </w:p>
     <w:p>
       <w:pPr>
@@ -4906,14 +4979,35 @@
         <w:jc w:val="both"/>
         <w:rPr>
           <w:rFonts w:cstheme="minorHAnsi"/>
-          <w:lang w:val="en-US"/>
-        </w:rPr>
-      </w:pPr>
-      <w:r>
-        <w:rPr>
-          <w:rFonts w:cstheme="minorHAnsi"/>
-          <w:lang w:val="en-US"/>
-        </w:rPr>
+          <w:sz w:val="20"/>
+          <w:szCs w:val="20"/>
+        </w:rPr>
+      </w:pPr>
+    </w:p>
+    <w:p>
+      <w:pPr>
+        <w:jc w:val="both"/>
+        <w:rPr>
+          <w:rFonts w:cstheme="minorHAnsi"/>
+          <w:sz w:val="20"/>
+          <w:szCs w:val="20"/>
+        </w:rPr>
+      </w:pPr>
+    </w:p>
+    <w:p>
+      <w:pPr>
+        <w:jc w:val="both"/>
+        <w:rPr>
+          <w:rFonts w:cstheme="minorHAnsi"/>
+          <w:lang w:val="en-US"/>
+        </w:rPr>
+      </w:pPr>
+      <w:r>
+        <w:rPr>
+          <w:rFonts w:cstheme="minorHAnsi"/>
+          <w:lang w:val="en-US"/>
+        </w:rPr>
+        <w:lastRenderedPageBreak/>
         <w:t>User</w:t>
       </w:r>
       <w:r>
@@ -5021,7 +5115,6 @@
           <w:sz w:val="20"/>
           <w:szCs w:val="20"/>
         </w:rPr>
-        <w:lastRenderedPageBreak/>
         <w:t xml:space="preserve">id </w:t>
       </w:r>
       <w:r>
@@ -6181,12 +6274,23 @@
           <w:szCs w:val="20"/>
         </w:rPr>
       </w:pPr>
-      <w:r>
-        <w:rPr>
-          <w:rFonts w:cstheme="minorHAnsi"/>
-          <w:sz w:val="20"/>
-          <w:szCs w:val="20"/>
-        </w:rPr>
+    </w:p>
+    <w:p>
+      <w:pPr>
+        <w:jc w:val="both"/>
+        <w:rPr>
+          <w:rFonts w:cstheme="minorHAnsi"/>
+          <w:sz w:val="20"/>
+          <w:szCs w:val="20"/>
+        </w:rPr>
+      </w:pPr>
+      <w:r>
+        <w:rPr>
+          <w:rFonts w:cstheme="minorHAnsi"/>
+          <w:sz w:val="20"/>
+          <w:szCs w:val="20"/>
+        </w:rPr>
+        <w:lastRenderedPageBreak/>
         <w:t xml:space="preserve">    Chaves:</w:t>
       </w:r>
     </w:p>
@@ -6260,7 +6364,6 @@
           <w:rFonts w:cstheme="minorHAnsi"/>
           <w:lang w:val="en-US"/>
         </w:rPr>
-        <w:lastRenderedPageBreak/>
         <w:t>Released</w:t>
       </w:r>
       <w:r>
@@ -6892,16 +6995,239 @@
       <w:pPr>
         <w:pStyle w:val="Ttulo2"/>
       </w:pPr>
-      <w:bookmarkStart w:id="10" w:name="_Toc6065008"/>
+      <w:bookmarkStart w:id="9" w:name="_Toc6076351"/>
       <w:r>
         <w:lastRenderedPageBreak/>
         <w:t>Análise das dependências funcionais e das formas normais</w:t>
       </w:r>
-      <w:bookmarkEnd w:id="10"/>
+      <w:bookmarkEnd w:id="9"/>
     </w:p>
     <w:p/>
     <w:p>
-      <w:r>
+      <w:pPr>
+        <w:ind w:firstLine="720"/>
+        <w:jc w:val="both"/>
+        <w:rPr>
+          <w:rFonts w:eastAsiaTheme="minorEastAsia"/>
+        </w:rPr>
+      </w:pPr>
+      <w:r>
+        <w:t xml:space="preserve">Com base nas dependências funcionais e chaves obtidas no ponto anterior deste relatório podemos afirmar que a base de dados proposta se encontra modelada segundo a forma normal de </w:t>
+      </w:r>
+      <w:proofErr w:type="spellStart"/>
+      <w:r>
+        <w:rPr>
+          <w:i/>
+        </w:rPr>
+        <w:t>Boyce-Codd</w:t>
+      </w:r>
+      <w:proofErr w:type="spellEnd"/>
+      <w:r>
+        <w:t xml:space="preserve">. Esta afirmação prende-se ao facto de para todas as dependências funcionais encontradas da forma </w:t>
+      </w:r>
+      <m:oMath>
+        <m:bar>
+          <m:barPr>
+            <m:pos m:val="top"/>
+            <m:ctrlPr>
+              <w:rPr>
+                <w:rFonts w:ascii="Cambria Math" w:hAnsi="Cambria Math"/>
+                <w:i/>
+              </w:rPr>
+            </m:ctrlPr>
+          </m:barPr>
+          <m:e>
+            <m:r>
+              <w:rPr>
+                <w:rFonts w:ascii="Cambria Math" w:hAnsi="Cambria Math"/>
+              </w:rPr>
+              <m:t>A</m:t>
+            </m:r>
+          </m:e>
+        </m:bar>
+        <m:box>
+          <m:boxPr>
+            <m:opEmu m:val="1"/>
+            <m:ctrlPr>
+              <w:rPr>
+                <w:rFonts w:ascii="Cambria Math" w:hAnsi="Cambria Math"/>
+                <w:i/>
+              </w:rPr>
+            </m:ctrlPr>
+          </m:boxPr>
+          <m:e>
+            <m:r>
+              <w:rPr>
+                <w:rFonts w:ascii="Cambria Math" w:hAnsi="Cambria Math"/>
+              </w:rPr>
+              <m:t>→</m:t>
+            </m:r>
+          </m:e>
+        </m:box>
+        <m:r>
+          <w:rPr>
+            <w:rFonts w:ascii="Cambria Math" w:hAnsi="Cambria Math"/>
+          </w:rPr>
+          <m:t xml:space="preserve"> </m:t>
+        </m:r>
+        <m:bar>
+          <m:barPr>
+            <m:pos m:val="top"/>
+            <m:ctrlPr>
+              <w:rPr>
+                <w:rFonts w:ascii="Cambria Math" w:hAnsi="Cambria Math"/>
+                <w:i/>
+              </w:rPr>
+            </m:ctrlPr>
+          </m:barPr>
+          <m:e>
+            <m:r>
+              <w:rPr>
+                <w:rFonts w:ascii="Cambria Math" w:hAnsi="Cambria Math"/>
+              </w:rPr>
+              <m:t>B</m:t>
+            </m:r>
+          </m:e>
+        </m:bar>
+      </m:oMath>
+      <w:r>
+        <w:rPr>
+          <w:rFonts w:eastAsiaTheme="minorEastAsia"/>
+        </w:rPr>
+        <w:t xml:space="preserve">, </w:t>
+      </w:r>
+      <m:oMath>
+        <m:bar>
+          <m:barPr>
+            <m:pos m:val="top"/>
+            <m:ctrlPr>
+              <w:rPr>
+                <w:rFonts w:ascii="Cambria Math" w:eastAsiaTheme="minorEastAsia" w:hAnsi="Cambria Math"/>
+                <w:i/>
+              </w:rPr>
+            </m:ctrlPr>
+          </m:barPr>
+          <m:e>
+            <m:r>
+              <w:rPr>
+                <w:rFonts w:ascii="Cambria Math" w:eastAsiaTheme="minorEastAsia" w:hAnsi="Cambria Math"/>
+              </w:rPr>
+              <m:t>A</m:t>
+            </m:r>
+          </m:e>
+        </m:bar>
+      </m:oMath>
+      <w:r>
+        <w:rPr>
+          <w:rFonts w:eastAsiaTheme="minorEastAsia"/>
+        </w:rPr>
+        <w:t xml:space="preserve"> é uma super-chave. Como consequência, a base de dados também está na terceira forma normal e em todas as anteriores (primeira e segunda).</w:t>
+      </w:r>
+    </w:p>
+    <w:p>
+      <w:pPr>
+        <w:jc w:val="both"/>
+        <w:rPr>
+          <w:rFonts w:eastAsiaTheme="minorEastAsia"/>
+        </w:rPr>
+      </w:pPr>
+      <w:r>
+        <w:rPr>
+          <w:rFonts w:eastAsiaTheme="minorEastAsia"/>
+        </w:rPr>
+        <w:tab/>
+        <w:t>É de notar que a adição,</w:t>
+      </w:r>
+      <w:r>
+        <w:rPr>
+          <w:rFonts w:eastAsiaTheme="minorEastAsia"/>
+        </w:rPr>
+        <w:t xml:space="preserve"> </w:t>
+      </w:r>
+      <w:r>
+        <w:rPr>
+          <w:rFonts w:eastAsiaTheme="minorEastAsia"/>
+        </w:rPr>
+        <w:t xml:space="preserve">à grande maioria das relações, de atributos que representam </w:t>
+      </w:r>
+      <w:proofErr w:type="spellStart"/>
+      <w:r>
+        <w:rPr>
+          <w:rFonts w:eastAsiaTheme="minorEastAsia"/>
+          <w:i/>
+          <w:u w:val="single"/>
+        </w:rPr>
+        <w:t>IDs</w:t>
+      </w:r>
+      <w:proofErr w:type="spellEnd"/>
+      <w:r>
+        <w:rPr>
+          <w:rFonts w:eastAsiaTheme="minorEastAsia"/>
+        </w:rPr>
+        <w:t xml:space="preserve"> inteiros como chaves primárias (a fim de aumentar a eficiência da base de dados</w:t>
+      </w:r>
+      <w:r>
+        <w:rPr>
+          <w:rFonts w:eastAsiaTheme="minorEastAsia"/>
+          <w:sz w:val="18"/>
+        </w:rPr>
+        <w:t>*</w:t>
+      </w:r>
+      <w:r>
+        <w:rPr>
+          <w:rFonts w:eastAsiaTheme="minorEastAsia"/>
+        </w:rPr>
+        <w:t xml:space="preserve">), não introduziu violações das formas normais, pois os atributos que anteriormente serviam de chave primária passaram a ser </w:t>
+      </w:r>
+      <w:r>
+        <w:rPr>
+          <w:rFonts w:eastAsiaTheme="minorEastAsia"/>
+        </w:rPr>
+        <w:t>também</w:t>
+      </w:r>
+      <w:r>
+        <w:rPr>
+          <w:rFonts w:eastAsiaTheme="minorEastAsia"/>
+        </w:rPr>
+        <w:t xml:space="preserve"> eles determinados funcionalmente pelo ID, e vice-versa.</w:t>
+      </w:r>
+    </w:p>
+    <w:p>
+      <w:pPr>
+        <w:jc w:val="both"/>
+        <w:rPr>
+          <w:rFonts w:eastAsiaTheme="minorEastAsia"/>
+        </w:rPr>
+      </w:pPr>
+    </w:p>
+    <w:p>
+      <w:pPr>
+        <w:jc w:val="both"/>
+        <w:rPr>
+          <w:sz w:val="18"/>
+          <w:szCs w:val="18"/>
+        </w:rPr>
+      </w:pPr>
+      <w:r>
+        <w:rPr>
+          <w:sz w:val="18"/>
+          <w:szCs w:val="18"/>
+        </w:rPr>
+        <w:t>* No caso do SQLite este aspeto não é tão relevante pois é feito automaticamente uma chave primária inteira para todas as tabelas que não o possuam (ROWID).</w:t>
+      </w:r>
+    </w:p>
+    <w:p>
+      <w:pPr>
+        <w:rPr>
+          <w:sz w:val="18"/>
+          <w:szCs w:val="18"/>
+        </w:rPr>
+      </w:pPr>
+      <w:r>
+        <w:rPr>
+          <w:sz w:val="18"/>
+          <w:szCs w:val="18"/>
+        </w:rPr>
         <w:br w:type="page"/>
       </w:r>
     </w:p>
@@ -6909,13 +7235,1501 @@
       <w:pPr>
         <w:pStyle w:val="Ttulo2"/>
       </w:pPr>
-      <w:bookmarkStart w:id="11" w:name="_Toc6065009"/>
+      <w:bookmarkStart w:id="10" w:name="_Toc6076352"/>
       <w:r>
         <w:lastRenderedPageBreak/>
         <w:t>Restrições</w:t>
       </w:r>
+      <w:bookmarkEnd w:id="10"/>
+    </w:p>
+    <w:p>
+      <w:pPr>
+        <w:jc w:val="both"/>
+      </w:pPr>
+    </w:p>
+    <w:p>
+      <w:pPr>
+        <w:jc w:val="both"/>
+      </w:pPr>
+      <w:r>
+        <w:tab/>
+        <w:t xml:space="preserve">Neste segmento serão mencionadas as restrições impostas ao modelo apresentado e a forma como estas foram impostas no SQLite. Para tal primeiro será feita uma </w:t>
+      </w:r>
+      <w:r>
+        <w:t>descrição da restrição em linguagem natural seguido pelo método de implementação da mesma.</w:t>
+      </w:r>
+    </w:p>
+    <w:p>
+      <w:pPr>
+        <w:jc w:val="both"/>
+      </w:pPr>
+    </w:p>
+    <w:p>
+      <w:pPr>
+        <w:jc w:val="both"/>
+      </w:pPr>
+      <w:r>
+        <w:t xml:space="preserve">- Para as classes </w:t>
+      </w:r>
+      <w:r>
+        <w:rPr>
+          <w:i/>
+        </w:rPr>
+        <w:t xml:space="preserve">ContentReview </w:t>
+      </w:r>
+      <w:r>
+        <w:t xml:space="preserve">e </w:t>
+      </w:r>
+      <w:r>
+        <w:rPr>
+          <w:i/>
+        </w:rPr>
+        <w:t xml:space="preserve">TVShowReview </w:t>
+      </w:r>
+      <w:r>
+        <w:t xml:space="preserve"> é esperado que o atributo </w:t>
+      </w:r>
+      <w:r>
+        <w:rPr>
+          <w:i/>
+        </w:rPr>
+        <w:t>score</w:t>
+      </w:r>
+      <w:r>
+        <w:t xml:space="preserve"> seja um valor entre 0 e 10. Em ambos os atributos a restrição foi declarada da seguinte forma:</w:t>
+      </w:r>
+    </w:p>
+    <w:p>
+      <w:pPr>
+        <w:jc w:val="both"/>
+        <w:rPr>
+          <w:rFonts w:ascii="Consolas" w:hAnsi="Consolas"/>
+          <w:lang w:val="en-US"/>
+        </w:rPr>
+      </w:pPr>
+      <w:r>
+        <w:tab/>
+      </w:r>
+      <w:r>
+        <w:rPr>
+          <w:rFonts w:ascii="Consolas" w:hAnsi="Consolas"/>
+          <w:lang w:val="en-US"/>
+        </w:rPr>
+        <w:t>score       INTEGER CHECK (score &gt;= 0 AND score &lt;= 10)</w:t>
+      </w:r>
+    </w:p>
+    <w:p>
+      <w:pPr>
+        <w:jc w:val="both"/>
+        <w:rPr>
+          <w:rFonts w:ascii="Consolas" w:hAnsi="Consolas"/>
+          <w:lang w:val="en-US"/>
+        </w:rPr>
+      </w:pPr>
+    </w:p>
+    <w:p>
+      <w:pPr>
+        <w:jc w:val="both"/>
+      </w:pPr>
+      <w:r>
+        <w:t xml:space="preserve">- </w:t>
+      </w:r>
+      <w:r>
+        <w:t xml:space="preserve">A duração de um conteúdo, seja ele um filme ou um episódio não pode ter uma duração igual a zero e muito menos negativa, para tal o atributo </w:t>
+      </w:r>
+      <w:proofErr w:type="spellStart"/>
+      <w:r>
+        <w:rPr>
+          <w:i/>
+        </w:rPr>
+        <w:t>duration</w:t>
+      </w:r>
+      <w:proofErr w:type="spellEnd"/>
+      <w:r>
+        <w:t xml:space="preserve"> da classe </w:t>
+      </w:r>
+      <w:r>
+        <w:rPr>
+          <w:i/>
+        </w:rPr>
+        <w:t>Content</w:t>
+      </w:r>
+      <w:r>
+        <w:t xml:space="preserve"> possui a restrição de ser maior que zero:</w:t>
+      </w:r>
+    </w:p>
+    <w:p>
+      <w:pPr>
+        <w:ind w:firstLine="708"/>
+        <w:jc w:val="both"/>
+        <w:rPr>
+          <w:rFonts w:ascii="Consolas" w:hAnsi="Consolas"/>
+        </w:rPr>
+      </w:pPr>
+      <w:proofErr w:type="spellStart"/>
+      <w:r>
+        <w:rPr>
+          <w:rFonts w:ascii="Consolas" w:hAnsi="Consolas"/>
+        </w:rPr>
+        <w:t>duration</w:t>
+      </w:r>
+      <w:proofErr w:type="spellEnd"/>
+      <w:r>
+        <w:rPr>
+          <w:rFonts w:ascii="Consolas" w:hAnsi="Consolas"/>
+        </w:rPr>
+        <w:t xml:space="preserve">   </w:t>
+      </w:r>
+      <w:r>
+        <w:rPr>
+          <w:rFonts w:ascii="Consolas" w:hAnsi="Consolas"/>
+        </w:rPr>
+        <w:t xml:space="preserve"> </w:t>
+      </w:r>
+      <w:r>
+        <w:rPr>
+          <w:rFonts w:ascii="Consolas" w:hAnsi="Consolas"/>
+        </w:rPr>
+        <w:tab/>
+      </w:r>
+      <w:r>
+        <w:rPr>
+          <w:rFonts w:ascii="Consolas" w:hAnsi="Consolas"/>
+        </w:rPr>
+        <w:tab/>
+      </w:r>
+      <w:bookmarkStart w:id="11" w:name="_GoBack"/>
       <w:bookmarkEnd w:id="11"/>
-    </w:p>
+      <w:r>
+        <w:rPr>
+          <w:rFonts w:ascii="Consolas" w:hAnsi="Consolas"/>
+        </w:rPr>
+        <w:t>INTEGER CHECK</w:t>
+      </w:r>
+      <w:r>
+        <w:rPr>
+          <w:rFonts w:ascii="Consolas" w:hAnsi="Consolas"/>
+        </w:rPr>
+        <w:t xml:space="preserve"> </w:t>
+      </w:r>
+      <w:r>
+        <w:rPr>
+          <w:rFonts w:ascii="Consolas" w:hAnsi="Consolas"/>
+        </w:rPr>
+        <w:t>(</w:t>
+      </w:r>
+      <w:proofErr w:type="spellStart"/>
+      <w:r>
+        <w:rPr>
+          <w:rFonts w:ascii="Consolas" w:hAnsi="Consolas"/>
+        </w:rPr>
+        <w:t>duration</w:t>
+      </w:r>
+      <w:proofErr w:type="spellEnd"/>
+      <w:r>
+        <w:rPr>
+          <w:rFonts w:ascii="Consolas" w:hAnsi="Consolas"/>
+        </w:rPr>
+        <w:t xml:space="preserve"> &gt; 0)</w:t>
+      </w:r>
+    </w:p>
+    <w:p>
+      <w:pPr>
+        <w:jc w:val="both"/>
+        <w:rPr>
+          <w:rFonts w:ascii="Consolas" w:hAnsi="Consolas"/>
+        </w:rPr>
+      </w:pPr>
+    </w:p>
+    <w:p>
+      <w:pPr>
+        <w:jc w:val="both"/>
+      </w:pPr>
+      <w:r>
+        <w:t>- Da mesma forma que na duração, também o orçamento (</w:t>
+      </w:r>
+      <w:r>
+        <w:rPr>
+          <w:i/>
+        </w:rPr>
+        <w:t>budget</w:t>
+      </w:r>
+      <w:r>
+        <w:t>) de um filme/episódio terá de ter um valor superior a zero, pelo que:</w:t>
+      </w:r>
+    </w:p>
+    <w:p>
+      <w:pPr>
+        <w:jc w:val="both"/>
+        <w:rPr>
+          <w:rFonts w:ascii="Consolas" w:hAnsi="Consolas"/>
+        </w:rPr>
+      </w:pPr>
+      <w:r>
+        <w:tab/>
+      </w:r>
+      <w:r>
+        <w:rPr>
+          <w:rFonts w:ascii="Consolas" w:hAnsi="Consolas"/>
+        </w:rPr>
+        <w:t xml:space="preserve">budget      </w:t>
+      </w:r>
+      <w:r>
+        <w:rPr>
+          <w:rFonts w:ascii="Consolas" w:hAnsi="Consolas"/>
+        </w:rPr>
+        <w:tab/>
+      </w:r>
+      <w:r>
+        <w:rPr>
+          <w:rFonts w:ascii="Consolas" w:hAnsi="Consolas"/>
+        </w:rPr>
+        <w:t>REAL CHECK</w:t>
+      </w:r>
+      <w:r>
+        <w:rPr>
+          <w:rFonts w:ascii="Consolas" w:hAnsi="Consolas"/>
+        </w:rPr>
+        <w:t xml:space="preserve"> </w:t>
+      </w:r>
+      <w:r>
+        <w:rPr>
+          <w:rFonts w:ascii="Consolas" w:hAnsi="Consolas"/>
+        </w:rPr>
+        <w:t>(budget &gt; 0)</w:t>
+      </w:r>
+    </w:p>
+    <w:p>
+      <w:pPr>
+        <w:jc w:val="both"/>
+        <w:rPr>
+          <w:rFonts w:ascii="Consolas" w:hAnsi="Consolas"/>
+        </w:rPr>
+      </w:pPr>
+    </w:p>
+    <w:p>
+      <w:pPr>
+        <w:jc w:val="both"/>
+      </w:pPr>
+      <w:r>
+        <w:t xml:space="preserve">- Os valores de bilheteira (dinheiro obtido por venda de bilhetes) de um filme, representados pelo atributo </w:t>
+      </w:r>
+      <w:proofErr w:type="spellStart"/>
+      <w:r>
+        <w:rPr>
+          <w:i/>
+        </w:rPr>
+        <w:t>boxOffice</w:t>
+      </w:r>
+      <w:proofErr w:type="spellEnd"/>
+      <w:r>
+        <w:rPr>
+          <w:i/>
+        </w:rPr>
+        <w:t xml:space="preserve"> </w:t>
+      </w:r>
+      <w:r>
+        <w:t>têm de ser não negativos:</w:t>
+      </w:r>
+    </w:p>
+    <w:p>
+      <w:pPr>
+        <w:jc w:val="both"/>
+        <w:rPr>
+          <w:rFonts w:ascii="Consolas" w:hAnsi="Consolas"/>
+        </w:rPr>
+      </w:pPr>
+      <w:r>
+        <w:tab/>
+      </w:r>
+      <w:proofErr w:type="spellStart"/>
+      <w:r>
+        <w:rPr>
+          <w:rFonts w:ascii="Consolas" w:hAnsi="Consolas"/>
+        </w:rPr>
+        <w:t>boxoffice</w:t>
+      </w:r>
+      <w:proofErr w:type="spellEnd"/>
+      <w:r>
+        <w:rPr>
+          <w:rFonts w:ascii="Consolas" w:hAnsi="Consolas"/>
+        </w:rPr>
+        <w:t xml:space="preserve">         REAL CHECK (</w:t>
+      </w:r>
+      <w:proofErr w:type="spellStart"/>
+      <w:r>
+        <w:rPr>
+          <w:rFonts w:ascii="Consolas" w:hAnsi="Consolas"/>
+        </w:rPr>
+        <w:t>boxoffice</w:t>
+      </w:r>
+      <w:proofErr w:type="spellEnd"/>
+      <w:r>
+        <w:rPr>
+          <w:rFonts w:ascii="Consolas" w:hAnsi="Consolas"/>
+        </w:rPr>
+        <w:t xml:space="preserve"> &gt;= 0)</w:t>
+      </w:r>
+    </w:p>
+    <w:p>
+      <w:pPr>
+        <w:jc w:val="both"/>
+      </w:pPr>
+      <w:r>
+        <w:t xml:space="preserve">- </w:t>
+      </w:r>
+      <w:r>
+        <w:t xml:space="preserve">A indústria cinematográfica é relativamente recente à história humana, pelo que o ano dos filmes não pode ser um valor anterior a 1850 </w:t>
+      </w:r>
+      <w:r>
+        <w:rPr>
+          <w:sz w:val="18"/>
+        </w:rPr>
+        <w:t>*</w:t>
+      </w:r>
+      <w:r>
+        <w:t>:</w:t>
+      </w:r>
+    </w:p>
+    <w:p>
+      <w:pPr>
+        <w:jc w:val="both"/>
+        <w:rPr>
+          <w:rFonts w:ascii="Consolas" w:hAnsi="Consolas"/>
+          <w:lang w:val="en-US"/>
+        </w:rPr>
+      </w:pPr>
+      <w:r>
+        <w:tab/>
+      </w:r>
+      <w:r>
+        <w:rPr>
+          <w:rFonts w:ascii="Consolas" w:hAnsi="Consolas"/>
+          <w:lang w:val="en-US"/>
+        </w:rPr>
+        <w:t>year              INTEGER CHECK</w:t>
+      </w:r>
+      <w:r>
+        <w:rPr>
+          <w:rFonts w:ascii="Consolas" w:hAnsi="Consolas"/>
+          <w:lang w:val="en-US"/>
+        </w:rPr>
+        <w:t xml:space="preserve"> </w:t>
+      </w:r>
+      <w:r>
+        <w:rPr>
+          <w:rFonts w:ascii="Consolas" w:hAnsi="Consolas"/>
+          <w:lang w:val="en-US"/>
+        </w:rPr>
+        <w:t>(year &gt; 1850) NOT NULL</w:t>
+      </w:r>
+    </w:p>
+    <w:p>
+      <w:pPr>
+        <w:jc w:val="both"/>
+        <w:rPr>
+          <w:i/>
+          <w:sz w:val="18"/>
+          <w:szCs w:val="18"/>
+        </w:rPr>
+      </w:pPr>
+      <w:r>
+        <w:rPr>
+          <w:sz w:val="18"/>
+          <w:szCs w:val="18"/>
+        </w:rPr>
+        <w:t>* Esta restrição poderá ser substituída c</w:t>
+      </w:r>
+      <w:r>
+        <w:rPr>
+          <w:sz w:val="18"/>
+          <w:szCs w:val="18"/>
+        </w:rPr>
+        <w:t xml:space="preserve">om a introdução dos </w:t>
+      </w:r>
+      <w:proofErr w:type="spellStart"/>
+      <w:r>
+        <w:rPr>
+          <w:i/>
+          <w:sz w:val="18"/>
+          <w:szCs w:val="18"/>
+        </w:rPr>
+        <w:t>triggers</w:t>
+      </w:r>
+      <w:proofErr w:type="spellEnd"/>
+      <w:r>
+        <w:rPr>
+          <w:sz w:val="18"/>
+          <w:szCs w:val="18"/>
+        </w:rPr>
+        <w:t xml:space="preserve"> dado a estre atributo poder ser derivado a partir de elementos da classe </w:t>
+      </w:r>
+      <w:proofErr w:type="spellStart"/>
+      <w:r>
+        <w:rPr>
+          <w:i/>
+          <w:sz w:val="18"/>
+          <w:szCs w:val="18"/>
+        </w:rPr>
+        <w:t>Released</w:t>
+      </w:r>
+      <w:proofErr w:type="spellEnd"/>
+      <w:r>
+        <w:rPr>
+          <w:i/>
+          <w:sz w:val="18"/>
+          <w:szCs w:val="18"/>
+        </w:rPr>
+        <w:t>.</w:t>
+      </w:r>
+    </w:p>
+    <w:p>
+      <w:pPr>
+        <w:jc w:val="both"/>
+        <w:rPr>
+          <w:i/>
+          <w:sz w:val="18"/>
+          <w:szCs w:val="18"/>
+        </w:rPr>
+      </w:pPr>
+    </w:p>
+    <w:p>
+      <w:pPr>
+        <w:jc w:val="both"/>
+      </w:pPr>
+      <w:r>
+        <w:t xml:space="preserve">- O nome de uma série de televisão deve ser único (de facto o atributo </w:t>
+      </w:r>
+      <w:r>
+        <w:rPr>
+          <w:i/>
+        </w:rPr>
+        <w:t xml:space="preserve">name </w:t>
+      </w:r>
+      <w:r>
+        <w:t xml:space="preserve">de </w:t>
+      </w:r>
+      <w:r>
+        <w:rPr>
+          <w:i/>
+        </w:rPr>
+        <w:t>TVShow</w:t>
+      </w:r>
+      <w:r>
+        <w:t>) é uma chave candidata:</w:t>
+      </w:r>
+    </w:p>
+    <w:p>
+      <w:pPr>
+        <w:jc w:val="both"/>
+        <w:rPr>
+          <w:rFonts w:ascii="Consolas" w:hAnsi="Consolas"/>
+        </w:rPr>
+      </w:pPr>
+      <w:r>
+        <w:tab/>
+      </w:r>
+      <w:r>
+        <w:rPr>
+          <w:rFonts w:ascii="Consolas" w:hAnsi="Consolas"/>
+        </w:rPr>
+        <w:t xml:space="preserve">name              TEXT UNIQUE NOT NULL </w:t>
+      </w:r>
+    </w:p>
+    <w:p>
+      <w:pPr>
+        <w:jc w:val="both"/>
+        <w:rPr>
+          <w:rFonts w:ascii="Consolas" w:hAnsi="Consolas"/>
+        </w:rPr>
+      </w:pPr>
+    </w:p>
+    <w:p>
+      <w:pPr>
+        <w:jc w:val="both"/>
+      </w:pPr>
+    </w:p>
+    <w:p>
+      <w:pPr>
+        <w:jc w:val="both"/>
+      </w:pPr>
+    </w:p>
+    <w:p>
+      <w:pPr>
+        <w:jc w:val="both"/>
+      </w:pPr>
+    </w:p>
+    <w:p>
+      <w:pPr>
+        <w:jc w:val="both"/>
+      </w:pPr>
+      <w:r>
+        <w:lastRenderedPageBreak/>
+        <w:t>- O número de um episódio n</w:t>
+      </w:r>
+      <w:r>
+        <w:t>ão pode ser negativo (por vezes pode ser nulo no caso de um episódio piloto), e o número de uma temporada tem de ser positivo:</w:t>
+      </w:r>
+    </w:p>
+    <w:p>
+      <w:pPr>
+        <w:ind w:firstLine="708"/>
+        <w:jc w:val="both"/>
+        <w:rPr>
+          <w:rFonts w:ascii="Consolas" w:hAnsi="Consolas"/>
+          <w:lang w:val="en-US"/>
+        </w:rPr>
+      </w:pPr>
+      <w:r>
+        <w:rPr>
+          <w:rFonts w:ascii="Consolas" w:hAnsi="Consolas"/>
+          <w:lang w:val="en-US"/>
+        </w:rPr>
+        <w:t>number              INTEGER CHECK</w:t>
+      </w:r>
+      <w:r>
+        <w:rPr>
+          <w:rFonts w:ascii="Consolas" w:hAnsi="Consolas"/>
+          <w:lang w:val="en-US"/>
+        </w:rPr>
+        <w:t xml:space="preserve"> </w:t>
+      </w:r>
+      <w:r>
+        <w:rPr>
+          <w:rFonts w:ascii="Consolas" w:hAnsi="Consolas"/>
+          <w:lang w:val="en-US"/>
+        </w:rPr>
+        <w:t>(number &gt;= 0) NOT NULL</w:t>
+      </w:r>
+    </w:p>
+    <w:p>
+      <w:pPr>
+        <w:jc w:val="both"/>
+        <w:rPr>
+          <w:rFonts w:ascii="Consolas" w:hAnsi="Consolas"/>
+          <w:lang w:val="en-US"/>
+        </w:rPr>
+      </w:pPr>
+      <w:r>
+        <w:rPr>
+          <w:rFonts w:ascii="Consolas" w:hAnsi="Consolas"/>
+          <w:lang w:val="en-US"/>
+        </w:rPr>
+        <w:t xml:space="preserve">    </w:t>
+      </w:r>
+      <w:r>
+        <w:rPr>
+          <w:rFonts w:ascii="Consolas" w:hAnsi="Consolas"/>
+          <w:lang w:val="en-US"/>
+        </w:rPr>
+        <w:tab/>
+      </w:r>
+      <w:proofErr w:type="spellStart"/>
+      <w:r>
+        <w:rPr>
+          <w:rFonts w:ascii="Consolas" w:hAnsi="Consolas"/>
+          <w:lang w:val="en-US"/>
+        </w:rPr>
+        <w:t>seasonNumber</w:t>
+      </w:r>
+      <w:proofErr w:type="spellEnd"/>
+      <w:r>
+        <w:rPr>
+          <w:rFonts w:ascii="Consolas" w:hAnsi="Consolas"/>
+          <w:lang w:val="en-US"/>
+        </w:rPr>
+        <w:t xml:space="preserve">        INTEGER CHECK</w:t>
+      </w:r>
+      <w:r>
+        <w:rPr>
+          <w:rFonts w:ascii="Consolas" w:hAnsi="Consolas"/>
+          <w:lang w:val="en-US"/>
+        </w:rPr>
+        <w:t xml:space="preserve"> </w:t>
+      </w:r>
+      <w:r>
+        <w:rPr>
+          <w:rFonts w:ascii="Consolas" w:hAnsi="Consolas"/>
+          <w:lang w:val="en-US"/>
+        </w:rPr>
+        <w:t>(</w:t>
+      </w:r>
+      <w:proofErr w:type="spellStart"/>
+      <w:r>
+        <w:rPr>
+          <w:rFonts w:ascii="Consolas" w:hAnsi="Consolas"/>
+          <w:lang w:val="en-US"/>
+        </w:rPr>
+        <w:t>seasonNumber</w:t>
+      </w:r>
+      <w:proofErr w:type="spellEnd"/>
+      <w:r>
+        <w:rPr>
+          <w:rFonts w:ascii="Consolas" w:hAnsi="Consolas"/>
+          <w:lang w:val="en-US"/>
+        </w:rPr>
+        <w:t xml:space="preserve"> &gt; 0) NOT NULL</w:t>
+      </w:r>
+    </w:p>
+    <w:p>
+      <w:pPr>
+        <w:jc w:val="both"/>
+        <w:rPr>
+          <w:rFonts w:ascii="Consolas" w:hAnsi="Consolas"/>
+          <w:lang w:val="en-US"/>
+        </w:rPr>
+      </w:pPr>
+    </w:p>
+    <w:p>
+      <w:pPr>
+        <w:jc w:val="both"/>
+      </w:pPr>
+      <w:r>
+        <w:t xml:space="preserve">- O atributo </w:t>
+      </w:r>
+      <w:proofErr w:type="spellStart"/>
+      <w:r>
+        <w:rPr>
+          <w:i/>
+        </w:rPr>
+        <w:t>category</w:t>
+      </w:r>
+      <w:proofErr w:type="spellEnd"/>
+      <w:r>
+        <w:t xml:space="preserve"> d</w:t>
+      </w:r>
+      <w:r>
+        <w:t xml:space="preserve">a classe </w:t>
+      </w:r>
+      <w:r>
+        <w:rPr>
+          <w:i/>
+        </w:rPr>
+        <w:t>Award</w:t>
+      </w:r>
+      <w:r>
+        <w:t xml:space="preserve"> e </w:t>
+      </w:r>
+      <w:r>
+        <w:rPr>
+          <w:i/>
+        </w:rPr>
+        <w:t>name</w:t>
+      </w:r>
+      <w:r>
+        <w:t xml:space="preserve"> da classe </w:t>
+      </w:r>
+      <w:proofErr w:type="spellStart"/>
+      <w:r>
+        <w:rPr>
+          <w:i/>
+        </w:rPr>
+        <w:t>AwardName</w:t>
+      </w:r>
+      <w:proofErr w:type="spellEnd"/>
+      <w:r>
+        <w:t xml:space="preserve"> </w:t>
+      </w:r>
+      <w:r>
+        <w:t>n</w:t>
+      </w:r>
+      <w:r>
+        <w:t>ão podem ser nulos pois nesse caso as classes perderiam significado:</w:t>
+      </w:r>
+    </w:p>
+    <w:p>
+      <w:pPr>
+        <w:jc w:val="both"/>
+        <w:rPr>
+          <w:rFonts w:ascii="Consolas" w:hAnsi="Consolas"/>
+          <w:lang w:val="en-US"/>
+        </w:rPr>
+      </w:pPr>
+      <w:r>
+        <w:rPr>
+          <w:rFonts w:ascii="Consolas" w:hAnsi="Consolas"/>
+        </w:rPr>
+        <w:tab/>
+      </w:r>
+      <w:r>
+        <w:rPr>
+          <w:rFonts w:ascii="Consolas" w:hAnsi="Consolas"/>
+          <w:lang w:val="en-US"/>
+        </w:rPr>
+        <w:t xml:space="preserve">category            </w:t>
+      </w:r>
+      <w:r>
+        <w:rPr>
+          <w:rFonts w:ascii="Consolas" w:hAnsi="Consolas"/>
+          <w:lang w:val="en-US"/>
+        </w:rPr>
+        <w:tab/>
+      </w:r>
+      <w:r>
+        <w:rPr>
+          <w:rFonts w:ascii="Consolas" w:hAnsi="Consolas"/>
+          <w:lang w:val="en-US"/>
+        </w:rPr>
+        <w:t>TEXT NOT NULL,</w:t>
+      </w:r>
+    </w:p>
+    <w:p>
+      <w:pPr>
+        <w:jc w:val="both"/>
+        <w:rPr>
+          <w:rFonts w:ascii="Consolas" w:hAnsi="Consolas"/>
+          <w:lang w:val="en-US"/>
+        </w:rPr>
+      </w:pPr>
+      <w:r>
+        <w:rPr>
+          <w:rFonts w:ascii="Consolas" w:hAnsi="Consolas"/>
+          <w:lang w:val="en-US"/>
+        </w:rPr>
+        <w:tab/>
+        <w:t xml:space="preserve">name                </w:t>
+      </w:r>
+      <w:r>
+        <w:rPr>
+          <w:rFonts w:ascii="Consolas" w:hAnsi="Consolas"/>
+          <w:lang w:val="en-US"/>
+        </w:rPr>
+        <w:tab/>
+      </w:r>
+      <w:r>
+        <w:rPr>
+          <w:rFonts w:ascii="Consolas" w:hAnsi="Consolas"/>
+          <w:lang w:val="en-US"/>
+        </w:rPr>
+        <w:t>TEXT UNIQUE NOT NULL</w:t>
+      </w:r>
+    </w:p>
+    <w:p>
+      <w:pPr>
+        <w:jc w:val="both"/>
+        <w:rPr>
+          <w:rFonts w:ascii="Consolas" w:hAnsi="Consolas"/>
+          <w:lang w:val="en-US"/>
+        </w:rPr>
+      </w:pPr>
+    </w:p>
+    <w:p>
+      <w:pPr>
+        <w:jc w:val="both"/>
+      </w:pPr>
+      <w:r>
+        <w:t>- O mesmo acontece para os a</w:t>
+      </w:r>
+      <w:r>
+        <w:t xml:space="preserve">tributos </w:t>
+      </w:r>
+      <w:r>
+        <w:rPr>
+          <w:i/>
+        </w:rPr>
+        <w:t>name</w:t>
+      </w:r>
+      <w:r>
+        <w:t xml:space="preserve"> de </w:t>
+      </w:r>
+      <w:proofErr w:type="spellStart"/>
+      <w:r>
+        <w:rPr>
+          <w:i/>
+        </w:rPr>
+        <w:t>Gender</w:t>
+      </w:r>
+      <w:proofErr w:type="spellEnd"/>
+      <w:r>
+        <w:t xml:space="preserve">, Country e </w:t>
+      </w:r>
+      <w:proofErr w:type="spellStart"/>
+      <w:r>
+        <w:rPr>
+          <w:i/>
+        </w:rPr>
+        <w:t>Genre</w:t>
+      </w:r>
+      <w:proofErr w:type="spellEnd"/>
+      <w:r>
+        <w:t xml:space="preserve"> que são únicos e que não devem ser nulos para não retirarem o significado às suas classes respetivas:</w:t>
+      </w:r>
+    </w:p>
+    <w:p>
+      <w:pPr>
+        <w:jc w:val="both"/>
+        <w:rPr>
+          <w:rFonts w:ascii="Consolas" w:hAnsi="Consolas"/>
+        </w:rPr>
+      </w:pPr>
+      <w:r>
+        <w:tab/>
+      </w:r>
+      <w:r>
+        <w:rPr>
+          <w:rFonts w:ascii="Consolas" w:hAnsi="Consolas"/>
+        </w:rPr>
+        <w:t>name</w:t>
+      </w:r>
+      <w:r>
+        <w:rPr>
+          <w:rFonts w:ascii="Consolas" w:hAnsi="Consolas"/>
+        </w:rPr>
+        <w:tab/>
+      </w:r>
+      <w:r>
+        <w:rPr>
+          <w:rFonts w:ascii="Consolas" w:hAnsi="Consolas"/>
+        </w:rPr>
+        <w:tab/>
+      </w:r>
+      <w:r>
+        <w:rPr>
+          <w:rFonts w:ascii="Consolas" w:hAnsi="Consolas"/>
+        </w:rPr>
+        <w:tab/>
+      </w:r>
+      <w:r>
+        <w:rPr>
+          <w:rFonts w:ascii="Consolas" w:hAnsi="Consolas"/>
+        </w:rPr>
+        <w:tab/>
+        <w:t>TEXT UNIQUE NOT NULL</w:t>
+      </w:r>
+    </w:p>
+    <w:p>
+      <w:pPr>
+        <w:jc w:val="both"/>
+        <w:rPr>
+          <w:rFonts w:cstheme="minorHAnsi"/>
+        </w:rPr>
+      </w:pPr>
+    </w:p>
+    <w:p>
+      <w:pPr>
+        <w:jc w:val="both"/>
+        <w:rPr>
+          <w:rFonts w:cstheme="minorHAnsi"/>
+        </w:rPr>
+      </w:pPr>
+      <w:r>
+        <w:rPr>
+          <w:rFonts w:cstheme="minorHAnsi"/>
+        </w:rPr>
+        <w:t>- A data de lançamento de u</w:t>
+      </w:r>
+      <w:r>
+        <w:rPr>
+          <w:rFonts w:cstheme="minorHAnsi"/>
+        </w:rPr>
+        <w:t xml:space="preserve">m conteúdo num dado país representado na classe de associação </w:t>
+      </w:r>
+      <w:proofErr w:type="spellStart"/>
+      <w:r>
+        <w:rPr>
+          <w:rFonts w:cstheme="minorHAnsi"/>
+          <w:i/>
+        </w:rPr>
+        <w:t>Released</w:t>
+      </w:r>
+      <w:proofErr w:type="spellEnd"/>
+      <w:r>
+        <w:rPr>
+          <w:rFonts w:cstheme="minorHAnsi"/>
+          <w:i/>
+        </w:rPr>
+        <w:t xml:space="preserve">, </w:t>
+      </w:r>
+      <w:r>
+        <w:rPr>
+          <w:rFonts w:cstheme="minorHAnsi"/>
+        </w:rPr>
+        <w:t>não pode ser nula para não retirar o significado à classe:</w:t>
+      </w:r>
+    </w:p>
+    <w:p>
+      <w:pPr>
+        <w:jc w:val="both"/>
+        <w:rPr>
+          <w:rFonts w:cstheme="minorHAnsi"/>
+        </w:rPr>
+      </w:pPr>
+      <w:r>
+        <w:rPr>
+          <w:rFonts w:cstheme="minorHAnsi"/>
+        </w:rPr>
+        <w:tab/>
+      </w:r>
+      <w:r>
+        <w:rPr>
+          <w:rFonts w:cstheme="minorHAnsi"/>
+        </w:rPr>
+        <w:t>date</w:t>
+      </w:r>
+      <w:r>
+        <w:rPr>
+          <w:rFonts w:cstheme="minorHAnsi"/>
+        </w:rPr>
+        <w:tab/>
+      </w:r>
+      <w:r>
+        <w:rPr>
+          <w:rFonts w:cstheme="minorHAnsi"/>
+        </w:rPr>
+        <w:tab/>
+      </w:r>
+      <w:r>
+        <w:rPr>
+          <w:rFonts w:cstheme="minorHAnsi"/>
+        </w:rPr>
+        <w:tab/>
+      </w:r>
+      <w:r>
+        <w:rPr>
+          <w:rFonts w:cstheme="minorHAnsi"/>
+        </w:rPr>
+        <w:tab/>
+        <w:t>DATE NOT NULL</w:t>
+      </w:r>
+    </w:p>
+    <w:p>
+      <w:pPr>
+        <w:jc w:val="both"/>
+        <w:rPr>
+          <w:rFonts w:cstheme="minorHAnsi"/>
+        </w:rPr>
+      </w:pPr>
+    </w:p>
+    <w:p>
+      <w:pPr>
+        <w:jc w:val="both"/>
+      </w:pPr>
+      <w:r>
+        <w:t xml:space="preserve">- Embora não sejam uma chave candidate o nome, sobrenome e data de nascimento de uma pessoa </w:t>
+      </w:r>
+      <w:proofErr w:type="gramStart"/>
+      <w:r>
+        <w:t xml:space="preserve">( </w:t>
+      </w:r>
+      <w:proofErr w:type="spellStart"/>
+      <w:r>
+        <w:rPr>
+          <w:i/>
+        </w:rPr>
+        <w:t>firstname</w:t>
+      </w:r>
+      <w:proofErr w:type="gramEnd"/>
+      <w:r>
+        <w:rPr>
+          <w:i/>
+        </w:rPr>
+        <w:t>,lastname</w:t>
+      </w:r>
+      <w:proofErr w:type="spellEnd"/>
+      <w:r>
+        <w:rPr>
+          <w:i/>
+        </w:rPr>
+        <w:t xml:space="preserve"> e </w:t>
+      </w:r>
+      <w:proofErr w:type="spellStart"/>
+      <w:r>
+        <w:rPr>
+          <w:i/>
+        </w:rPr>
+        <w:t>dateOfBirth</w:t>
+      </w:r>
+      <w:proofErr w:type="spellEnd"/>
+      <w:r>
+        <w:rPr>
+          <w:i/>
+        </w:rPr>
+        <w:t xml:space="preserve"> </w:t>
+      </w:r>
+      <w:r>
+        <w:t xml:space="preserve">de </w:t>
+      </w:r>
+      <w:r>
+        <w:rPr>
+          <w:i/>
+        </w:rPr>
+        <w:t>Person</w:t>
+      </w:r>
+      <w:r>
+        <w:t>) não devem ser nulos para que seja de facto guardado um “mínimo” de informação relevante acerca da mesma:</w:t>
+      </w:r>
+    </w:p>
+    <w:p>
+      <w:pPr>
+        <w:jc w:val="both"/>
+        <w:rPr>
+          <w:rFonts w:ascii="Consolas" w:hAnsi="Consolas"/>
+          <w:lang w:val="en-US"/>
+        </w:rPr>
+      </w:pPr>
+      <w:r>
+        <w:rPr>
+          <w:rFonts w:ascii="Consolas" w:hAnsi="Consolas"/>
+        </w:rPr>
+        <w:tab/>
+      </w:r>
+      <w:proofErr w:type="spellStart"/>
+      <w:r>
+        <w:rPr>
+          <w:rFonts w:ascii="Consolas" w:hAnsi="Consolas"/>
+          <w:lang w:val="en-US"/>
+        </w:rPr>
+        <w:t>firstName</w:t>
+      </w:r>
+      <w:proofErr w:type="spellEnd"/>
+      <w:r>
+        <w:rPr>
+          <w:rFonts w:ascii="Consolas" w:hAnsi="Consolas"/>
+          <w:lang w:val="en-US"/>
+        </w:rPr>
+        <w:t xml:space="preserve">           </w:t>
+      </w:r>
+      <w:r>
+        <w:rPr>
+          <w:rFonts w:ascii="Consolas" w:hAnsi="Consolas"/>
+          <w:lang w:val="en-US"/>
+        </w:rPr>
+        <w:tab/>
+      </w:r>
+      <w:r>
+        <w:rPr>
+          <w:rFonts w:ascii="Consolas" w:hAnsi="Consolas"/>
+          <w:lang w:val="en-US"/>
+        </w:rPr>
+        <w:t>TEXT NOT NULL,</w:t>
+      </w:r>
+    </w:p>
+    <w:p>
+      <w:pPr>
+        <w:jc w:val="both"/>
+        <w:rPr>
+          <w:rFonts w:ascii="Consolas" w:hAnsi="Consolas"/>
+          <w:lang w:val="en-US"/>
+        </w:rPr>
+      </w:pPr>
+      <w:r>
+        <w:rPr>
+          <w:rFonts w:ascii="Consolas" w:hAnsi="Consolas"/>
+          <w:lang w:val="en-US"/>
+        </w:rPr>
+        <w:t xml:space="preserve">    </w:t>
+      </w:r>
+      <w:r>
+        <w:rPr>
+          <w:rFonts w:ascii="Consolas" w:hAnsi="Consolas"/>
+          <w:lang w:val="en-US"/>
+        </w:rPr>
+        <w:tab/>
+      </w:r>
+      <w:proofErr w:type="spellStart"/>
+      <w:r>
+        <w:rPr>
+          <w:rFonts w:ascii="Consolas" w:hAnsi="Consolas"/>
+          <w:lang w:val="en-US"/>
+        </w:rPr>
+        <w:t>lastName</w:t>
+      </w:r>
+      <w:proofErr w:type="spellEnd"/>
+      <w:r>
+        <w:rPr>
+          <w:rFonts w:ascii="Consolas" w:hAnsi="Consolas"/>
+          <w:lang w:val="en-US"/>
+        </w:rPr>
+        <w:t xml:space="preserve">            </w:t>
+      </w:r>
+      <w:r>
+        <w:rPr>
+          <w:rFonts w:ascii="Consolas" w:hAnsi="Consolas"/>
+          <w:lang w:val="en-US"/>
+        </w:rPr>
+        <w:tab/>
+      </w:r>
+      <w:r>
+        <w:rPr>
+          <w:rFonts w:ascii="Consolas" w:hAnsi="Consolas"/>
+          <w:lang w:val="en-US"/>
+        </w:rPr>
+        <w:t>TEXT NOT NULL,</w:t>
+      </w:r>
+    </w:p>
+    <w:p>
+      <w:pPr>
+        <w:ind w:firstLine="708"/>
+        <w:jc w:val="both"/>
+        <w:rPr>
+          <w:rFonts w:ascii="Consolas" w:hAnsi="Consolas"/>
+        </w:rPr>
+      </w:pPr>
+      <w:proofErr w:type="spellStart"/>
+      <w:r>
+        <w:rPr>
+          <w:rFonts w:ascii="Consolas" w:hAnsi="Consolas"/>
+        </w:rPr>
+        <w:t>dateOfBirth</w:t>
+      </w:r>
+      <w:proofErr w:type="spellEnd"/>
+      <w:r>
+        <w:rPr>
+          <w:rFonts w:ascii="Consolas" w:hAnsi="Consolas"/>
+        </w:rPr>
+        <w:t xml:space="preserve">         </w:t>
+      </w:r>
+      <w:r>
+        <w:rPr>
+          <w:rFonts w:ascii="Consolas" w:hAnsi="Consolas"/>
+        </w:rPr>
+        <w:tab/>
+      </w:r>
+      <w:r>
+        <w:rPr>
+          <w:rFonts w:ascii="Consolas" w:hAnsi="Consolas"/>
+        </w:rPr>
+        <w:t>DATE NOT NULL,</w:t>
+      </w:r>
+    </w:p>
+    <w:p>
+      <w:pPr>
+        <w:jc w:val="both"/>
+        <w:rPr>
+          <w:rFonts w:ascii="Consolas" w:hAnsi="Consolas"/>
+        </w:rPr>
+      </w:pPr>
+    </w:p>
+    <w:p>
+      <w:pPr>
+        <w:jc w:val="both"/>
+      </w:pPr>
+      <w:r>
+        <w:t xml:space="preserve">- Para além do visto </w:t>
+      </w:r>
+      <w:r>
+        <w:t>anteriormente, caso uma pessoa já tenha falecido, a sua data de falecimento deve ser de facto posterior à sua data de nascimento:</w:t>
+      </w:r>
+    </w:p>
+    <w:p>
+      <w:pPr>
+        <w:jc w:val="both"/>
+        <w:rPr>
+          <w:rFonts w:ascii="Consolas" w:hAnsi="Consolas"/>
+          <w:lang w:val="en-US"/>
+        </w:rPr>
+      </w:pPr>
+      <w:r>
+        <w:tab/>
+      </w:r>
+      <w:r>
+        <w:rPr>
+          <w:rFonts w:ascii="Consolas" w:hAnsi="Consolas"/>
+          <w:lang w:val="en-US"/>
+        </w:rPr>
+        <w:t>CHECK</w:t>
+      </w:r>
+      <w:r>
+        <w:rPr>
+          <w:rFonts w:ascii="Consolas" w:hAnsi="Consolas"/>
+          <w:lang w:val="en-US"/>
+        </w:rPr>
+        <w:t xml:space="preserve"> </w:t>
+      </w:r>
+      <w:r>
+        <w:rPr>
+          <w:rFonts w:ascii="Consolas" w:hAnsi="Consolas"/>
+          <w:lang w:val="en-US"/>
+        </w:rPr>
+        <w:t>((</w:t>
+      </w:r>
+      <w:proofErr w:type="spellStart"/>
+      <w:r>
+        <w:rPr>
+          <w:rFonts w:ascii="Consolas" w:hAnsi="Consolas"/>
+          <w:lang w:val="en-US"/>
+        </w:rPr>
+        <w:t>dateOfBirth</w:t>
+      </w:r>
+      <w:proofErr w:type="spellEnd"/>
+      <w:r>
+        <w:rPr>
+          <w:rFonts w:ascii="Consolas" w:hAnsi="Consolas"/>
+          <w:lang w:val="en-US"/>
+        </w:rPr>
+        <w:t xml:space="preserve"> &lt; </w:t>
+      </w:r>
+      <w:proofErr w:type="spellStart"/>
+      <w:r>
+        <w:rPr>
+          <w:rFonts w:ascii="Consolas" w:hAnsi="Consolas"/>
+          <w:lang w:val="en-US"/>
+        </w:rPr>
+        <w:t>dateOfDeath</w:t>
+      </w:r>
+      <w:proofErr w:type="spellEnd"/>
+      <w:r>
+        <w:rPr>
+          <w:rFonts w:ascii="Consolas" w:hAnsi="Consolas"/>
+          <w:lang w:val="en-US"/>
+        </w:rPr>
+        <w:t>) or (</w:t>
+      </w:r>
+      <w:proofErr w:type="spellStart"/>
+      <w:r>
+        <w:rPr>
+          <w:rFonts w:ascii="Consolas" w:hAnsi="Consolas"/>
+          <w:lang w:val="en-US"/>
+        </w:rPr>
+        <w:t>dateOfDeath</w:t>
+      </w:r>
+      <w:proofErr w:type="spellEnd"/>
+      <w:r>
+        <w:rPr>
+          <w:rFonts w:ascii="Consolas" w:hAnsi="Consolas"/>
+          <w:lang w:val="en-US"/>
+        </w:rPr>
+        <w:t xml:space="preserve"> is NUL</w:t>
+      </w:r>
+      <w:r>
+        <w:rPr>
+          <w:rFonts w:ascii="Consolas" w:hAnsi="Consolas"/>
+          <w:lang w:val="en-US"/>
+        </w:rPr>
+        <w:t>L</w:t>
+      </w:r>
+      <w:r>
+        <w:rPr>
+          <w:rFonts w:ascii="Consolas" w:hAnsi="Consolas"/>
+          <w:lang w:val="en-US"/>
+        </w:rPr>
+        <w:t>))</w:t>
+      </w:r>
+    </w:p>
+    <w:p>
+      <w:pPr>
+        <w:jc w:val="both"/>
+        <w:rPr>
+          <w:rFonts w:ascii="Consolas" w:hAnsi="Consolas"/>
+          <w:lang w:val="en-US"/>
+        </w:rPr>
+      </w:pPr>
+    </w:p>
+    <w:p>
+      <w:pPr>
+        <w:jc w:val="both"/>
+      </w:pPr>
+      <w:r>
+        <w:t>- A descrição do papel d</w:t>
+      </w:r>
+      <w:r>
+        <w:t>e uma pessoa num filme não deve ser nula para não retirar o prepósito desta classe:</w:t>
+      </w:r>
+    </w:p>
+    <w:p>
+      <w:pPr>
+        <w:jc w:val="both"/>
+        <w:rPr>
+          <w:rFonts w:ascii="Consolas" w:hAnsi="Consolas"/>
+        </w:rPr>
+      </w:pPr>
+      <w:r>
+        <w:tab/>
+      </w:r>
+      <w:proofErr w:type="spellStart"/>
+      <w:r>
+        <w:rPr>
+          <w:rFonts w:ascii="Consolas" w:hAnsi="Consolas"/>
+        </w:rPr>
+        <w:t>description</w:t>
+      </w:r>
+      <w:proofErr w:type="spellEnd"/>
+      <w:r>
+        <w:rPr>
+          <w:rFonts w:ascii="Consolas" w:hAnsi="Consolas"/>
+        </w:rPr>
+        <w:t xml:space="preserve">        </w:t>
+      </w:r>
+      <w:r>
+        <w:rPr>
+          <w:rFonts w:ascii="Consolas" w:hAnsi="Consolas"/>
+        </w:rPr>
+        <w:tab/>
+      </w:r>
+      <w:r>
+        <w:rPr>
+          <w:rFonts w:ascii="Consolas" w:hAnsi="Consolas"/>
+        </w:rPr>
+        <w:t xml:space="preserve"> TEXT NOT NULL</w:t>
+      </w:r>
+    </w:p>
+    <w:p>
+      <w:pPr>
+        <w:jc w:val="both"/>
+        <w:rPr>
+          <w:rFonts w:ascii="Consolas" w:hAnsi="Consolas"/>
+        </w:rPr>
+      </w:pPr>
+    </w:p>
+    <w:p>
+      <w:pPr>
+        <w:jc w:val="both"/>
+      </w:pPr>
+    </w:p>
+    <w:p>
+      <w:pPr>
+        <w:jc w:val="both"/>
+      </w:pPr>
+      <w:r>
+        <w:lastRenderedPageBreak/>
+        <w:t>- Para os utilizadores da base de dados, é necessário saber o email e o nome. O email é identificativo do utilizador (também é uma chave candidate) pelo que deve ser único:</w:t>
+      </w:r>
+    </w:p>
+    <w:p>
+      <w:pPr>
+        <w:jc w:val="both"/>
+        <w:rPr>
+          <w:rFonts w:ascii="Consolas" w:hAnsi="Consolas"/>
+          <w:lang w:val="en-US"/>
+        </w:rPr>
+      </w:pPr>
+      <w:r>
+        <w:rPr>
+          <w:rFonts w:ascii="Consolas" w:hAnsi="Consolas"/>
+        </w:rPr>
+        <w:tab/>
+      </w:r>
+      <w:r>
+        <w:rPr>
+          <w:rFonts w:ascii="Consolas" w:hAnsi="Consolas"/>
+          <w:lang w:val="en-US"/>
+        </w:rPr>
+        <w:t>email               TEXT UNIQUE NOT NULL,</w:t>
+      </w:r>
+    </w:p>
+    <w:p>
+      <w:pPr>
+        <w:jc w:val="both"/>
+        <w:rPr>
+          <w:rFonts w:ascii="Consolas" w:hAnsi="Consolas"/>
+        </w:rPr>
+      </w:pPr>
+      <w:r>
+        <w:rPr>
+          <w:rFonts w:ascii="Consolas" w:hAnsi="Consolas"/>
+          <w:lang w:val="en-US"/>
+        </w:rPr>
+        <w:t xml:space="preserve">    </w:t>
+      </w:r>
+      <w:r>
+        <w:rPr>
+          <w:rFonts w:ascii="Consolas" w:hAnsi="Consolas"/>
+          <w:lang w:val="en-US"/>
+        </w:rPr>
+        <w:tab/>
+      </w:r>
+      <w:r>
+        <w:rPr>
+          <w:rFonts w:ascii="Consolas" w:hAnsi="Consolas"/>
+        </w:rPr>
+        <w:t>name                TEXT NOT NULL</w:t>
+      </w:r>
+    </w:p>
+    <w:p>
+      <w:pPr>
+        <w:jc w:val="both"/>
+        <w:rPr>
+          <w:rFonts w:ascii="Consolas" w:hAnsi="Consolas"/>
+        </w:rPr>
+      </w:pPr>
+    </w:p>
+    <w:p>
+      <w:pPr>
+        <w:jc w:val="both"/>
+      </w:pPr>
+      <w:r>
+        <w:t xml:space="preserve">- Para finalizar esta secção é importante notar que caso exista uma chave candidata que não seja chave primária, foi-lhe dado a restrição de UNIQUE, como é o caso de </w:t>
+      </w:r>
+      <w:r>
+        <w:rPr>
+          <w:i/>
+        </w:rPr>
+        <w:t xml:space="preserve">name </w:t>
+      </w:r>
+      <w:r>
+        <w:t xml:space="preserve">em </w:t>
+      </w:r>
+      <w:r>
+        <w:rPr>
+          <w:i/>
+        </w:rPr>
+        <w:t>TVShow</w:t>
+      </w:r>
+      <w:r>
+        <w:t xml:space="preserve">, </w:t>
+      </w:r>
+      <w:r>
+        <w:rPr>
+          <w:i/>
+        </w:rPr>
+        <w:t xml:space="preserve">name </w:t>
+      </w:r>
+      <w:r>
+        <w:t xml:space="preserve">em </w:t>
+      </w:r>
+      <w:proofErr w:type="spellStart"/>
+      <w:proofErr w:type="gramStart"/>
+      <w:r>
+        <w:t>AwardName,</w:t>
+      </w:r>
+      <w:r>
+        <w:rPr>
+          <w:i/>
+        </w:rPr>
+        <w:t>Gender</w:t>
+      </w:r>
+      <w:proofErr w:type="spellEnd"/>
+      <w:proofErr w:type="gramEnd"/>
+      <w:r>
+        <w:rPr>
+          <w:i/>
+        </w:rPr>
+        <w:t xml:space="preserve"> , Country</w:t>
+      </w:r>
+      <w:r>
+        <w:t xml:space="preserve"> e </w:t>
+      </w:r>
+      <w:proofErr w:type="spellStart"/>
+      <w:r>
+        <w:rPr>
+          <w:i/>
+        </w:rPr>
+        <w:t>Genre</w:t>
+      </w:r>
+      <w:proofErr w:type="spellEnd"/>
+      <w:r>
+        <w:t xml:space="preserve"> e </w:t>
+      </w:r>
+      <w:r>
+        <w:rPr>
+          <w:i/>
+        </w:rPr>
+        <w:t>email</w:t>
+      </w:r>
+      <w:r>
+        <w:t xml:space="preserve"> em </w:t>
+      </w:r>
+      <w:r>
+        <w:rPr>
+          <w:i/>
+        </w:rPr>
+        <w:t>User</w:t>
+      </w:r>
+      <w:r>
+        <w:t>.</w:t>
+      </w:r>
+    </w:p>
+    <w:p/>
     <w:sectPr>
       <w:headerReference w:type="default" r:id="rId10"/>
       <w:footerReference w:type="default" r:id="rId11"/>
@@ -9244,7 +11058,7 @@
 </file>
 
 <file path=customXml/itemProps1.xml><?xml version="1.0" encoding="utf-8"?>
-<ds:datastoreItem xmlns:ds="http://schemas.openxmlformats.org/officeDocument/2006/customXml" ds:itemID="{F566A89D-41F2-40DB-8065-ED16935F3B96}">
+<ds:datastoreItem xmlns:ds="http://schemas.openxmlformats.org/officeDocument/2006/customXml" ds:itemID="{C135D6B3-EA63-49D7-AC75-BCF813F24496}">
   <ds:schemaRefs>
     <ds:schemaRef ds:uri="http://schemas.openxmlformats.org/officeDocument/2006/bibliography"/>
   </ds:schemaRefs>

</xml_diff>

<commit_message>
Added creator to the model
</commit_message>
<xml_diff>
--- a/Relatorio.docx
+++ b/Relatorio.docx
@@ -2312,23 +2312,23 @@
           <w:noProof/>
         </w:rPr>
         <w:drawing>
-          <wp:anchor distT="0" distB="0" distL="114300" distR="114300" simplePos="0" relativeHeight="251658240" behindDoc="1" locked="0" layoutInCell="1" allowOverlap="1" wp14:anchorId="604C7466" wp14:editId="0535A337">
+          <wp:anchor distT="0" distB="0" distL="114300" distR="114300" simplePos="0" relativeHeight="251658240" behindDoc="1" locked="0" layoutInCell="1" allowOverlap="1" wp14:anchorId="604C7466" wp14:editId="328DF1D1">
             <wp:simplePos x="0" y="0"/>
             <wp:positionH relativeFrom="column">
               <wp:posOffset>-1606550</wp:posOffset>
             </wp:positionH>
             <wp:positionV relativeFrom="paragraph">
-              <wp:posOffset>2287905</wp:posOffset>
+              <wp:posOffset>2357120</wp:posOffset>
             </wp:positionV>
-            <wp:extent cx="8494395" cy="4273550"/>
-            <wp:effectExtent l="0" t="4127" r="0" b="0"/>
+            <wp:extent cx="8494395" cy="4135120"/>
+            <wp:effectExtent l="7938" t="0" r="0" b="0"/>
             <wp:wrapTight wrapText="bothSides">
               <wp:wrapPolygon edited="0">
-                <wp:start x="21610" y="21"/>
-                <wp:lineTo x="54" y="21"/>
-                <wp:lineTo x="54" y="21492"/>
-                <wp:lineTo x="21610" y="21492"/>
-                <wp:lineTo x="21610" y="21"/>
+                <wp:start x="21580" y="-41"/>
+                <wp:lineTo x="72" y="-41"/>
+                <wp:lineTo x="72" y="21452"/>
+                <wp:lineTo x="21580" y="21452"/>
+                <wp:lineTo x="21580" y="-41"/>
               </wp:wrapPolygon>
             </wp:wrapTight>
             <wp:docPr id="2" name="Imagem 2"/>
@@ -2357,7 +2357,7 @@
                   <pic:spPr>
                     <a:xfrm rot="16200000">
                       <a:off x="0" y="0"/>
-                      <a:ext cx="8494395" cy="4273550"/>
+                      <a:ext cx="8494395" cy="4135120"/>
                     </a:xfrm>
                     <a:prstGeom prst="rect">
                       <a:avLst/>
@@ -2378,6 +2378,8 @@
       <w:r>
         <w:br w:type="page"/>
       </w:r>
+      <w:bookmarkStart w:id="8" w:name="_GoBack"/>
+      <w:bookmarkEnd w:id="8"/>
     </w:p>
     <w:p>
       <w:pPr>
@@ -2386,7 +2388,7 @@
           <w:u w:val="single"/>
         </w:rPr>
       </w:pPr>
-      <w:bookmarkStart w:id="8" w:name="_Toc6076350"/>
+      <w:bookmarkStart w:id="9" w:name="_Toc6076350"/>
       <w:r>
         <w:lastRenderedPageBreak/>
         <w:t>Esquema Relacional</w:t>
@@ -2394,7 +2396,7 @@
       <w:r>
         <w:t>, dependências funcionais e chaves</w:t>
       </w:r>
-      <w:bookmarkEnd w:id="8"/>
+      <w:bookmarkEnd w:id="9"/>
     </w:p>
     <w:p/>
     <w:p>
@@ -2633,23 +2635,7 @@
           <w:rFonts w:cstheme="minorHAnsi"/>
           <w:lang w:val="en-US"/>
         </w:rPr>
-        <w:t xml:space="preserve">, </w:t>
-      </w:r>
-      <w:proofErr w:type="spellStart"/>
-      <w:r>
-        <w:rPr>
-          <w:rFonts w:cstheme="minorHAnsi"/>
-          <w:lang w:val="en-US"/>
-        </w:rPr>
-        <w:t>tvshowID</w:t>
-      </w:r>
-      <w:proofErr w:type="spellEnd"/>
-      <w:r>
-        <w:rPr>
-          <w:rFonts w:cstheme="minorHAnsi"/>
-          <w:lang w:val="en-US"/>
-        </w:rPr>
-        <w:t>-&gt;</w:t>
+        <w:t>, tvshowID-&gt;</w:t>
       </w:r>
       <w:proofErr w:type="spellStart"/>
       <w:r>
@@ -5008,21 +4994,7 @@
           <w:lang w:val="en-US"/>
         </w:rPr>
         <w:lastRenderedPageBreak/>
-        <w:t>User</w:t>
-      </w:r>
-      <w:r>
-        <w:rPr>
-          <w:rFonts w:cstheme="minorHAnsi"/>
-          <w:lang w:val="en-US"/>
-        </w:rPr>
-        <w:t xml:space="preserve"> </w:t>
-      </w:r>
-      <w:r>
-        <w:rPr>
-          <w:rFonts w:cstheme="minorHAnsi"/>
-          <w:lang w:val="en-US"/>
-        </w:rPr>
-        <w:t>(</w:t>
+        <w:t>Creator (</w:t>
       </w:r>
       <w:r>
         <w:rPr>
@@ -5030,67 +5002,50 @@
           <w:u w:val="single"/>
           <w:lang w:val="en-US"/>
         </w:rPr>
-        <w:t>id</w:t>
-      </w:r>
-      <w:r>
-        <w:rPr>
-          <w:rFonts w:cstheme="minorHAnsi"/>
-          <w:lang w:val="en-US"/>
-        </w:rPr>
-        <w:t>,</w:t>
-      </w:r>
-      <w:r>
-        <w:rPr>
-          <w:rFonts w:cstheme="minorHAnsi"/>
-          <w:lang w:val="en-US"/>
-        </w:rPr>
-        <w:t xml:space="preserve"> </w:t>
-      </w:r>
-      <w:r>
-        <w:rPr>
-          <w:rFonts w:cstheme="minorHAnsi"/>
-          <w:lang w:val="en-US"/>
-        </w:rPr>
-        <w:t>name,</w:t>
-      </w:r>
-      <w:r>
-        <w:rPr>
-          <w:rFonts w:cstheme="minorHAnsi"/>
-          <w:lang w:val="en-US"/>
-        </w:rPr>
-        <w:t xml:space="preserve"> </w:t>
-      </w:r>
-      <w:r>
-        <w:rPr>
-          <w:rFonts w:cstheme="minorHAnsi"/>
-          <w:lang w:val="en-US"/>
-        </w:rPr>
-        <w:t>email)</w:t>
-      </w:r>
-    </w:p>
-    <w:p>
-      <w:pPr>
-        <w:jc w:val="both"/>
-        <w:rPr>
-          <w:rFonts w:cstheme="minorHAnsi"/>
-          <w:sz w:val="20"/>
-          <w:szCs w:val="20"/>
-        </w:rPr>
-      </w:pPr>
-      <w:r>
-        <w:rPr>
-          <w:rFonts w:cstheme="minorHAnsi"/>
-          <w:sz w:val="20"/>
-          <w:szCs w:val="20"/>
-          <w:lang w:val="en-US"/>
-        </w:rPr>
-        <w:t xml:space="preserve">    </w:t>
-      </w:r>
-      <w:r>
-        <w:rPr>
-          <w:rFonts w:cstheme="minorHAnsi"/>
-          <w:sz w:val="20"/>
-          <w:szCs w:val="20"/>
+        <w:t>personID</w:t>
+      </w:r>
+      <w:r>
+        <w:rPr>
+          <w:rFonts w:cstheme="minorHAnsi"/>
+          <w:lang w:val="en-US"/>
+        </w:rPr>
+        <w:t xml:space="preserve">, </w:t>
+      </w:r>
+      <w:r>
+        <w:rPr>
+          <w:rFonts w:cstheme="minorHAnsi"/>
+          <w:i/>
+          <w:u w:val="single"/>
+          <w:lang w:val="en-US"/>
+        </w:rPr>
+        <w:t>tvshowID</w:t>
+      </w:r>
+      <w:r>
+        <w:rPr>
+          <w:rFonts w:cstheme="minorHAnsi"/>
+          <w:lang w:val="en-US"/>
+        </w:rPr>
+        <w:t>)</w:t>
+      </w:r>
+    </w:p>
+    <w:p>
+      <w:pPr>
+        <w:jc w:val="both"/>
+        <w:rPr>
+          <w:rFonts w:cstheme="minorHAnsi"/>
+          <w:sz w:val="20"/>
+        </w:rPr>
+      </w:pPr>
+      <w:r>
+        <w:rPr>
+          <w:rFonts w:cstheme="minorHAnsi"/>
+        </w:rPr>
+        <w:t xml:space="preserve">   </w:t>
+      </w:r>
+      <w:r>
+        <w:rPr>
+          <w:rFonts w:cstheme="minorHAnsi"/>
+          <w:sz w:val="20"/>
         </w:rPr>
         <w:t>Dependências Funcionais:</w:t>
       </w:r>
@@ -5106,32 +5061,30 @@
         <w:rPr>
           <w:rFonts w:cstheme="minorHAnsi"/>
           <w:sz w:val="20"/>
-          <w:szCs w:val="20"/>
-        </w:rPr>
-      </w:pPr>
-      <w:r>
-        <w:rPr>
-          <w:rFonts w:cstheme="minorHAnsi"/>
-          <w:sz w:val="20"/>
-          <w:szCs w:val="20"/>
-        </w:rPr>
-        <w:t xml:space="preserve">id </w:t>
-      </w:r>
-      <w:r>
-        <w:rPr>
-          <w:rFonts w:ascii="Segoe UI Symbol" w:hAnsi="Segoe UI Symbol" w:cs="Segoe UI Symbol"/>
-          <w:sz w:val="20"/>
-          <w:szCs w:val="20"/>
-        </w:rPr>
-        <w:t>➝</w:t>
-      </w:r>
-      <w:r>
-        <w:rPr>
-          <w:rFonts w:cstheme="minorHAnsi"/>
-          <w:sz w:val="20"/>
-          <w:szCs w:val="20"/>
-        </w:rPr>
-        <w:t xml:space="preserve"> name, email</w:t>
+        </w:rPr>
+      </w:pPr>
+      <w:r>
+        <w:rPr>
+          <w:rFonts w:cstheme="minorHAnsi"/>
+          <w:sz w:val="20"/>
+        </w:rPr>
+        <w:t>não existem dependências funcionais</w:t>
+      </w:r>
+    </w:p>
+    <w:p>
+      <w:pPr>
+        <w:jc w:val="both"/>
+        <w:rPr>
+          <w:rFonts w:cstheme="minorHAnsi"/>
+          <w:sz w:val="20"/>
+        </w:rPr>
+      </w:pPr>
+      <w:r>
+        <w:rPr>
+          <w:rFonts w:cstheme="minorHAnsi"/>
+          <w:sz w:val="20"/>
+        </w:rPr>
+        <w:t xml:space="preserve">   Chaves:</w:t>
       </w:r>
     </w:p>
     <w:p>
@@ -5145,50 +5098,128 @@
         <w:rPr>
           <w:rFonts w:cstheme="minorHAnsi"/>
           <w:sz w:val="20"/>
-          <w:szCs w:val="20"/>
-        </w:rPr>
-      </w:pPr>
-      <w:r>
-        <w:rPr>
-          <w:rFonts w:cstheme="minorHAnsi"/>
-          <w:sz w:val="20"/>
-          <w:szCs w:val="20"/>
-        </w:rPr>
-        <w:t xml:space="preserve">email </w:t>
-      </w:r>
-      <w:r>
-        <w:rPr>
-          <w:rFonts w:ascii="Segoe UI Symbol" w:hAnsi="Segoe UI Symbol" w:cs="Segoe UI Symbol"/>
-          <w:sz w:val="20"/>
-          <w:szCs w:val="20"/>
-        </w:rPr>
-        <w:t>➝</w:t>
-      </w:r>
-      <w:r>
-        <w:rPr>
-          <w:rFonts w:cstheme="minorHAnsi"/>
-          <w:sz w:val="20"/>
-          <w:szCs w:val="20"/>
-        </w:rPr>
-        <w:t xml:space="preserve"> id, name</w:t>
-      </w:r>
-    </w:p>
-    <w:p>
-      <w:pPr>
-        <w:jc w:val="both"/>
-        <w:rPr>
-          <w:rFonts w:cstheme="minorHAnsi"/>
-          <w:sz w:val="20"/>
-          <w:szCs w:val="20"/>
-        </w:rPr>
-      </w:pPr>
-      <w:r>
-        <w:rPr>
-          <w:rFonts w:cstheme="minorHAnsi"/>
-          <w:sz w:val="20"/>
-          <w:szCs w:val="20"/>
-        </w:rPr>
-        <w:t xml:space="preserve">    Chaves:</w:t>
+        </w:rPr>
+      </w:pPr>
+      <w:r>
+        <w:rPr>
+          <w:rFonts w:cstheme="minorHAnsi"/>
+          <w:sz w:val="20"/>
+        </w:rPr>
+        <w:t>{personID,</w:t>
+      </w:r>
+      <w:r>
+        <w:rPr>
+          <w:rFonts w:cstheme="minorHAnsi"/>
+          <w:sz w:val="20"/>
+        </w:rPr>
+        <w:t xml:space="preserve"> </w:t>
+      </w:r>
+      <w:r>
+        <w:rPr>
+          <w:rFonts w:cstheme="minorHAnsi"/>
+          <w:sz w:val="20"/>
+        </w:rPr>
+        <w:t>tvshowID}</w:t>
+      </w:r>
+    </w:p>
+    <w:p>
+      <w:pPr>
+        <w:jc w:val="both"/>
+        <w:rPr>
+          <w:rFonts w:cstheme="minorHAnsi"/>
+          <w:lang w:val="en-US"/>
+        </w:rPr>
+      </w:pPr>
+      <w:r>
+        <w:rPr>
+          <w:rFonts w:cstheme="minorHAnsi"/>
+          <w:lang w:val="en-US"/>
+        </w:rPr>
+        <w:t>User</w:t>
+      </w:r>
+      <w:r>
+        <w:rPr>
+          <w:rFonts w:cstheme="minorHAnsi"/>
+          <w:lang w:val="en-US"/>
+        </w:rPr>
+        <w:t xml:space="preserve"> </w:t>
+      </w:r>
+      <w:r>
+        <w:rPr>
+          <w:rFonts w:cstheme="minorHAnsi"/>
+          <w:lang w:val="en-US"/>
+        </w:rPr>
+        <w:t>(</w:t>
+      </w:r>
+      <w:r>
+        <w:rPr>
+          <w:rFonts w:cstheme="minorHAnsi"/>
+          <w:u w:val="single"/>
+          <w:lang w:val="en-US"/>
+        </w:rPr>
+        <w:t>id</w:t>
+      </w:r>
+      <w:r>
+        <w:rPr>
+          <w:rFonts w:cstheme="minorHAnsi"/>
+          <w:lang w:val="en-US"/>
+        </w:rPr>
+        <w:t>,</w:t>
+      </w:r>
+      <w:r>
+        <w:rPr>
+          <w:rFonts w:cstheme="minorHAnsi"/>
+          <w:lang w:val="en-US"/>
+        </w:rPr>
+        <w:t xml:space="preserve"> </w:t>
+      </w:r>
+      <w:r>
+        <w:rPr>
+          <w:rFonts w:cstheme="minorHAnsi"/>
+          <w:lang w:val="en-US"/>
+        </w:rPr>
+        <w:t>name,</w:t>
+      </w:r>
+      <w:r>
+        <w:rPr>
+          <w:rFonts w:cstheme="minorHAnsi"/>
+          <w:lang w:val="en-US"/>
+        </w:rPr>
+        <w:t xml:space="preserve"> </w:t>
+      </w:r>
+      <w:r>
+        <w:rPr>
+          <w:rFonts w:cstheme="minorHAnsi"/>
+          <w:lang w:val="en-US"/>
+        </w:rPr>
+        <w:t>email)</w:t>
+      </w:r>
+    </w:p>
+    <w:p>
+      <w:pPr>
+        <w:jc w:val="both"/>
+        <w:rPr>
+          <w:rFonts w:cstheme="minorHAnsi"/>
+          <w:sz w:val="20"/>
+          <w:szCs w:val="20"/>
+        </w:rPr>
+      </w:pPr>
+      <w:r>
+        <w:rPr>
+          <w:rFonts w:cstheme="minorHAnsi"/>
+          <w:sz w:val="20"/>
+          <w:szCs w:val="20"/>
+          <w:lang w:val="en-US"/>
+        </w:rPr>
+        <w:t xml:space="preserve">    </w:t>
+      </w:r>
+      <w:r>
+        <w:rPr>
+          <w:rFonts w:cstheme="minorHAnsi"/>
+          <w:sz w:val="20"/>
+          <w:szCs w:val="20"/>
+        </w:rPr>
+        <w:t>Dependências Funcionais:</w:t>
       </w:r>
     </w:p>
     <w:p>
@@ -5211,7 +5242,23 @@
           <w:sz w:val="20"/>
           <w:szCs w:val="20"/>
         </w:rPr>
-        <w:t>{id}</w:t>
+        <w:t xml:space="preserve">id </w:t>
+      </w:r>
+      <w:r>
+        <w:rPr>
+          <w:rFonts w:ascii="Segoe UI Symbol" w:hAnsi="Segoe UI Symbol" w:cs="Segoe UI Symbol"/>
+          <w:sz w:val="20"/>
+          <w:szCs w:val="20"/>
+        </w:rPr>
+        <w:t>➝</w:t>
+      </w:r>
+      <w:r>
+        <w:rPr>
+          <w:rFonts w:cstheme="minorHAnsi"/>
+          <w:sz w:val="20"/>
+          <w:szCs w:val="20"/>
+        </w:rPr>
+        <w:t xml:space="preserve"> name, email</w:t>
       </w:r>
     </w:p>
     <w:p>
@@ -5234,173 +5281,41 @@
           <w:sz w:val="20"/>
           <w:szCs w:val="20"/>
         </w:rPr>
-        <w:t>{email}</w:t>
-      </w:r>
-    </w:p>
-    <w:p>
-      <w:pPr>
-        <w:jc w:val="both"/>
-        <w:rPr>
-          <w:rFonts w:cstheme="minorHAnsi"/>
-          <w:lang w:val="en-US"/>
-        </w:rPr>
-      </w:pPr>
-      <w:r>
-        <w:rPr>
-          <w:rFonts w:cstheme="minorHAnsi"/>
-          <w:lang w:val="en-US"/>
-        </w:rPr>
-        <w:t>ContentReview</w:t>
-      </w:r>
-      <w:r>
-        <w:rPr>
-          <w:rFonts w:cstheme="minorHAnsi"/>
-          <w:lang w:val="en-US"/>
-        </w:rPr>
-        <w:t xml:space="preserve"> </w:t>
-      </w:r>
-      <w:r>
-        <w:rPr>
-          <w:rFonts w:cstheme="minorHAnsi"/>
-          <w:lang w:val="en-US"/>
-        </w:rPr>
-        <w:t>(</w:t>
-      </w:r>
-      <w:r>
-        <w:rPr>
-          <w:rFonts w:cstheme="minorHAnsi"/>
-          <w:u w:val="single"/>
-          <w:lang w:val="en-US"/>
-        </w:rPr>
-        <w:t>contentID</w:t>
-      </w:r>
-      <w:r>
-        <w:rPr>
-          <w:rFonts w:cstheme="minorHAnsi"/>
-          <w:u w:val="single"/>
-          <w:lang w:val="en-US"/>
-        </w:rPr>
-        <w:t xml:space="preserve"> </w:t>
+        <w:t xml:space="preserve">email </w:t>
       </w:r>
       <w:r>
         <w:rPr>
           <w:rFonts w:ascii="Segoe UI Symbol" w:hAnsi="Segoe UI Symbol" w:cs="Segoe UI Symbol"/>
-          <w:lang w:val="en-US"/>
+          <w:sz w:val="20"/>
+          <w:szCs w:val="20"/>
         </w:rPr>
         <w:t>➝</w:t>
       </w:r>
       <w:r>
         <w:rPr>
           <w:rFonts w:cstheme="minorHAnsi"/>
-          <w:lang w:val="en-US"/>
-        </w:rPr>
-        <w:t xml:space="preserve"> </w:t>
-      </w:r>
-      <w:r>
-        <w:rPr>
-          <w:rFonts w:cstheme="minorHAnsi"/>
-          <w:lang w:val="en-US"/>
-        </w:rPr>
-        <w:t>Content,</w:t>
-      </w:r>
-      <w:r>
-        <w:rPr>
-          <w:rFonts w:cstheme="minorHAnsi"/>
-          <w:lang w:val="en-US"/>
-        </w:rPr>
-        <w:t xml:space="preserve"> </w:t>
-      </w:r>
-      <w:r>
-        <w:rPr>
-          <w:rFonts w:cstheme="minorHAnsi"/>
-          <w:u w:val="single"/>
-          <w:lang w:val="en-US"/>
-        </w:rPr>
-        <w:t>userID</w:t>
-      </w:r>
-      <w:r>
-        <w:rPr>
-          <w:rFonts w:cstheme="minorHAnsi"/>
-          <w:u w:val="single"/>
-          <w:lang w:val="en-US"/>
-        </w:rPr>
-        <w:t xml:space="preserve"> </w:t>
-      </w:r>
-      <w:r>
-        <w:rPr>
-          <w:rFonts w:ascii="Segoe UI Symbol" w:hAnsi="Segoe UI Symbol" w:cs="Segoe UI Symbol"/>
-          <w:lang w:val="en-US"/>
-        </w:rPr>
-        <w:t>➝</w:t>
-      </w:r>
-      <w:r>
-        <w:rPr>
-          <w:rFonts w:cstheme="minorHAnsi"/>
-          <w:lang w:val="en-US"/>
-        </w:rPr>
-        <w:t xml:space="preserve"> </w:t>
-      </w:r>
-      <w:r>
-        <w:rPr>
-          <w:rFonts w:cstheme="minorHAnsi"/>
-          <w:lang w:val="en-US"/>
-        </w:rPr>
-        <w:t>User,</w:t>
-      </w:r>
-      <w:r>
-        <w:rPr>
-          <w:rFonts w:cstheme="minorHAnsi"/>
-          <w:lang w:val="en-US"/>
-        </w:rPr>
-        <w:t xml:space="preserve"> </w:t>
-      </w:r>
-      <w:r>
-        <w:rPr>
-          <w:rFonts w:cstheme="minorHAnsi"/>
-          <w:lang w:val="en-US"/>
-        </w:rPr>
-        <w:t>score,</w:t>
-      </w:r>
-      <w:r>
-        <w:rPr>
-          <w:rFonts w:cstheme="minorHAnsi"/>
-          <w:lang w:val="en-US"/>
-        </w:rPr>
-        <w:t xml:space="preserve"> </w:t>
-      </w:r>
-      <w:r>
-        <w:rPr>
-          <w:rFonts w:cstheme="minorHAnsi"/>
-          <w:lang w:val="en-US"/>
-        </w:rPr>
-        <w:t>review)</w:t>
-      </w:r>
-    </w:p>
-    <w:p>
-      <w:pPr>
-        <w:jc w:val="both"/>
-        <w:rPr>
-          <w:rFonts w:cstheme="minorHAnsi"/>
-          <w:sz w:val="20"/>
-          <w:szCs w:val="20"/>
-        </w:rPr>
-      </w:pPr>
-      <w:r>
-        <w:rPr>
-          <w:rFonts w:cstheme="minorHAnsi"/>
-          <w:sz w:val="20"/>
-          <w:szCs w:val="20"/>
-          <w:lang w:val="en-US"/>
-        </w:rPr>
-        <w:t xml:space="preserve">    </w:t>
-      </w:r>
-      <w:r>
-        <w:rPr>
-          <w:rFonts w:cstheme="minorHAnsi"/>
-          <w:sz w:val="20"/>
-          <w:szCs w:val="20"/>
-        </w:rPr>
-        <w:t>Dependências Funcionais:</w:t>
+          <w:sz w:val="20"/>
+          <w:szCs w:val="20"/>
+        </w:rPr>
+        <w:t xml:space="preserve"> id, name</w:t>
+      </w:r>
+    </w:p>
+    <w:p>
+      <w:pPr>
+        <w:jc w:val="both"/>
+        <w:rPr>
+          <w:rFonts w:cstheme="minorHAnsi"/>
+          <w:sz w:val="20"/>
+          <w:szCs w:val="20"/>
+        </w:rPr>
+      </w:pPr>
+      <w:r>
+        <w:rPr>
+          <w:rFonts w:cstheme="minorHAnsi"/>
+          <w:sz w:val="20"/>
+          <w:szCs w:val="20"/>
+        </w:rPr>
+        <w:t xml:space="preserve">    Chaves:</w:t>
       </w:r>
     </w:p>
     <w:p>
@@ -5423,41 +5338,7 @@
           <w:sz w:val="20"/>
           <w:szCs w:val="20"/>
         </w:rPr>
-        <w:t xml:space="preserve">contentID, userID </w:t>
-      </w:r>
-      <w:r>
-        <w:rPr>
-          <w:rFonts w:ascii="Segoe UI Symbol" w:hAnsi="Segoe UI Symbol" w:cs="Segoe UI Symbol"/>
-          <w:sz w:val="20"/>
-          <w:szCs w:val="20"/>
-        </w:rPr>
-        <w:t>➝</w:t>
-      </w:r>
-      <w:r>
-        <w:rPr>
-          <w:rFonts w:cstheme="minorHAnsi"/>
-          <w:sz w:val="20"/>
-          <w:szCs w:val="20"/>
-        </w:rPr>
-        <w:t xml:space="preserve"> score, review</w:t>
-      </w:r>
-    </w:p>
-    <w:p>
-      <w:pPr>
-        <w:jc w:val="both"/>
-        <w:rPr>
-          <w:rFonts w:cstheme="minorHAnsi"/>
-          <w:sz w:val="20"/>
-          <w:szCs w:val="20"/>
-        </w:rPr>
-      </w:pPr>
-      <w:r>
-        <w:rPr>
-          <w:rFonts w:cstheme="minorHAnsi"/>
-          <w:sz w:val="20"/>
-          <w:szCs w:val="20"/>
-        </w:rPr>
-        <w:t xml:space="preserve">    Chaves:</w:t>
+        <w:t>{id}</w:t>
       </w:r>
     </w:p>
     <w:p>
@@ -5480,23 +5361,23 @@
           <w:sz w:val="20"/>
           <w:szCs w:val="20"/>
         </w:rPr>
-        <w:t>{contentID, userID}</w:t>
-      </w:r>
-    </w:p>
-    <w:p>
-      <w:pPr>
-        <w:jc w:val="both"/>
-        <w:rPr>
-          <w:rFonts w:cstheme="minorHAnsi"/>
-          <w:lang w:val="en-US"/>
-        </w:rPr>
-      </w:pPr>
-      <w:r>
-        <w:rPr>
-          <w:rFonts w:cstheme="minorHAnsi"/>
-          <w:lang w:val="en-US"/>
-        </w:rPr>
-        <w:t>TVShowReview</w:t>
+        <w:t>{email}</w:t>
+      </w:r>
+    </w:p>
+    <w:p>
+      <w:pPr>
+        <w:jc w:val="both"/>
+        <w:rPr>
+          <w:rFonts w:cstheme="minorHAnsi"/>
+          <w:lang w:val="en-US"/>
+        </w:rPr>
+      </w:pPr>
+      <w:r>
+        <w:rPr>
+          <w:rFonts w:cstheme="minorHAnsi"/>
+          <w:lang w:val="en-US"/>
+        </w:rPr>
+        <w:t>ContentReview</w:t>
       </w:r>
       <w:r>
         <w:rPr>
@@ -5518,7 +5399,7 @@
           <w:u w:val="single"/>
           <w:lang w:val="en-US"/>
         </w:rPr>
-        <w:t>tvshowID</w:t>
+        <w:t>contentID</w:t>
       </w:r>
       <w:r>
         <w:rPr>
@@ -5547,7 +5428,7 @@
           <w:rFonts w:cstheme="minorHAnsi"/>
           <w:lang w:val="en-US"/>
         </w:rPr>
-        <w:t>TVShow,</w:t>
+        <w:t>Content,</w:t>
       </w:r>
       <w:r>
         <w:rPr>
@@ -5669,7 +5550,7 @@
           <w:sz w:val="20"/>
           <w:szCs w:val="20"/>
         </w:rPr>
-        <w:t xml:space="preserve">tvShowID, userID </w:t>
+        <w:t xml:space="preserve">contentID, userID </w:t>
       </w:r>
       <w:r>
         <w:rPr>
@@ -5703,7 +5584,7 @@
           <w:sz w:val="20"/>
           <w:szCs w:val="20"/>
         </w:rPr>
-        <w:t xml:space="preserve">    Chaves: </w:t>
+        <w:t xml:space="preserve">    Chaves:</w:t>
       </w:r>
     </w:p>
     <w:p>
@@ -5726,23 +5607,23 @@
           <w:sz w:val="20"/>
           <w:szCs w:val="20"/>
         </w:rPr>
-        <w:t>{id}</w:t>
-      </w:r>
-    </w:p>
-    <w:p>
-      <w:pPr>
-        <w:jc w:val="both"/>
-        <w:rPr>
-          <w:rFonts w:cstheme="minorHAnsi"/>
-          <w:lang w:val="en-US"/>
-        </w:rPr>
-      </w:pPr>
-      <w:r>
-        <w:rPr>
-          <w:rFonts w:cstheme="minorHAnsi"/>
-          <w:lang w:val="en-US"/>
-        </w:rPr>
-        <w:t>Watchlist</w:t>
+        <w:t>{contentID, userID}</w:t>
+      </w:r>
+    </w:p>
+    <w:p>
+      <w:pPr>
+        <w:jc w:val="both"/>
+        <w:rPr>
+          <w:rFonts w:cstheme="minorHAnsi"/>
+          <w:lang w:val="en-US"/>
+        </w:rPr>
+      </w:pPr>
+      <w:r>
+        <w:rPr>
+          <w:rFonts w:cstheme="minorHAnsi"/>
+          <w:lang w:val="en-US"/>
+        </w:rPr>
+        <w:t>TVShowReview</w:t>
       </w:r>
       <w:r>
         <w:rPr>
@@ -5764,7 +5645,7 @@
           <w:u w:val="single"/>
           <w:lang w:val="en-US"/>
         </w:rPr>
-        <w:t>contentID</w:t>
+        <w:t>tvshowID</w:t>
       </w:r>
       <w:r>
         <w:rPr>
@@ -5793,7 +5674,7 @@
           <w:rFonts w:cstheme="minorHAnsi"/>
           <w:lang w:val="en-US"/>
         </w:rPr>
-        <w:t>Content,</w:t>
+        <w:t>TVShow,</w:t>
       </w:r>
       <w:r>
         <w:rPr>
@@ -5837,7 +5718,35 @@
           <w:rFonts w:cstheme="minorHAnsi"/>
           <w:lang w:val="en-US"/>
         </w:rPr>
-        <w:t>User)</w:t>
+        <w:t>User,</w:t>
+      </w:r>
+      <w:r>
+        <w:rPr>
+          <w:rFonts w:cstheme="minorHAnsi"/>
+          <w:lang w:val="en-US"/>
+        </w:rPr>
+        <w:t xml:space="preserve"> </w:t>
+      </w:r>
+      <w:r>
+        <w:rPr>
+          <w:rFonts w:cstheme="minorHAnsi"/>
+          <w:lang w:val="en-US"/>
+        </w:rPr>
+        <w:t>score,</w:t>
+      </w:r>
+      <w:r>
+        <w:rPr>
+          <w:rFonts w:cstheme="minorHAnsi"/>
+          <w:lang w:val="en-US"/>
+        </w:rPr>
+        <w:t xml:space="preserve"> </w:t>
+      </w:r>
+      <w:r>
+        <w:rPr>
+          <w:rFonts w:cstheme="minorHAnsi"/>
+          <w:lang w:val="en-US"/>
+        </w:rPr>
+        <w:t>review)</w:t>
       </w:r>
     </w:p>
     <w:p>
@@ -5887,25 +5796,41 @@
           <w:sz w:val="20"/>
           <w:szCs w:val="20"/>
         </w:rPr>
-        <w:t>não exitem dependências funcionais</w:t>
-      </w:r>
-    </w:p>
-    <w:p>
-      <w:pPr>
-        <w:jc w:val="both"/>
-        <w:rPr>
-          <w:rFonts w:cstheme="minorHAnsi"/>
-          <w:sz w:val="20"/>
-          <w:szCs w:val="20"/>
-        </w:rPr>
-      </w:pPr>
-      <w:r>
-        <w:rPr>
-          <w:rFonts w:cstheme="minorHAnsi"/>
-          <w:sz w:val="20"/>
-          <w:szCs w:val="20"/>
-        </w:rPr>
-        <w:t xml:space="preserve">    Chaves:</w:t>
+        <w:t xml:space="preserve">tvShowID, userID </w:t>
+      </w:r>
+      <w:r>
+        <w:rPr>
+          <w:rFonts w:ascii="Segoe UI Symbol" w:hAnsi="Segoe UI Symbol" w:cs="Segoe UI Symbol"/>
+          <w:sz w:val="20"/>
+          <w:szCs w:val="20"/>
+        </w:rPr>
+        <w:t>➝</w:t>
+      </w:r>
+      <w:r>
+        <w:rPr>
+          <w:rFonts w:cstheme="minorHAnsi"/>
+          <w:sz w:val="20"/>
+          <w:szCs w:val="20"/>
+        </w:rPr>
+        <w:t xml:space="preserve"> score, review</w:t>
+      </w:r>
+    </w:p>
+    <w:p>
+      <w:pPr>
+        <w:jc w:val="both"/>
+        <w:rPr>
+          <w:rFonts w:cstheme="minorHAnsi"/>
+          <w:sz w:val="20"/>
+          <w:szCs w:val="20"/>
+        </w:rPr>
+      </w:pPr>
+      <w:r>
+        <w:rPr>
+          <w:rFonts w:cstheme="minorHAnsi"/>
+          <w:sz w:val="20"/>
+          <w:szCs w:val="20"/>
+        </w:rPr>
+        <w:t xml:space="preserve">    Chaves: </w:t>
       </w:r>
     </w:p>
     <w:p>
@@ -5928,31 +5853,35 @@
           <w:sz w:val="20"/>
           <w:szCs w:val="20"/>
         </w:rPr>
-        <w:t>{contentID, userID}</w:t>
-      </w:r>
-    </w:p>
-    <w:p>
-      <w:pPr>
-        <w:jc w:val="both"/>
-        <w:rPr>
-          <w:rFonts w:cstheme="minorHAnsi"/>
-        </w:rPr>
-      </w:pPr>
-      <w:r>
-        <w:rPr>
-          <w:rFonts w:cstheme="minorHAnsi"/>
-        </w:rPr>
-        <w:t>Gender</w:t>
-      </w:r>
-      <w:r>
-        <w:rPr>
-          <w:rFonts w:cstheme="minorHAnsi"/>
+        <w:t>{id}</w:t>
+      </w:r>
+    </w:p>
+    <w:p>
+      <w:pPr>
+        <w:jc w:val="both"/>
+        <w:rPr>
+          <w:rFonts w:cstheme="minorHAnsi"/>
+          <w:lang w:val="en-US"/>
+        </w:rPr>
+      </w:pPr>
+      <w:r>
+        <w:rPr>
+          <w:rFonts w:cstheme="minorHAnsi"/>
+          <w:lang w:val="en-US"/>
+        </w:rPr>
+        <w:t>Watchlist</w:t>
+      </w:r>
+      <w:r>
+        <w:rPr>
+          <w:rFonts w:cstheme="minorHAnsi"/>
+          <w:lang w:val="en-US"/>
         </w:rPr>
         <w:t xml:space="preserve"> </w:t>
       </w:r>
       <w:r>
         <w:rPr>
           <w:rFonts w:cstheme="minorHAnsi"/>
+          <w:lang w:val="en-US"/>
         </w:rPr>
         <w:t>(</w:t>
       </w:r>
@@ -5960,32 +5889,109 @@
         <w:rPr>
           <w:rFonts w:cstheme="minorHAnsi"/>
           <w:u w:val="single"/>
-        </w:rPr>
-        <w:t>id</w:t>
-      </w:r>
-      <w:r>
-        <w:rPr>
-          <w:rFonts w:cstheme="minorHAnsi"/>
-        </w:rPr>
-        <w:t>, name)</w:t>
-      </w:r>
-    </w:p>
-    <w:p>
-      <w:pPr>
-        <w:jc w:val="both"/>
-        <w:rPr>
-          <w:rFonts w:cstheme="minorHAnsi"/>
-          <w:sz w:val="20"/>
-          <w:szCs w:val="20"/>
-        </w:rPr>
-      </w:pPr>
-      <w:r>
-        <w:rPr>
-          <w:rFonts w:cstheme="minorHAnsi"/>
-          <w:sz w:val="20"/>
-          <w:szCs w:val="20"/>
-        </w:rPr>
-        <w:t xml:space="preserve">    Dependências Funcionais:</w:t>
+          <w:lang w:val="en-US"/>
+        </w:rPr>
+        <w:t>contentID</w:t>
+      </w:r>
+      <w:r>
+        <w:rPr>
+          <w:rFonts w:cstheme="minorHAnsi"/>
+          <w:u w:val="single"/>
+          <w:lang w:val="en-US"/>
+        </w:rPr>
+        <w:t xml:space="preserve"> </w:t>
+      </w:r>
+      <w:r>
+        <w:rPr>
+          <w:rFonts w:ascii="Segoe UI Symbol" w:hAnsi="Segoe UI Symbol" w:cs="Segoe UI Symbol"/>
+          <w:lang w:val="en-US"/>
+        </w:rPr>
+        <w:t>➝</w:t>
+      </w:r>
+      <w:r>
+        <w:rPr>
+          <w:rFonts w:cstheme="minorHAnsi"/>
+          <w:lang w:val="en-US"/>
+        </w:rPr>
+        <w:t xml:space="preserve"> </w:t>
+      </w:r>
+      <w:r>
+        <w:rPr>
+          <w:rFonts w:cstheme="minorHAnsi"/>
+          <w:lang w:val="en-US"/>
+        </w:rPr>
+        <w:t>Content,</w:t>
+      </w:r>
+      <w:r>
+        <w:rPr>
+          <w:rFonts w:cstheme="minorHAnsi"/>
+          <w:lang w:val="en-US"/>
+        </w:rPr>
+        <w:t xml:space="preserve"> </w:t>
+      </w:r>
+      <w:r>
+        <w:rPr>
+          <w:rFonts w:cstheme="minorHAnsi"/>
+          <w:u w:val="single"/>
+          <w:lang w:val="en-US"/>
+        </w:rPr>
+        <w:t>userID</w:t>
+      </w:r>
+      <w:r>
+        <w:rPr>
+          <w:rFonts w:cstheme="minorHAnsi"/>
+          <w:u w:val="single"/>
+          <w:lang w:val="en-US"/>
+        </w:rPr>
+        <w:t xml:space="preserve"> </w:t>
+      </w:r>
+      <w:r>
+        <w:rPr>
+          <w:rFonts w:ascii="Segoe UI Symbol" w:hAnsi="Segoe UI Symbol" w:cs="Segoe UI Symbol"/>
+          <w:lang w:val="en-US"/>
+        </w:rPr>
+        <w:t>➝</w:t>
+      </w:r>
+      <w:r>
+        <w:rPr>
+          <w:rFonts w:cstheme="minorHAnsi"/>
+          <w:lang w:val="en-US"/>
+        </w:rPr>
+        <w:t xml:space="preserve"> </w:t>
+      </w:r>
+      <w:r>
+        <w:rPr>
+          <w:rFonts w:cstheme="minorHAnsi"/>
+          <w:lang w:val="en-US"/>
+        </w:rPr>
+        <w:t>User)</w:t>
+      </w:r>
+    </w:p>
+    <w:p>
+      <w:pPr>
+        <w:jc w:val="both"/>
+        <w:rPr>
+          <w:rFonts w:cstheme="minorHAnsi"/>
+          <w:sz w:val="20"/>
+          <w:szCs w:val="20"/>
+        </w:rPr>
+      </w:pPr>
+      <w:r>
+        <w:rPr>
+          <w:rFonts w:cstheme="minorHAnsi"/>
+          <w:sz w:val="20"/>
+          <w:szCs w:val="20"/>
+          <w:lang w:val="en-US"/>
+        </w:rPr>
+        <w:t xml:space="preserve">    </w:t>
+      </w:r>
+      <w:r>
+        <w:rPr>
+          <w:rFonts w:cstheme="minorHAnsi"/>
+          <w:sz w:val="20"/>
+          <w:szCs w:val="20"/>
+        </w:rPr>
+        <w:t>Dependências Funcionais:</w:t>
       </w:r>
     </w:p>
     <w:p>
@@ -6008,23 +6014,25 @@
           <w:sz w:val="20"/>
           <w:szCs w:val="20"/>
         </w:rPr>
-        <w:t xml:space="preserve">id </w:t>
-      </w:r>
-      <w:r>
-        <w:rPr>
-          <w:rFonts w:ascii="Segoe UI Symbol" w:hAnsi="Segoe UI Symbol" w:cs="Segoe UI Symbol"/>
-          <w:sz w:val="20"/>
-          <w:szCs w:val="20"/>
-        </w:rPr>
-        <w:t>➝</w:t>
-      </w:r>
-      <w:r>
-        <w:rPr>
-          <w:rFonts w:cstheme="minorHAnsi"/>
-          <w:sz w:val="20"/>
-          <w:szCs w:val="20"/>
-        </w:rPr>
-        <w:t xml:space="preserve"> name</w:t>
+        <w:t>não exitem dependências funcionais</w:t>
+      </w:r>
+    </w:p>
+    <w:p>
+      <w:pPr>
+        <w:jc w:val="both"/>
+        <w:rPr>
+          <w:rFonts w:cstheme="minorHAnsi"/>
+          <w:sz w:val="20"/>
+          <w:szCs w:val="20"/>
+        </w:rPr>
+      </w:pPr>
+      <w:r>
+        <w:rPr>
+          <w:rFonts w:cstheme="minorHAnsi"/>
+          <w:sz w:val="20"/>
+          <w:szCs w:val="20"/>
+        </w:rPr>
+        <w:t xml:space="preserve">    Chaves:</w:t>
       </w:r>
     </w:p>
     <w:p>
@@ -6047,41 +6055,64 @@
           <w:sz w:val="20"/>
           <w:szCs w:val="20"/>
         </w:rPr>
-        <w:t xml:space="preserve">name </w:t>
-      </w:r>
-      <w:r>
-        <w:rPr>
-          <w:rFonts w:ascii="Segoe UI Symbol" w:hAnsi="Segoe UI Symbol" w:cs="Segoe UI Symbol"/>
-          <w:sz w:val="20"/>
-          <w:szCs w:val="20"/>
-        </w:rPr>
-        <w:t>➝</w:t>
-      </w:r>
-      <w:r>
-        <w:rPr>
-          <w:rFonts w:cstheme="minorHAnsi"/>
-          <w:sz w:val="20"/>
-          <w:szCs w:val="20"/>
-        </w:rPr>
-        <w:t xml:space="preserve"> id</w:t>
-      </w:r>
-    </w:p>
-    <w:p>
-      <w:pPr>
-        <w:jc w:val="both"/>
-        <w:rPr>
-          <w:rFonts w:cstheme="minorHAnsi"/>
-          <w:sz w:val="20"/>
-          <w:szCs w:val="20"/>
-        </w:rPr>
-      </w:pPr>
-      <w:r>
-        <w:rPr>
-          <w:rFonts w:cstheme="minorHAnsi"/>
-          <w:sz w:val="20"/>
-          <w:szCs w:val="20"/>
-        </w:rPr>
-        <w:t xml:space="preserve">    Chaves:</w:t>
+        <w:t>{contentID, userID}</w:t>
+      </w:r>
+    </w:p>
+    <w:p>
+      <w:pPr>
+        <w:jc w:val="both"/>
+        <w:rPr>
+          <w:rFonts w:cstheme="minorHAnsi"/>
+        </w:rPr>
+      </w:pPr>
+      <w:r>
+        <w:rPr>
+          <w:rFonts w:cstheme="minorHAnsi"/>
+        </w:rPr>
+        <w:t>Gender</w:t>
+      </w:r>
+      <w:r>
+        <w:rPr>
+          <w:rFonts w:cstheme="minorHAnsi"/>
+        </w:rPr>
+        <w:t xml:space="preserve"> </w:t>
+      </w:r>
+      <w:r>
+        <w:rPr>
+          <w:rFonts w:cstheme="minorHAnsi"/>
+        </w:rPr>
+        <w:t>(</w:t>
+      </w:r>
+      <w:r>
+        <w:rPr>
+          <w:rFonts w:cstheme="minorHAnsi"/>
+          <w:u w:val="single"/>
+        </w:rPr>
+        <w:t>id</w:t>
+      </w:r>
+      <w:r>
+        <w:rPr>
+          <w:rFonts w:cstheme="minorHAnsi"/>
+        </w:rPr>
+        <w:t>, name)</w:t>
+      </w:r>
+    </w:p>
+    <w:p>
+      <w:pPr>
+        <w:jc w:val="both"/>
+        <w:rPr>
+          <w:rFonts w:cstheme="minorHAnsi"/>
+          <w:sz w:val="20"/>
+          <w:szCs w:val="20"/>
+        </w:rPr>
+      </w:pPr>
+      <w:r>
+        <w:rPr>
+          <w:rFonts w:cstheme="minorHAnsi"/>
+          <w:sz w:val="20"/>
+          <w:szCs w:val="20"/>
+        </w:rPr>
+        <w:t xml:space="preserve">    Dependências Funcionais:</w:t>
       </w:r>
     </w:p>
     <w:p>
@@ -6104,7 +6135,23 @@
           <w:sz w:val="20"/>
           <w:szCs w:val="20"/>
         </w:rPr>
-        <w:t>{id}</w:t>
+        <w:t xml:space="preserve">id </w:t>
+      </w:r>
+      <w:r>
+        <w:rPr>
+          <w:rFonts w:ascii="Segoe UI Symbol" w:hAnsi="Segoe UI Symbol" w:cs="Segoe UI Symbol"/>
+          <w:sz w:val="20"/>
+          <w:szCs w:val="20"/>
+        </w:rPr>
+        <w:t>➝</w:t>
+      </w:r>
+      <w:r>
+        <w:rPr>
+          <w:rFonts w:cstheme="minorHAnsi"/>
+          <w:sz w:val="20"/>
+          <w:szCs w:val="20"/>
+        </w:rPr>
+        <w:t xml:space="preserve"> name</w:t>
       </w:r>
     </w:p>
     <w:p>
@@ -6127,64 +6174,41 @@
           <w:sz w:val="20"/>
           <w:szCs w:val="20"/>
         </w:rPr>
-        <w:t>{name}</w:t>
-      </w:r>
-    </w:p>
-    <w:p>
-      <w:pPr>
-        <w:jc w:val="both"/>
-        <w:rPr>
-          <w:rFonts w:cstheme="minorHAnsi"/>
-        </w:rPr>
-      </w:pPr>
-      <w:r>
-        <w:rPr>
-          <w:rFonts w:cstheme="minorHAnsi"/>
-        </w:rPr>
-        <w:t>Country</w:t>
-      </w:r>
-      <w:r>
-        <w:rPr>
-          <w:rFonts w:cstheme="minorHAnsi"/>
-        </w:rPr>
-        <w:t xml:space="preserve"> </w:t>
-      </w:r>
-      <w:r>
-        <w:rPr>
-          <w:rFonts w:cstheme="minorHAnsi"/>
-        </w:rPr>
-        <w:t>(</w:t>
-      </w:r>
-      <w:r>
-        <w:rPr>
-          <w:rFonts w:cstheme="minorHAnsi"/>
-          <w:u w:val="single"/>
-        </w:rPr>
-        <w:t>id</w:t>
-      </w:r>
-      <w:r>
-        <w:rPr>
-          <w:rFonts w:cstheme="minorHAnsi"/>
-        </w:rPr>
-        <w:t>, name)</w:t>
-      </w:r>
-    </w:p>
-    <w:p>
-      <w:pPr>
-        <w:jc w:val="both"/>
-        <w:rPr>
-          <w:rFonts w:cstheme="minorHAnsi"/>
-          <w:sz w:val="20"/>
-          <w:szCs w:val="20"/>
-        </w:rPr>
-      </w:pPr>
-      <w:r>
-        <w:rPr>
-          <w:rFonts w:cstheme="minorHAnsi"/>
-          <w:sz w:val="20"/>
-          <w:szCs w:val="20"/>
-        </w:rPr>
-        <w:t xml:space="preserve">    Dependências Funcionais:</w:t>
+        <w:t xml:space="preserve">name </w:t>
+      </w:r>
+      <w:r>
+        <w:rPr>
+          <w:rFonts w:ascii="Segoe UI Symbol" w:hAnsi="Segoe UI Symbol" w:cs="Segoe UI Symbol"/>
+          <w:sz w:val="20"/>
+          <w:szCs w:val="20"/>
+        </w:rPr>
+        <w:t>➝</w:t>
+      </w:r>
+      <w:r>
+        <w:rPr>
+          <w:rFonts w:cstheme="minorHAnsi"/>
+          <w:sz w:val="20"/>
+          <w:szCs w:val="20"/>
+        </w:rPr>
+        <w:t xml:space="preserve"> id</w:t>
+      </w:r>
+    </w:p>
+    <w:p>
+      <w:pPr>
+        <w:jc w:val="both"/>
+        <w:rPr>
+          <w:rFonts w:cstheme="minorHAnsi"/>
+          <w:sz w:val="20"/>
+          <w:szCs w:val="20"/>
+        </w:rPr>
+      </w:pPr>
+      <w:r>
+        <w:rPr>
+          <w:rFonts w:cstheme="minorHAnsi"/>
+          <w:sz w:val="20"/>
+          <w:szCs w:val="20"/>
+        </w:rPr>
+        <w:t xml:space="preserve">    Chaves:</w:t>
       </w:r>
     </w:p>
     <w:p>
@@ -6207,23 +6231,7 @@
           <w:sz w:val="20"/>
           <w:szCs w:val="20"/>
         </w:rPr>
-        <w:t xml:space="preserve">id </w:t>
-      </w:r>
-      <w:r>
-        <w:rPr>
-          <w:rFonts w:ascii="Segoe UI Symbol" w:hAnsi="Segoe UI Symbol" w:cs="Segoe UI Symbol"/>
-          <w:sz w:val="20"/>
-          <w:szCs w:val="20"/>
-        </w:rPr>
-        <w:t>➝</w:t>
-      </w:r>
-      <w:r>
-        <w:rPr>
-          <w:rFonts w:cstheme="minorHAnsi"/>
-          <w:sz w:val="20"/>
-          <w:szCs w:val="20"/>
-        </w:rPr>
-        <w:t xml:space="preserve"> name</w:t>
+        <w:t>{id}</w:t>
       </w:r>
     </w:p>
     <w:p>
@@ -6246,6 +6254,126 @@
           <w:sz w:val="20"/>
           <w:szCs w:val="20"/>
         </w:rPr>
+        <w:t>{name}</w:t>
+      </w:r>
+    </w:p>
+    <w:p>
+      <w:pPr>
+        <w:jc w:val="both"/>
+        <w:rPr>
+          <w:rFonts w:cstheme="minorHAnsi"/>
+        </w:rPr>
+      </w:pPr>
+      <w:r>
+        <w:rPr>
+          <w:rFonts w:cstheme="minorHAnsi"/>
+        </w:rPr>
+        <w:lastRenderedPageBreak/>
+        <w:t>Country</w:t>
+      </w:r>
+      <w:r>
+        <w:rPr>
+          <w:rFonts w:cstheme="minorHAnsi"/>
+        </w:rPr>
+        <w:t xml:space="preserve"> </w:t>
+      </w:r>
+      <w:r>
+        <w:rPr>
+          <w:rFonts w:cstheme="minorHAnsi"/>
+        </w:rPr>
+        <w:t>(</w:t>
+      </w:r>
+      <w:r>
+        <w:rPr>
+          <w:rFonts w:cstheme="minorHAnsi"/>
+          <w:u w:val="single"/>
+        </w:rPr>
+        <w:t>id</w:t>
+      </w:r>
+      <w:r>
+        <w:rPr>
+          <w:rFonts w:cstheme="minorHAnsi"/>
+        </w:rPr>
+        <w:t>, name)</w:t>
+      </w:r>
+    </w:p>
+    <w:p>
+      <w:pPr>
+        <w:jc w:val="both"/>
+        <w:rPr>
+          <w:rFonts w:cstheme="minorHAnsi"/>
+          <w:sz w:val="20"/>
+          <w:szCs w:val="20"/>
+        </w:rPr>
+      </w:pPr>
+      <w:r>
+        <w:rPr>
+          <w:rFonts w:cstheme="minorHAnsi"/>
+          <w:sz w:val="20"/>
+          <w:szCs w:val="20"/>
+        </w:rPr>
+        <w:t xml:space="preserve">    Dependências Funcionais:</w:t>
+      </w:r>
+    </w:p>
+    <w:p>
+      <w:pPr>
+        <w:pStyle w:val="PargrafodaLista"/>
+        <w:numPr>
+          <w:ilvl w:val="0"/>
+          <w:numId w:val="5"/>
+        </w:numPr>
+        <w:jc w:val="both"/>
+        <w:rPr>
+          <w:rFonts w:cstheme="minorHAnsi"/>
+          <w:sz w:val="20"/>
+          <w:szCs w:val="20"/>
+        </w:rPr>
+      </w:pPr>
+      <w:r>
+        <w:rPr>
+          <w:rFonts w:cstheme="minorHAnsi"/>
+          <w:sz w:val="20"/>
+          <w:szCs w:val="20"/>
+        </w:rPr>
+        <w:t xml:space="preserve">id </w:t>
+      </w:r>
+      <w:r>
+        <w:rPr>
+          <w:rFonts w:ascii="Segoe UI Symbol" w:hAnsi="Segoe UI Symbol" w:cs="Segoe UI Symbol"/>
+          <w:sz w:val="20"/>
+          <w:szCs w:val="20"/>
+        </w:rPr>
+        <w:t>➝</w:t>
+      </w:r>
+      <w:r>
+        <w:rPr>
+          <w:rFonts w:cstheme="minorHAnsi"/>
+          <w:sz w:val="20"/>
+          <w:szCs w:val="20"/>
+        </w:rPr>
+        <w:t xml:space="preserve"> name</w:t>
+      </w:r>
+    </w:p>
+    <w:p>
+      <w:pPr>
+        <w:pStyle w:val="PargrafodaLista"/>
+        <w:numPr>
+          <w:ilvl w:val="0"/>
+          <w:numId w:val="5"/>
+        </w:numPr>
+        <w:jc w:val="both"/>
+        <w:rPr>
+          <w:rFonts w:cstheme="minorHAnsi"/>
+          <w:sz w:val="20"/>
+          <w:szCs w:val="20"/>
+        </w:rPr>
+      </w:pPr>
+      <w:r>
+        <w:rPr>
+          <w:rFonts w:cstheme="minorHAnsi"/>
+          <w:sz w:val="20"/>
+          <w:szCs w:val="20"/>
+        </w:rPr>
         <w:t xml:space="preserve">name </w:t>
       </w:r>
       <w:r>
@@ -6290,7 +6418,6 @@
           <w:sz w:val="20"/>
           <w:szCs w:val="20"/>
         </w:rPr>
-        <w:lastRenderedPageBreak/>
         <w:t xml:space="preserve">    Chaves:</w:t>
       </w:r>
     </w:p>
@@ -6995,12 +7122,12 @@
       <w:pPr>
         <w:pStyle w:val="Ttulo2"/>
       </w:pPr>
-      <w:bookmarkStart w:id="9" w:name="_Toc6076351"/>
+      <w:bookmarkStart w:id="10" w:name="_Toc6076351"/>
       <w:r>
         <w:lastRenderedPageBreak/>
         <w:t>Análise das dependências funcionais e das formas normais</w:t>
       </w:r>
-      <w:bookmarkEnd w:id="9"/>
+      <w:bookmarkEnd w:id="10"/>
     </w:p>
     <w:p/>
     <w:p>
@@ -7235,12 +7362,12 @@
       <w:pPr>
         <w:pStyle w:val="Ttulo2"/>
       </w:pPr>
-      <w:bookmarkStart w:id="10" w:name="_Toc6076352"/>
+      <w:bookmarkStart w:id="11" w:name="_Toc6076352"/>
       <w:r>
         <w:lastRenderedPageBreak/>
         <w:t>Restrições</w:t>
       </w:r>
-      <w:bookmarkEnd w:id="10"/>
+      <w:bookmarkEnd w:id="11"/>
     </w:p>
     <w:p>
       <w:pPr>
@@ -7348,12 +7475,14 @@
       <w:r>
         <w:t xml:space="preserve"> da classe </w:t>
       </w:r>
+      <w:proofErr w:type="spellStart"/>
       <w:r>
         <w:rPr>
           <w:i/>
         </w:rPr>
         <w:t>Content</w:t>
       </w:r>
+      <w:proofErr w:type="spellEnd"/>
       <w:r>
         <w:t xml:space="preserve"> possui a restrição de ser maior que zero:</w:t>
       </w:r>
@@ -7398,8 +7527,6 @@
         </w:rPr>
         <w:tab/>
       </w:r>
-      <w:bookmarkStart w:id="11" w:name="_GoBack"/>
-      <w:bookmarkEnd w:id="11"/>
       <w:r>
         <w:rPr>
           <w:rFonts w:ascii="Consolas" w:hAnsi="Consolas"/>
@@ -7901,21 +8028,25 @@
       <w:r>
         <w:t xml:space="preserve">a classe </w:t>
       </w:r>
+      <w:proofErr w:type="spellStart"/>
       <w:r>
         <w:rPr>
           <w:i/>
         </w:rPr>
         <w:t>Award</w:t>
       </w:r>
+      <w:proofErr w:type="spellEnd"/>
       <w:r>
         <w:t xml:space="preserve"> e </w:t>
       </w:r>
+      <w:proofErr w:type="spellStart"/>
       <w:r>
         <w:rPr>
           <w:i/>
         </w:rPr>
         <w:t>name</w:t>
       </w:r>
+      <w:proofErr w:type="spellEnd"/>
       <w:r>
         <w:t xml:space="preserve"> da classe </w:t>
       </w:r>
@@ -8023,12 +8154,14 @@
       <w:r>
         <w:t xml:space="preserve">tributos </w:t>
       </w:r>
+      <w:proofErr w:type="spellStart"/>
       <w:r>
         <w:rPr>
           <w:i/>
         </w:rPr>
         <w:t>name</w:t>
       </w:r>
+      <w:proofErr w:type="spellEnd"/>
       <w:r>
         <w:t xml:space="preserve"> de </w:t>
       </w:r>
@@ -8659,20 +8792,30 @@
       <w:r>
         <w:t xml:space="preserve">em </w:t>
       </w:r>
+      <w:proofErr w:type="spellStart"/>
       <w:r>
         <w:rPr>
           <w:i/>
         </w:rPr>
         <w:t>TVShow</w:t>
       </w:r>
+      <w:proofErr w:type="spellEnd"/>
       <w:r>
         <w:t xml:space="preserve">, </w:t>
       </w:r>
+      <w:proofErr w:type="spellStart"/>
       <w:r>
         <w:rPr>
           <w:i/>
         </w:rPr>
-        <w:t xml:space="preserve">name </w:t>
+        <w:t>name</w:t>
+      </w:r>
+      <w:proofErr w:type="spellEnd"/>
+      <w:r>
+        <w:rPr>
+          <w:i/>
+        </w:rPr>
+        <w:t xml:space="preserve"> </w:t>
       </w:r>
       <w:r>
         <w:t xml:space="preserve">em </w:t>
@@ -9323,6 +9466,92 @@
     </w:lvl>
   </w:abstractNum>
   <w:abstractNum w:abstractNumId="4" w15:restartNumberingAfterBreak="0">
+    <w:nsid w:val="373A6F8B"/>
+    <w:multiLevelType w:val="hybridMultilevel"/>
+    <w:tmpl w:val="D5DE411C"/>
+    <w:lvl w:ilvl="0" w:tplc="0816000F">
+      <w:start w:val="1"/>
+      <w:numFmt w:val="decimal"/>
+      <w:lvlText w:val="%1."/>
+      <w:lvlJc w:val="left"/>
+      <w:pPr>
+        <w:ind w:left="720" w:hanging="360"/>
+      </w:pPr>
+    </w:lvl>
+    <w:lvl w:ilvl="1" w:tplc="08160019" w:tentative="1">
+      <w:start w:val="1"/>
+      <w:numFmt w:val="lowerLetter"/>
+      <w:lvlText w:val="%2."/>
+      <w:lvlJc w:val="left"/>
+      <w:pPr>
+        <w:ind w:left="1440" w:hanging="360"/>
+      </w:pPr>
+    </w:lvl>
+    <w:lvl w:ilvl="2" w:tplc="0816001B" w:tentative="1">
+      <w:start w:val="1"/>
+      <w:numFmt w:val="lowerRoman"/>
+      <w:lvlText w:val="%3."/>
+      <w:lvlJc w:val="right"/>
+      <w:pPr>
+        <w:ind w:left="2160" w:hanging="180"/>
+      </w:pPr>
+    </w:lvl>
+    <w:lvl w:ilvl="3" w:tplc="0816000F" w:tentative="1">
+      <w:start w:val="1"/>
+      <w:numFmt w:val="decimal"/>
+      <w:lvlText w:val="%4."/>
+      <w:lvlJc w:val="left"/>
+      <w:pPr>
+        <w:ind w:left="2880" w:hanging="360"/>
+      </w:pPr>
+    </w:lvl>
+    <w:lvl w:ilvl="4" w:tplc="08160019" w:tentative="1">
+      <w:start w:val="1"/>
+      <w:numFmt w:val="lowerLetter"/>
+      <w:lvlText w:val="%5."/>
+      <w:lvlJc w:val="left"/>
+      <w:pPr>
+        <w:ind w:left="3600" w:hanging="360"/>
+      </w:pPr>
+    </w:lvl>
+    <w:lvl w:ilvl="5" w:tplc="0816001B" w:tentative="1">
+      <w:start w:val="1"/>
+      <w:numFmt w:val="lowerRoman"/>
+      <w:lvlText w:val="%6."/>
+      <w:lvlJc w:val="right"/>
+      <w:pPr>
+        <w:ind w:left="4320" w:hanging="180"/>
+      </w:pPr>
+    </w:lvl>
+    <w:lvl w:ilvl="6" w:tplc="0816000F" w:tentative="1">
+      <w:start w:val="1"/>
+      <w:numFmt w:val="decimal"/>
+      <w:lvlText w:val="%7."/>
+      <w:lvlJc w:val="left"/>
+      <w:pPr>
+        <w:ind w:left="5040" w:hanging="360"/>
+      </w:pPr>
+    </w:lvl>
+    <w:lvl w:ilvl="7" w:tplc="08160019" w:tentative="1">
+      <w:start w:val="1"/>
+      <w:numFmt w:val="lowerLetter"/>
+      <w:lvlText w:val="%8."/>
+      <w:lvlJc w:val="left"/>
+      <w:pPr>
+        <w:ind w:left="5760" w:hanging="360"/>
+      </w:pPr>
+    </w:lvl>
+    <w:lvl w:ilvl="8" w:tplc="0816001B" w:tentative="1">
+      <w:start w:val="1"/>
+      <w:numFmt w:val="lowerRoman"/>
+      <w:lvlText w:val="%9."/>
+      <w:lvlJc w:val="right"/>
+      <w:pPr>
+        <w:ind w:left="6480" w:hanging="180"/>
+      </w:pPr>
+    </w:lvl>
+  </w:abstractNum>
+  <w:abstractNum w:abstractNumId="5" w15:restartNumberingAfterBreak="0">
     <w:nsid w:val="3E8C2F0C"/>
     <w:multiLevelType w:val="hybridMultilevel"/>
     <w:tmpl w:val="189A3470"/>
@@ -9435,10 +9664,10 @@
       </w:rPr>
     </w:lvl>
   </w:abstractNum>
-  <w:abstractNum w:abstractNumId="5" w15:restartNumberingAfterBreak="0">
+  <w:abstractNum w:abstractNumId="6" w15:restartNumberingAfterBreak="0">
     <w:nsid w:val="614725D3"/>
     <w:multiLevelType w:val="hybridMultilevel"/>
-    <w:tmpl w:val="CE22A5EC"/>
+    <w:tmpl w:val="3146B8DE"/>
     <w:lvl w:ilvl="0" w:tplc="04090005">
       <w:start w:val="1"/>
       <w:numFmt w:val="bullet"/>
@@ -9548,7 +9777,7 @@
       </w:rPr>
     </w:lvl>
   </w:abstractNum>
-  <w:abstractNum w:abstractNumId="6" w15:restartNumberingAfterBreak="0">
+  <w:abstractNum w:abstractNumId="7" w15:restartNumberingAfterBreak="0">
     <w:nsid w:val="64444118"/>
     <w:multiLevelType w:val="hybridMultilevel"/>
     <w:tmpl w:val="066814A4"/>
@@ -9661,7 +9890,7 @@
       </w:rPr>
     </w:lvl>
   </w:abstractNum>
-  <w:abstractNum w:abstractNumId="7" w15:restartNumberingAfterBreak="0">
+  <w:abstractNum w:abstractNumId="8" w15:restartNumberingAfterBreak="0">
     <w:nsid w:val="6E824243"/>
     <w:multiLevelType w:val="hybridMultilevel"/>
     <w:tmpl w:val="71BA62E4"/>
@@ -9774,7 +10003,7 @@
       </w:rPr>
     </w:lvl>
   </w:abstractNum>
-  <w:abstractNum w:abstractNumId="8" w15:restartNumberingAfterBreak="0">
+  <w:abstractNum w:abstractNumId="9" w15:restartNumberingAfterBreak="0">
     <w:nsid w:val="6F6960B0"/>
     <w:multiLevelType w:val="hybridMultilevel"/>
     <w:tmpl w:val="1CBC9B32"/>
@@ -9887,7 +10116,7 @@
       </w:rPr>
     </w:lvl>
   </w:abstractNum>
-  <w:abstractNum w:abstractNumId="9" w15:restartNumberingAfterBreak="0">
+  <w:abstractNum w:abstractNumId="10" w15:restartNumberingAfterBreak="0">
     <w:nsid w:val="7F3F5CF1"/>
     <w:multiLevelType w:val="hybridMultilevel"/>
     <w:tmpl w:val="163C7CC2"/>
@@ -10001,34 +10230,37 @@
     </w:lvl>
   </w:abstractNum>
   <w:num w:numId="1">
-    <w:abstractNumId w:val="7"/>
+    <w:abstractNumId w:val="8"/>
   </w:num>
   <w:num w:numId="2">
-    <w:abstractNumId w:val="4"/>
+    <w:abstractNumId w:val="5"/>
   </w:num>
   <w:num w:numId="3">
     <w:abstractNumId w:val="2"/>
   </w:num>
   <w:num w:numId="4">
-    <w:abstractNumId w:val="9"/>
+    <w:abstractNumId w:val="10"/>
   </w:num>
   <w:num w:numId="5">
-    <w:abstractNumId w:val="5"/>
+    <w:abstractNumId w:val="6"/>
   </w:num>
   <w:num w:numId="6">
     <w:abstractNumId w:val="1"/>
   </w:num>
   <w:num w:numId="7">
-    <w:abstractNumId w:val="8"/>
+    <w:abstractNumId w:val="9"/>
   </w:num>
   <w:num w:numId="8">
-    <w:abstractNumId w:val="6"/>
+    <w:abstractNumId w:val="7"/>
   </w:num>
   <w:num w:numId="9">
     <w:abstractNumId w:val="0"/>
   </w:num>
   <w:num w:numId="10">
     <w:abstractNumId w:val="3"/>
+  </w:num>
+  <w:num w:numId="11">
+    <w:abstractNumId w:val="4"/>
   </w:num>
 </w:numbering>
 </file>
@@ -11058,7 +11290,7 @@
 </file>
 
 <file path=customXml/itemProps1.xml><?xml version="1.0" encoding="utf-8"?>
-<ds:datastoreItem xmlns:ds="http://schemas.openxmlformats.org/officeDocument/2006/customXml" ds:itemID="{C135D6B3-EA63-49D7-AC75-BCF813F24496}">
+<ds:datastoreItem xmlns:ds="http://schemas.openxmlformats.org/officeDocument/2006/customXml" ds:itemID="{F56E24A1-763C-485A-992B-3ECE0F09AF59}">
   <ds:schemaRefs>
     <ds:schemaRef ds:uri="http://schemas.openxmlformats.org/officeDocument/2006/bibliography"/>
   </ds:schemaRefs>

</xml_diff>

<commit_message>
Moved budget to movie. Changed UML,Report and SQL
</commit_message>
<xml_diff>
--- a/Relatorio.docx
+++ b/Relatorio.docx
@@ -2312,23 +2312,23 @@
           <w:noProof/>
         </w:rPr>
         <w:drawing>
-          <wp:anchor distT="0" distB="0" distL="114300" distR="114300" simplePos="0" relativeHeight="251658240" behindDoc="1" locked="0" layoutInCell="1" allowOverlap="1" wp14:anchorId="604C7466" wp14:editId="328DF1D1">
+          <wp:anchor distT="0" distB="0" distL="114300" distR="114300" simplePos="0" relativeHeight="251658240" behindDoc="1" locked="0" layoutInCell="1" allowOverlap="1" wp14:anchorId="604C7466" wp14:editId="522F3DF2">
             <wp:simplePos x="0" y="0"/>
             <wp:positionH relativeFrom="column">
-              <wp:posOffset>-1606550</wp:posOffset>
+              <wp:posOffset>-1450340</wp:posOffset>
             </wp:positionH>
             <wp:positionV relativeFrom="paragraph">
-              <wp:posOffset>2357120</wp:posOffset>
+              <wp:posOffset>2357755</wp:posOffset>
             </wp:positionV>
-            <wp:extent cx="8494395" cy="4135120"/>
-            <wp:effectExtent l="7938" t="0" r="0" b="0"/>
+            <wp:extent cx="8185150" cy="4135120"/>
+            <wp:effectExtent l="5715" t="0" r="0" b="0"/>
             <wp:wrapTight wrapText="bothSides">
               <wp:wrapPolygon edited="0">
-                <wp:start x="21580" y="-41"/>
-                <wp:lineTo x="72" y="-41"/>
-                <wp:lineTo x="72" y="21452"/>
-                <wp:lineTo x="21580" y="21452"/>
-                <wp:lineTo x="21580" y="-41"/>
+                <wp:start x="21585" y="-30"/>
+                <wp:lineTo x="69" y="-30"/>
+                <wp:lineTo x="69" y="21464"/>
+                <wp:lineTo x="21585" y="21464"/>
+                <wp:lineTo x="21585" y="-30"/>
               </wp:wrapPolygon>
             </wp:wrapTight>
             <wp:docPr id="2" name="Imagem 2"/>
@@ -2357,7 +2357,7 @@
                   <pic:spPr>
                     <a:xfrm rot="16200000">
                       <a:off x="0" y="0"/>
-                      <a:ext cx="8494395" cy="4135120"/>
+                      <a:ext cx="8185150" cy="4135120"/>
                     </a:xfrm>
                     <a:prstGeom prst="rect">
                       <a:avLst/>
@@ -2443,7 +2443,7 @@
           <w:rFonts w:cstheme="minorHAnsi"/>
           <w:lang w:val="en-US"/>
         </w:rPr>
-        <w:t>, score, duration, budget)</w:t>
+        <w:t>, score, duration)</w:t>
       </w:r>
     </w:p>
     <w:p>
@@ -2523,7 +2523,7 @@
           <w:sz w:val="20"/>
           <w:lang w:val="en-US"/>
         </w:rPr>
-        <w:t>, score, duration, budget</w:t>
+        <w:t>, score, duration</w:t>
       </w:r>
     </w:p>
     <w:p>
@@ -2635,7 +2635,23 @@
           <w:rFonts w:cstheme="minorHAnsi"/>
           <w:lang w:val="en-US"/>
         </w:rPr>
-        <w:t>, tvshowID-&gt;</w:t>
+        <w:t xml:space="preserve">, </w:t>
+      </w:r>
+      <w:proofErr w:type="spellStart"/>
+      <w:r>
+        <w:rPr>
+          <w:rFonts w:cstheme="minorHAnsi"/>
+          <w:lang w:val="en-US"/>
+        </w:rPr>
+        <w:t>tvshowID</w:t>
+      </w:r>
+      <w:proofErr w:type="spellEnd"/>
+      <w:r>
+        <w:rPr>
+          <w:rFonts w:cstheme="minorHAnsi"/>
+          <w:lang w:val="en-US"/>
+        </w:rPr>
+        <w:t>-&gt;</w:t>
       </w:r>
       <w:proofErr w:type="spellStart"/>
       <w:r>
@@ -2986,6 +3002,7 @@
         <w:t xml:space="preserve"> </w:t>
       </w:r>
       <w:proofErr w:type="spellStart"/>
+      <w:proofErr w:type="gramStart"/>
       <w:r>
         <w:rPr>
           <w:rFonts w:cstheme="minorHAnsi"/>
@@ -3007,7 +3024,15 @@
         </w:rPr>
         <w:t>ffice</w:t>
       </w:r>
+      <w:r>
+        <w:rPr>
+          <w:rFonts w:cstheme="minorHAnsi"/>
+          <w:lang w:val="en-US"/>
+        </w:rPr>
+        <w:t>,budget</w:t>
+      </w:r>
       <w:proofErr w:type="spellEnd"/>
+      <w:proofErr w:type="gramEnd"/>
       <w:r>
         <w:rPr>
           <w:rFonts w:cstheme="minorHAnsi"/>
@@ -3052,13 +3077,15 @@
           <w:rFonts w:cstheme="minorHAnsi"/>
           <w:sz w:val="20"/>
           <w:szCs w:val="20"/>
-        </w:rPr>
-      </w:pPr>
-      <w:r>
-        <w:rPr>
-          <w:rFonts w:cstheme="minorHAnsi"/>
-          <w:sz w:val="20"/>
-          <w:szCs w:val="20"/>
+          <w:lang w:val="en-US"/>
+        </w:rPr>
+      </w:pPr>
+      <w:r>
+        <w:rPr>
+          <w:rFonts w:cstheme="minorHAnsi"/>
+          <w:sz w:val="20"/>
+          <w:szCs w:val="20"/>
+          <w:lang w:val="en-US"/>
         </w:rPr>
         <w:t xml:space="preserve">id </w:t>
       </w:r>
@@ -3067,6 +3094,7 @@
           <w:rFonts w:ascii="Segoe UI Symbol" w:hAnsi="Segoe UI Symbol" w:cs="Segoe UI Symbol"/>
           <w:sz w:val="20"/>
           <w:szCs w:val="20"/>
+          <w:lang w:val="en-US"/>
         </w:rPr>
         <w:t>➝</w:t>
       </w:r>
@@ -3075,26 +3103,67 @@
           <w:rFonts w:cstheme="minorHAnsi"/>
           <w:sz w:val="20"/>
           <w:szCs w:val="20"/>
-        </w:rPr>
-        <w:t xml:space="preserve"> year, boxOffice</w:t>
-      </w:r>
-    </w:p>
-    <w:p>
-      <w:pPr>
-        <w:jc w:val="both"/>
-        <w:rPr>
-          <w:rFonts w:cstheme="minorHAnsi"/>
-          <w:sz w:val="20"/>
-          <w:szCs w:val="20"/>
-        </w:rPr>
-      </w:pPr>
-      <w:r>
-        <w:rPr>
-          <w:rFonts w:cstheme="minorHAnsi"/>
-          <w:sz w:val="20"/>
-          <w:szCs w:val="20"/>
-        </w:rPr>
-        <w:t xml:space="preserve">    Chaves:</w:t>
+          <w:lang w:val="en-US"/>
+        </w:rPr>
+        <w:t xml:space="preserve"> year, </w:t>
+      </w:r>
+      <w:r>
+        <w:rPr>
+          <w:rFonts w:cstheme="minorHAnsi"/>
+          <w:sz w:val="20"/>
+          <w:szCs w:val="20"/>
+          <w:lang w:val="en-US"/>
+        </w:rPr>
+        <w:t>box-</w:t>
+      </w:r>
+      <w:proofErr w:type="spellStart"/>
+      <w:proofErr w:type="gramStart"/>
+      <w:r>
+        <w:rPr>
+          <w:rFonts w:cstheme="minorHAnsi"/>
+          <w:sz w:val="20"/>
+          <w:szCs w:val="20"/>
+          <w:lang w:val="en-US"/>
+        </w:rPr>
+        <w:t>office,b</w:t>
+      </w:r>
+      <w:r>
+        <w:rPr>
+          <w:rFonts w:cstheme="minorHAnsi"/>
+          <w:sz w:val="20"/>
+          <w:szCs w:val="20"/>
+          <w:lang w:val="en-US"/>
+        </w:rPr>
+        <w:t>udget</w:t>
+      </w:r>
+      <w:proofErr w:type="spellEnd"/>
+      <w:proofErr w:type="gramEnd"/>
+    </w:p>
+    <w:p>
+      <w:pPr>
+        <w:jc w:val="both"/>
+        <w:rPr>
+          <w:rFonts w:cstheme="minorHAnsi"/>
+          <w:sz w:val="20"/>
+          <w:szCs w:val="20"/>
+        </w:rPr>
+      </w:pPr>
+      <w:r>
+        <w:rPr>
+          <w:rFonts w:cstheme="minorHAnsi"/>
+          <w:sz w:val="20"/>
+          <w:szCs w:val="20"/>
+          <w:lang w:val="en-US"/>
+        </w:rPr>
+        <w:t xml:space="preserve">    </w:t>
+      </w:r>
+      <w:r>
+        <w:rPr>
+          <w:rFonts w:cstheme="minorHAnsi"/>
+          <w:sz w:val="20"/>
+          <w:szCs w:val="20"/>
+        </w:rPr>
+        <w:t>Chaves:</w:t>
       </w:r>
     </w:p>
     <w:p>
@@ -7582,7 +7651,7 @@
         <w:t>budget</w:t>
       </w:r>
       <w:r>
-        <w:t>) de um filme/episódio terá de ter um valor superior a zero, pelo que:</w:t>
+        <w:t>) de um filme terá de ter um valor superior a zero, pelo que:</w:t>
       </w:r>
     </w:p>
     <w:p>
@@ -7590,6 +7659,7 @@
         <w:jc w:val="both"/>
         <w:rPr>
           <w:rFonts w:ascii="Consolas" w:hAnsi="Consolas"/>
+          <w:u w:val="single"/>
         </w:rPr>
       </w:pPr>
       <w:r>
@@ -8783,11 +8853,19 @@
       <w:r>
         <w:t xml:space="preserve">- Para finalizar esta secção é importante notar que caso exista uma chave candidata que não seja chave primária, foi-lhe dado a restrição de UNIQUE, como é o caso de </w:t>
       </w:r>
+      <w:proofErr w:type="spellStart"/>
       <w:r>
         <w:rPr>
           <w:i/>
         </w:rPr>
-        <w:t xml:space="preserve">name </w:t>
+        <w:t>name</w:t>
+      </w:r>
+      <w:proofErr w:type="spellEnd"/>
+      <w:r>
+        <w:rPr>
+          <w:i/>
+        </w:rPr>
+        <w:t xml:space="preserve"> </w:t>
       </w:r>
       <w:r>
         <w:t xml:space="preserve">em </w:t>
@@ -11290,7 +11368,7 @@
 </file>
 
 <file path=customXml/itemProps1.xml><?xml version="1.0" encoding="utf-8"?>
-<ds:datastoreItem xmlns:ds="http://schemas.openxmlformats.org/officeDocument/2006/customXml" ds:itemID="{F56E24A1-763C-485A-992B-3ECE0F09AF59}">
+<ds:datastoreItem xmlns:ds="http://schemas.openxmlformats.org/officeDocument/2006/customXml" ds:itemID="{79F2C2E6-AF2D-4178-BA9B-CFEE88839872}">
   <ds:schemaRefs>
     <ds:schemaRef ds:uri="http://schemas.openxmlformats.org/officeDocument/2006/bibliography"/>
   </ds:schemaRefs>

</xml_diff>

<commit_message>
Fixed problem with awards
</commit_message>
<xml_diff>
--- a/Relatorio.docx
+++ b/Relatorio.docx
@@ -2312,23 +2312,23 @@
           <w:noProof/>
         </w:rPr>
         <w:drawing>
-          <wp:anchor distT="0" distB="0" distL="114300" distR="114300" simplePos="0" relativeHeight="251658240" behindDoc="1" locked="0" layoutInCell="1" allowOverlap="1" wp14:anchorId="604C7466" wp14:editId="522F3DF2">
+          <wp:anchor distT="0" distB="0" distL="114300" distR="114300" simplePos="0" relativeHeight="251658240" behindDoc="1" locked="0" layoutInCell="1" allowOverlap="1" wp14:anchorId="604C7466" wp14:editId="1D46B879">
             <wp:simplePos x="0" y="0"/>
             <wp:positionH relativeFrom="column">
-              <wp:posOffset>-1450340</wp:posOffset>
+              <wp:posOffset>-1417955</wp:posOffset>
             </wp:positionH>
             <wp:positionV relativeFrom="paragraph">
-              <wp:posOffset>2357755</wp:posOffset>
+              <wp:posOffset>2352040</wp:posOffset>
             </wp:positionV>
-            <wp:extent cx="8185150" cy="4135120"/>
-            <wp:effectExtent l="5715" t="0" r="0" b="0"/>
+            <wp:extent cx="8124190" cy="4135120"/>
+            <wp:effectExtent l="0" t="5715" r="4445" b="4445"/>
             <wp:wrapTight wrapText="bothSides">
               <wp:wrapPolygon edited="0">
-                <wp:start x="21585" y="-30"/>
-                <wp:lineTo x="69" y="-30"/>
-                <wp:lineTo x="69" y="21464"/>
-                <wp:lineTo x="21585" y="21464"/>
-                <wp:lineTo x="21585" y="-30"/>
+                <wp:start x="21615" y="30"/>
+                <wp:lineTo x="39" y="30"/>
+                <wp:lineTo x="39" y="21524"/>
+                <wp:lineTo x="21615" y="21524"/>
+                <wp:lineTo x="21615" y="30"/>
               </wp:wrapPolygon>
             </wp:wrapTight>
             <wp:docPr id="2" name="Imagem 2"/>
@@ -2357,7 +2357,7 @@
                   <pic:spPr>
                     <a:xfrm rot="16200000">
                       <a:off x="0" y="0"/>
-                      <a:ext cx="8185150" cy="4135120"/>
+                      <a:ext cx="8124190" cy="4135120"/>
                     </a:xfrm>
                     <a:prstGeom prst="rect">
                       <a:avLst/>
@@ -3887,12 +3887,35 @@
         </w:rPr>
         <w:t xml:space="preserve"> (</w:t>
       </w:r>
-      <w:r>
-        <w:rPr>
-          <w:rFonts w:cstheme="minorHAnsi"/>
-          <w:lang w:val="en-US"/>
-        </w:rPr>
-        <w:t xml:space="preserve">year, </w:t>
+      <w:proofErr w:type="spellStart"/>
+      <w:r>
+        <w:rPr>
+          <w:rFonts w:cstheme="minorHAnsi"/>
+          <w:lang w:val="en-US"/>
+        </w:rPr>
+        <w:t>year</w:t>
+      </w:r>
+      <w:r>
+        <w:rPr>
+          <w:rFonts w:ascii="Segoe UI Symbol" w:hAnsi="Segoe UI Symbol" w:cs="Segoe UI Symbol"/>
+          <w:lang w:val="en-US"/>
+        </w:rPr>
+        <w:t>➝</w:t>
+      </w:r>
+      <w:r>
+        <w:rPr>
+          <w:rFonts w:ascii="Segoe UI Symbol" w:hAnsi="Segoe UI Symbol" w:cs="Segoe UI Symbol"/>
+          <w:lang w:val="en-US"/>
+        </w:rPr>
+        <w:t>Year</w:t>
+      </w:r>
+      <w:proofErr w:type="spellEnd"/>
+      <w:r>
+        <w:rPr>
+          <w:rFonts w:cstheme="minorHAnsi"/>
+          <w:lang w:val="en-US"/>
+        </w:rPr>
+        <w:t xml:space="preserve">, </w:t>
       </w:r>
       <w:proofErr w:type="spellStart"/>
       <w:r>
@@ -4051,23 +4074,7 @@
           <w:sz w:val="20"/>
           <w:szCs w:val="20"/>
         </w:rPr>
-        <w:t xml:space="preserve">awardID, movieID, personID </w:t>
-      </w:r>
-      <w:r>
-        <w:rPr>
-          <w:rFonts w:ascii="Segoe UI Symbol" w:hAnsi="Segoe UI Symbol" w:cs="Segoe UI Symbol"/>
-          <w:sz w:val="20"/>
-          <w:szCs w:val="20"/>
-        </w:rPr>
-        <w:t>➝</w:t>
-      </w:r>
-      <w:r>
-        <w:rPr>
-          <w:rFonts w:cstheme="minorHAnsi"/>
-          <w:sz w:val="20"/>
-          <w:szCs w:val="20"/>
-        </w:rPr>
-        <w:t xml:space="preserve"> year</w:t>
+        <w:t>não existem dependências funcionais</w:t>
       </w:r>
     </w:p>
     <w:p>
@@ -4108,21 +4115,93 @@
           <w:sz w:val="20"/>
           <w:szCs w:val="20"/>
         </w:rPr>
-        <w:t>{awardID, movieID, personID}</w:t>
-      </w:r>
-    </w:p>
-    <w:p>
-      <w:pPr>
-        <w:jc w:val="both"/>
-        <w:rPr>
-          <w:rFonts w:cstheme="minorHAnsi"/>
-          <w:lang w:val="en-US"/>
-        </w:rPr>
-      </w:pPr>
+        <w:t>{</w:t>
+      </w:r>
       <w:proofErr w:type="spellStart"/>
       <w:r>
         <w:rPr>
           <w:rFonts w:cstheme="minorHAnsi"/>
+          <w:sz w:val="20"/>
+          <w:szCs w:val="20"/>
+        </w:rPr>
+        <w:t>awardID</w:t>
+      </w:r>
+      <w:proofErr w:type="spellEnd"/>
+      <w:r>
+        <w:rPr>
+          <w:rFonts w:cstheme="minorHAnsi"/>
+          <w:sz w:val="20"/>
+          <w:szCs w:val="20"/>
+        </w:rPr>
+        <w:t xml:space="preserve">, </w:t>
+      </w:r>
+      <w:proofErr w:type="spellStart"/>
+      <w:r>
+        <w:rPr>
+          <w:rFonts w:cstheme="minorHAnsi"/>
+          <w:sz w:val="20"/>
+          <w:szCs w:val="20"/>
+        </w:rPr>
+        <w:t>movieID</w:t>
+      </w:r>
+      <w:proofErr w:type="spellEnd"/>
+      <w:r>
+        <w:rPr>
+          <w:rFonts w:cstheme="minorHAnsi"/>
+          <w:sz w:val="20"/>
+          <w:szCs w:val="20"/>
+        </w:rPr>
+        <w:t xml:space="preserve">, </w:t>
+      </w:r>
+      <w:proofErr w:type="spellStart"/>
+      <w:r>
+        <w:rPr>
+          <w:rFonts w:cstheme="minorHAnsi"/>
+          <w:sz w:val="20"/>
+          <w:szCs w:val="20"/>
+        </w:rPr>
+        <w:t>personID</w:t>
+      </w:r>
+      <w:proofErr w:type="spellEnd"/>
+      <w:r>
+        <w:rPr>
+          <w:rFonts w:cstheme="minorHAnsi"/>
+          <w:sz w:val="20"/>
+          <w:szCs w:val="20"/>
+        </w:rPr>
+        <w:t xml:space="preserve">, </w:t>
+      </w:r>
+      <w:proofErr w:type="spellStart"/>
+      <w:r>
+        <w:rPr>
+          <w:rFonts w:cstheme="minorHAnsi"/>
+          <w:sz w:val="20"/>
+          <w:szCs w:val="20"/>
+        </w:rPr>
+        <w:t>year</w:t>
+      </w:r>
+      <w:proofErr w:type="spellEnd"/>
+      <w:r>
+        <w:rPr>
+          <w:rFonts w:cstheme="minorHAnsi"/>
+          <w:sz w:val="20"/>
+          <w:szCs w:val="20"/>
+        </w:rPr>
+        <w:t>}</w:t>
+      </w:r>
+    </w:p>
+    <w:p>
+      <w:pPr>
+        <w:jc w:val="both"/>
+        <w:rPr>
+          <w:rFonts w:cstheme="minorHAnsi"/>
+          <w:lang w:val="en-US"/>
+        </w:rPr>
+      </w:pPr>
+      <w:proofErr w:type="spellStart"/>
+      <w:r>
+        <w:rPr>
+          <w:rFonts w:cstheme="minorHAnsi"/>
           <w:lang w:val="en-US"/>
         </w:rPr>
         <w:t>TvAward</w:t>
@@ -4140,7 +4219,35 @@
           <w:rFonts w:cstheme="minorHAnsi"/>
           <w:lang w:val="en-US"/>
         </w:rPr>
-        <w:t xml:space="preserve">year, </w:t>
+        <w:t>year</w:t>
+      </w:r>
+      <w:r>
+        <w:rPr>
+          <w:rFonts w:ascii="Segoe UI Symbol" w:hAnsi="Segoe UI Symbol" w:cs="Segoe UI Symbol"/>
+          <w:lang w:val="en-US"/>
+        </w:rPr>
+        <w:t>➝</w:t>
+      </w:r>
+      <w:r>
+        <w:rPr>
+          <w:rFonts w:cstheme="minorHAnsi"/>
+          <w:lang w:val="en-US"/>
+        </w:rPr>
+        <w:t xml:space="preserve"> </w:t>
+      </w:r>
+      <w:r>
+        <w:rPr>
+          <w:rFonts w:cstheme="minorHAnsi"/>
+          <w:lang w:val="en-US"/>
+        </w:rPr>
+        <w:t>Year</w:t>
+      </w:r>
+      <w:r>
+        <w:rPr>
+          <w:rFonts w:cstheme="minorHAnsi"/>
+          <w:lang w:val="en-US"/>
+        </w:rPr>
+        <w:t xml:space="preserve">, </w:t>
       </w:r>
       <w:proofErr w:type="spellStart"/>
       <w:r>
@@ -4308,32 +4415,17 @@
           <w:sz w:val="20"/>
           <w:szCs w:val="20"/>
         </w:rPr>
-        <w:t xml:space="preserve">awardID, tvShowID, personID </w:t>
-      </w:r>
-      <w:r>
-        <w:rPr>
-          <w:rFonts w:ascii="Segoe UI Symbol" w:hAnsi="Segoe UI Symbol" w:cs="Segoe UI Symbol"/>
-          <w:sz w:val="20"/>
-          <w:szCs w:val="20"/>
-        </w:rPr>
-        <w:t>➝</w:t>
-      </w:r>
-      <w:r>
-        <w:rPr>
-          <w:rFonts w:cstheme="minorHAnsi"/>
-          <w:sz w:val="20"/>
-          <w:szCs w:val="20"/>
-        </w:rPr>
-        <w:t xml:space="preserve"> year</w:t>
-      </w:r>
-    </w:p>
-    <w:p>
-      <w:pPr>
-        <w:jc w:val="both"/>
-        <w:rPr>
-          <w:rFonts w:cstheme="minorHAnsi"/>
-          <w:sz w:val="20"/>
-          <w:szCs w:val="20"/>
+        <w:t>não existem dependências funcionais</w:t>
+      </w:r>
+    </w:p>
+    <w:p>
+      <w:pPr>
+        <w:jc w:val="both"/>
+        <w:rPr>
+          <w:rFonts w:cstheme="minorHAnsi"/>
+          <w:sz w:val="20"/>
+          <w:szCs w:val="20"/>
+          <w:u w:val="single"/>
         </w:rPr>
       </w:pPr>
       <w:r>
@@ -4365,7 +4457,79 @@
           <w:sz w:val="20"/>
           <w:szCs w:val="20"/>
         </w:rPr>
-        <w:t>{awardID, tvShowID, personID}</w:t>
+        <w:t>{</w:t>
+      </w:r>
+      <w:proofErr w:type="spellStart"/>
+      <w:r>
+        <w:rPr>
+          <w:rFonts w:cstheme="minorHAnsi"/>
+          <w:sz w:val="20"/>
+          <w:szCs w:val="20"/>
+        </w:rPr>
+        <w:t>awardID</w:t>
+      </w:r>
+      <w:proofErr w:type="spellEnd"/>
+      <w:r>
+        <w:rPr>
+          <w:rFonts w:cstheme="minorHAnsi"/>
+          <w:sz w:val="20"/>
+          <w:szCs w:val="20"/>
+        </w:rPr>
+        <w:t xml:space="preserve">, </w:t>
+      </w:r>
+      <w:proofErr w:type="spellStart"/>
+      <w:r>
+        <w:rPr>
+          <w:rFonts w:cstheme="minorHAnsi"/>
+          <w:sz w:val="20"/>
+          <w:szCs w:val="20"/>
+        </w:rPr>
+        <w:t>tvShowID</w:t>
+      </w:r>
+      <w:proofErr w:type="spellEnd"/>
+      <w:r>
+        <w:rPr>
+          <w:rFonts w:cstheme="minorHAnsi"/>
+          <w:sz w:val="20"/>
+          <w:szCs w:val="20"/>
+        </w:rPr>
+        <w:t xml:space="preserve">, </w:t>
+      </w:r>
+      <w:proofErr w:type="spellStart"/>
+      <w:r>
+        <w:rPr>
+          <w:rFonts w:cstheme="minorHAnsi"/>
+          <w:sz w:val="20"/>
+          <w:szCs w:val="20"/>
+        </w:rPr>
+        <w:t>personID</w:t>
+      </w:r>
+      <w:proofErr w:type="spellEnd"/>
+      <w:r>
+        <w:rPr>
+          <w:rFonts w:cstheme="minorHAnsi"/>
+          <w:sz w:val="20"/>
+          <w:szCs w:val="20"/>
+        </w:rPr>
+        <w:t xml:space="preserve">, </w:t>
+      </w:r>
+      <w:proofErr w:type="spellStart"/>
+      <w:r>
+        <w:rPr>
+          <w:rFonts w:cstheme="minorHAnsi"/>
+          <w:sz w:val="20"/>
+          <w:szCs w:val="20"/>
+        </w:rPr>
+        <w:t>year</w:t>
+      </w:r>
+      <w:proofErr w:type="spellEnd"/>
+      <w:r>
+        <w:rPr>
+          <w:rFonts w:cstheme="minorHAnsi"/>
+          <w:sz w:val="20"/>
+          <w:szCs w:val="20"/>
+        </w:rPr>
+        <w:t>}</w:t>
       </w:r>
     </w:p>
     <w:p>
@@ -7178,14 +7342,164 @@
           <w:szCs w:val="20"/>
         </w:rPr>
       </w:pPr>
-      <w:r>
-        <w:rPr>
-          <w:rFonts w:cstheme="minorHAnsi"/>
-          <w:sz w:val="20"/>
-          <w:szCs w:val="20"/>
-        </w:rPr>
-        <w:br w:type="page"/>
-      </w:r>
+      <w:proofErr w:type="spellStart"/>
+      <w:r>
+        <w:rPr>
+          <w:rFonts w:cstheme="minorHAnsi"/>
+          <w:sz w:val="20"/>
+          <w:szCs w:val="20"/>
+        </w:rPr>
+        <w:t>Year</w:t>
+      </w:r>
+      <w:proofErr w:type="spellEnd"/>
+      <w:r>
+        <w:rPr>
+          <w:rFonts w:cstheme="minorHAnsi"/>
+          <w:sz w:val="20"/>
+          <w:szCs w:val="20"/>
+        </w:rPr>
+        <w:t xml:space="preserve"> (</w:t>
+      </w:r>
+      <w:proofErr w:type="spellStart"/>
+      <w:r>
+        <w:rPr>
+          <w:rFonts w:cstheme="minorHAnsi"/>
+          <w:sz w:val="20"/>
+          <w:szCs w:val="20"/>
+          <w:u w:val="single"/>
+        </w:rPr>
+        <w:t>year</w:t>
+      </w:r>
+      <w:proofErr w:type="spellEnd"/>
+      <w:r>
+        <w:rPr>
+          <w:rFonts w:cstheme="minorHAnsi"/>
+          <w:sz w:val="20"/>
+          <w:szCs w:val="20"/>
+        </w:rPr>
+        <w:t>)</w:t>
+      </w:r>
+    </w:p>
+    <w:p>
+      <w:pPr>
+        <w:jc w:val="both"/>
+        <w:rPr>
+          <w:rFonts w:cstheme="minorHAnsi"/>
+          <w:sz w:val="20"/>
+          <w:szCs w:val="20"/>
+        </w:rPr>
+      </w:pPr>
+      <w:r>
+        <w:rPr>
+          <w:rFonts w:cstheme="minorHAnsi"/>
+          <w:sz w:val="20"/>
+          <w:szCs w:val="20"/>
+        </w:rPr>
+        <w:t xml:space="preserve">    Dependências Funcionais:</w:t>
+      </w:r>
+    </w:p>
+    <w:p>
+      <w:pPr>
+        <w:pStyle w:val="PargrafodaLista"/>
+        <w:numPr>
+          <w:ilvl w:val="0"/>
+          <w:numId w:val="10"/>
+        </w:numPr>
+        <w:jc w:val="both"/>
+        <w:rPr>
+          <w:rFonts w:cstheme="minorHAnsi"/>
+          <w:sz w:val="20"/>
+          <w:szCs w:val="20"/>
+        </w:rPr>
+      </w:pPr>
+      <w:r>
+        <w:rPr>
+          <w:rFonts w:cstheme="minorHAnsi"/>
+          <w:sz w:val="20"/>
+          <w:szCs w:val="20"/>
+        </w:rPr>
+        <w:t>não existem dependências funcionais</w:t>
+      </w:r>
+    </w:p>
+    <w:p>
+      <w:pPr>
+        <w:jc w:val="both"/>
+        <w:rPr>
+          <w:rFonts w:cstheme="minorHAnsi"/>
+          <w:sz w:val="20"/>
+          <w:szCs w:val="20"/>
+          <w:u w:val="single"/>
+        </w:rPr>
+      </w:pPr>
+      <w:r>
+        <w:rPr>
+          <w:rFonts w:cstheme="minorHAnsi"/>
+          <w:sz w:val="20"/>
+          <w:szCs w:val="20"/>
+        </w:rPr>
+        <w:t xml:space="preserve">    Chaves:</w:t>
+      </w:r>
+    </w:p>
+    <w:p>
+      <w:pPr>
+        <w:pStyle w:val="PargrafodaLista"/>
+        <w:numPr>
+          <w:ilvl w:val="0"/>
+          <w:numId w:val="10"/>
+        </w:numPr>
+        <w:jc w:val="both"/>
+        <w:rPr>
+          <w:rFonts w:cstheme="minorHAnsi"/>
+          <w:sz w:val="20"/>
+          <w:szCs w:val="20"/>
+        </w:rPr>
+      </w:pPr>
+      <w:r>
+        <w:rPr>
+          <w:rFonts w:cstheme="minorHAnsi"/>
+          <w:sz w:val="20"/>
+          <w:szCs w:val="20"/>
+        </w:rPr>
+        <w:t>{</w:t>
+      </w:r>
+      <w:proofErr w:type="spellStart"/>
+      <w:r>
+        <w:rPr>
+          <w:rFonts w:cstheme="minorHAnsi"/>
+          <w:sz w:val="20"/>
+          <w:szCs w:val="20"/>
+        </w:rPr>
+        <w:t>year</w:t>
+      </w:r>
+      <w:proofErr w:type="spellEnd"/>
+      <w:r>
+        <w:rPr>
+          <w:rFonts w:cstheme="minorHAnsi"/>
+          <w:sz w:val="20"/>
+          <w:szCs w:val="20"/>
+        </w:rPr>
+        <w:t>}</w:t>
+      </w:r>
+    </w:p>
+    <w:p>
+      <w:pPr>
+        <w:ind w:left="360"/>
+        <w:jc w:val="both"/>
+        <w:rPr>
+          <w:rFonts w:cstheme="minorHAnsi"/>
+          <w:sz w:val="20"/>
+          <w:szCs w:val="20"/>
+        </w:rPr>
+      </w:pPr>
+    </w:p>
+    <w:p>
+      <w:pPr>
+        <w:rPr>
+          <w:rFonts w:cstheme="minorHAnsi"/>
+          <w:sz w:val="20"/>
+          <w:szCs w:val="20"/>
+        </w:rPr>
+      </w:pPr>
     </w:p>
     <w:p>
       <w:pPr>
@@ -8410,25 +8724,22 @@
       <w:r>
         <w:t xml:space="preserve">- Embora não sejam uma chave candidate o nome, sobrenome e data de nascimento de uma pessoa </w:t>
       </w:r>
+      <w:r>
+        <w:t>(</w:t>
+      </w:r>
+      <w:proofErr w:type="spellStart"/>
       <w:proofErr w:type="gramStart"/>
       <w:r>
-        <w:t xml:space="preserve">( </w:t>
-      </w:r>
-      <w:proofErr w:type="spellStart"/>
+        <w:t>firstname</w:t>
+      </w:r>
       <w:r>
         <w:rPr>
           <w:i/>
         </w:rPr>
-        <w:t>firstname</w:t>
-      </w:r>
+        <w:t>,lastname</w:t>
+      </w:r>
+      <w:proofErr w:type="spellEnd"/>
       <w:proofErr w:type="gramEnd"/>
-      <w:r>
-        <w:rPr>
-          <w:i/>
-        </w:rPr>
-        <w:t>,lastname</w:t>
-      </w:r>
-      <w:proofErr w:type="spellEnd"/>
       <w:r>
         <w:rPr>
           <w:i/>
@@ -11368,7 +11679,7 @@
 </file>
 
 <file path=customXml/itemProps1.xml><?xml version="1.0" encoding="utf-8"?>
-<ds:datastoreItem xmlns:ds="http://schemas.openxmlformats.org/officeDocument/2006/customXml" ds:itemID="{79F2C2E6-AF2D-4178-BA9B-CFEE88839872}">
+<ds:datastoreItem xmlns:ds="http://schemas.openxmlformats.org/officeDocument/2006/customXml" ds:itemID="{054C6356-4145-413D-BADD-1FC8929975BD}">
   <ds:schemaRefs>
     <ds:schemaRef ds:uri="http://schemas.openxmlformats.org/officeDocument/2006/bibliography"/>
   </ds:schemaRefs>

</xml_diff>

<commit_message>
Final preparations for delivery
</commit_message>
<xml_diff>
--- a/Relatorio.docx
+++ b/Relatorio.docx
@@ -368,63 +368,110 @@
             </w:rPr>
             <w:fldChar w:fldCharType="separate"/>
           </w:r>
-          <w:hyperlink w:anchor="_Toc6076342" w:history="1">
-            <w:r>
-              <w:rPr>
-                <w:rStyle w:val="Hiperligao"/>
-                <w:noProof/>
-              </w:rPr>
-              <w:t>Contexto da Base de Dados</w:t>
-            </w:r>
-            <w:r>
-              <w:rPr>
-                <w:noProof/>
-                <w:webHidden/>
-              </w:rPr>
-              <w:tab/>
-            </w:r>
-            <w:r>
-              <w:rPr>
-                <w:noProof/>
-                <w:webHidden/>
-              </w:rPr>
-              <w:fldChar w:fldCharType="begin"/>
-            </w:r>
-            <w:r>
-              <w:rPr>
-                <w:noProof/>
-                <w:webHidden/>
-              </w:rPr>
-              <w:instrText xml:space="preserve"> PAGEREF _Toc6076342 \h </w:instrText>
-            </w:r>
-            <w:r>
-              <w:rPr>
-                <w:noProof/>
-                <w:webHidden/>
-              </w:rPr>
-            </w:r>
-            <w:r>
-              <w:rPr>
-                <w:noProof/>
-                <w:webHidden/>
-              </w:rPr>
-              <w:fldChar w:fldCharType="separate"/>
-            </w:r>
-            <w:r>
-              <w:rPr>
-                <w:noProof/>
-                <w:webHidden/>
-              </w:rPr>
-              <w:t>3</w:t>
-            </w:r>
-            <w:r>
-              <w:rPr>
-                <w:noProof/>
-                <w:webHidden/>
-              </w:rPr>
-              <w:fldChar w:fldCharType="end"/>
-            </w:r>
-          </w:hyperlink>
+          <w:bookmarkStart w:id="0" w:name="_GoBack"/>
+          <w:bookmarkEnd w:id="0"/>
+          <w:r>
+            <w:rPr>
+              <w:rStyle w:val="Hiperligao"/>
+              <w:noProof/>
+            </w:rPr>
+            <w:fldChar w:fldCharType="begin"/>
+          </w:r>
+          <w:r>
+            <w:rPr>
+              <w:rStyle w:val="Hiperligao"/>
+              <w:noProof/>
+            </w:rPr>
+            <w:instrText xml:space="preserve"> </w:instrText>
+          </w:r>
+          <w:r>
+            <w:rPr>
+              <w:noProof/>
+            </w:rPr>
+            <w:instrText>HYPERLINK \l "_Toc6166383"</w:instrText>
+          </w:r>
+          <w:r>
+            <w:rPr>
+              <w:rStyle w:val="Hiperligao"/>
+              <w:noProof/>
+            </w:rPr>
+            <w:instrText xml:space="preserve"> </w:instrText>
+          </w:r>
+          <w:r>
+            <w:rPr>
+              <w:rStyle w:val="Hiperligao"/>
+              <w:noProof/>
+            </w:rPr>
+          </w:r>
+          <w:r>
+            <w:rPr>
+              <w:rStyle w:val="Hiperligao"/>
+              <w:noProof/>
+            </w:rPr>
+            <w:fldChar w:fldCharType="separate"/>
+          </w:r>
+          <w:r>
+            <w:rPr>
+              <w:rStyle w:val="Hiperligao"/>
+              <w:noProof/>
+            </w:rPr>
+            <w:t>Contexto da Base de Dados</w:t>
+          </w:r>
+          <w:r>
+            <w:rPr>
+              <w:noProof/>
+              <w:webHidden/>
+            </w:rPr>
+            <w:tab/>
+          </w:r>
+          <w:r>
+            <w:rPr>
+              <w:noProof/>
+              <w:webHidden/>
+            </w:rPr>
+            <w:fldChar w:fldCharType="begin"/>
+          </w:r>
+          <w:r>
+            <w:rPr>
+              <w:noProof/>
+              <w:webHidden/>
+            </w:rPr>
+            <w:instrText xml:space="preserve"> PAGEREF _Toc6166383 \h </w:instrText>
+          </w:r>
+          <w:r>
+            <w:rPr>
+              <w:noProof/>
+              <w:webHidden/>
+            </w:rPr>
+          </w:r>
+          <w:r>
+            <w:rPr>
+              <w:noProof/>
+              <w:webHidden/>
+            </w:rPr>
+            <w:fldChar w:fldCharType="separate"/>
+          </w:r>
+          <w:r>
+            <w:rPr>
+              <w:noProof/>
+              <w:webHidden/>
+            </w:rPr>
+            <w:t>3</w:t>
+          </w:r>
+          <w:r>
+            <w:rPr>
+              <w:noProof/>
+              <w:webHidden/>
+            </w:rPr>
+            <w:fldChar w:fldCharType="end"/>
+          </w:r>
+          <w:r>
+            <w:rPr>
+              <w:rStyle w:val="Hiperligao"/>
+              <w:noProof/>
+            </w:rPr>
+            <w:fldChar w:fldCharType="end"/>
+          </w:r>
         </w:p>
         <w:p>
           <w:pPr>
@@ -438,7 +485,7 @@
               <w:lang w:eastAsia="pt-PT"/>
             </w:rPr>
           </w:pPr>
-          <w:hyperlink w:anchor="_Toc6076343" w:history="1">
+          <w:hyperlink w:anchor="_Toc6166384" w:history="1">
             <w:r>
               <w:rPr>
                 <w:rStyle w:val="Hiperligao"/>
@@ -465,7 +512,7 @@
                 <w:noProof/>
                 <w:webHidden/>
               </w:rPr>
-              <w:instrText xml:space="preserve"> PAGEREF _Toc6076343 \h </w:instrText>
+              <w:instrText xml:space="preserve"> PAGEREF _Toc6166384 \h </w:instrText>
             </w:r>
             <w:r>
               <w:rPr>
@@ -508,7 +555,7 @@
               <w:lang w:eastAsia="pt-PT"/>
             </w:rPr>
           </w:pPr>
-          <w:hyperlink w:anchor="_Toc6076344" w:history="1">
+          <w:hyperlink w:anchor="_Toc6166385" w:history="1">
             <w:r>
               <w:rPr>
                 <w:rStyle w:val="Hiperligao"/>
@@ -535,7 +582,7 @@
                 <w:noProof/>
                 <w:webHidden/>
               </w:rPr>
-              <w:instrText xml:space="preserve"> PAGEREF _Toc6076344 \h </w:instrText>
+              <w:instrText xml:space="preserve"> PAGEREF _Toc6166385 \h </w:instrText>
             </w:r>
             <w:r>
               <w:rPr>
@@ -578,7 +625,7 @@
               <w:lang w:eastAsia="pt-PT"/>
             </w:rPr>
           </w:pPr>
-          <w:hyperlink w:anchor="_Toc6076345" w:history="1">
+          <w:hyperlink w:anchor="_Toc6166386" w:history="1">
             <w:r>
               <w:rPr>
                 <w:rStyle w:val="Hiperligao"/>
@@ -605,7 +652,7 @@
                 <w:noProof/>
                 <w:webHidden/>
               </w:rPr>
-              <w:instrText xml:space="preserve"> PAGEREF _Toc6076345 \h </w:instrText>
+              <w:instrText xml:space="preserve"> PAGEREF _Toc6166386 \h </w:instrText>
             </w:r>
             <w:r>
               <w:rPr>
@@ -648,7 +695,7 @@
               <w:lang w:eastAsia="pt-PT"/>
             </w:rPr>
           </w:pPr>
-          <w:hyperlink w:anchor="_Toc6076346" w:history="1">
+          <w:hyperlink w:anchor="_Toc6166387" w:history="1">
             <w:r>
               <w:rPr>
                 <w:rStyle w:val="Hiperligao"/>
@@ -675,7 +722,7 @@
                 <w:noProof/>
                 <w:webHidden/>
               </w:rPr>
-              <w:instrText xml:space="preserve"> PAGEREF _Toc6076346 \h </w:instrText>
+              <w:instrText xml:space="preserve"> PAGEREF _Toc6166387 \h </w:instrText>
             </w:r>
             <w:r>
               <w:rPr>
@@ -718,7 +765,7 @@
               <w:lang w:eastAsia="pt-PT"/>
             </w:rPr>
           </w:pPr>
-          <w:hyperlink w:anchor="_Toc6076347" w:history="1">
+          <w:hyperlink w:anchor="_Toc6166388" w:history="1">
             <w:r>
               <w:rPr>
                 <w:rStyle w:val="Hiperligao"/>
@@ -745,7 +792,7 @@
                 <w:noProof/>
                 <w:webHidden/>
               </w:rPr>
-              <w:instrText xml:space="preserve"> PAGEREF _Toc6076347 \h </w:instrText>
+              <w:instrText xml:space="preserve"> PAGEREF _Toc6166388 \h </w:instrText>
             </w:r>
             <w:r>
               <w:rPr>
@@ -788,7 +835,7 @@
               <w:lang w:eastAsia="pt-PT"/>
             </w:rPr>
           </w:pPr>
-          <w:hyperlink w:anchor="_Toc6076348" w:history="1">
+          <w:hyperlink w:anchor="_Toc6166389" w:history="1">
             <w:r>
               <w:rPr>
                 <w:rStyle w:val="Hiperligao"/>
@@ -815,7 +862,7 @@
                 <w:noProof/>
                 <w:webHidden/>
               </w:rPr>
-              <w:instrText xml:space="preserve"> PAGEREF _Toc6076348 \h </w:instrText>
+              <w:instrText xml:space="preserve"> PAGEREF _Toc6166389 \h </w:instrText>
             </w:r>
             <w:r>
               <w:rPr>
@@ -858,7 +905,7 @@
               <w:lang w:eastAsia="pt-PT"/>
             </w:rPr>
           </w:pPr>
-          <w:hyperlink w:anchor="_Toc6076349" w:history="1">
+          <w:hyperlink w:anchor="_Toc6166390" w:history="1">
             <w:r>
               <w:rPr>
                 <w:rStyle w:val="Hiperligao"/>
@@ -885,7 +932,7 @@
                 <w:noProof/>
                 <w:webHidden/>
               </w:rPr>
-              <w:instrText xml:space="preserve"> PAGEREF _Toc6076349 \h </w:instrText>
+              <w:instrText xml:space="preserve"> PAGEREF _Toc6166390 \h </w:instrText>
             </w:r>
             <w:r>
               <w:rPr>
@@ -928,7 +975,7 @@
               <w:lang w:eastAsia="pt-PT"/>
             </w:rPr>
           </w:pPr>
-          <w:hyperlink w:anchor="_Toc6076350" w:history="1">
+          <w:hyperlink w:anchor="_Toc6166391" w:history="1">
             <w:r>
               <w:rPr>
                 <w:rStyle w:val="Hiperligao"/>
@@ -955,7 +1002,7 @@
                 <w:noProof/>
                 <w:webHidden/>
               </w:rPr>
-              <w:instrText xml:space="preserve"> PAGEREF _Toc6076350 \h </w:instrText>
+              <w:instrText xml:space="preserve"> PAGEREF _Toc6166391 \h </w:instrText>
             </w:r>
             <w:r>
               <w:rPr>
@@ -998,7 +1045,7 @@
               <w:lang w:eastAsia="pt-PT"/>
             </w:rPr>
           </w:pPr>
-          <w:hyperlink w:anchor="_Toc6076351" w:history="1">
+          <w:hyperlink w:anchor="_Toc6166392" w:history="1">
             <w:r>
               <w:rPr>
                 <w:rStyle w:val="Hiperligao"/>
@@ -1025,7 +1072,7 @@
                 <w:noProof/>
                 <w:webHidden/>
               </w:rPr>
-              <w:instrText xml:space="preserve"> PAGEREF _Toc6076351 \h </w:instrText>
+              <w:instrText xml:space="preserve"> PAGEREF _Toc6166392 \h </w:instrText>
             </w:r>
             <w:r>
               <w:rPr>
@@ -1068,7 +1115,7 @@
               <w:lang w:eastAsia="pt-PT"/>
             </w:rPr>
           </w:pPr>
-          <w:hyperlink w:anchor="_Toc6076352" w:history="1">
+          <w:hyperlink w:anchor="_Toc6166393" w:history="1">
             <w:r>
               <w:rPr>
                 <w:rStyle w:val="Hiperligao"/>
@@ -1095,7 +1142,7 @@
                 <w:noProof/>
                 <w:webHidden/>
               </w:rPr>
-              <w:instrText xml:space="preserve"> PAGEREF _Toc6076352 \h </w:instrText>
+              <w:instrText xml:space="preserve"> PAGEREF _Toc6166393 \h </w:instrText>
             </w:r>
             <w:r>
               <w:rPr>
@@ -1156,12 +1203,12 @@
       <w:pPr>
         <w:pStyle w:val="Ttulo1"/>
       </w:pPr>
-      <w:bookmarkStart w:id="0" w:name="_Toc6076342"/>
+      <w:bookmarkStart w:id="1" w:name="_Toc6166383"/>
       <w:r>
         <w:lastRenderedPageBreak/>
         <w:t>Contexto da Base de Dados</w:t>
       </w:r>
-      <w:bookmarkEnd w:id="0"/>
+      <w:bookmarkEnd w:id="1"/>
     </w:p>
     <w:p>
       <w:pPr>
@@ -1270,21 +1317,21 @@
       <w:pPr>
         <w:pStyle w:val="Ttulo1"/>
       </w:pPr>
-      <w:bookmarkStart w:id="1" w:name="_Toc6076343"/>
+      <w:bookmarkStart w:id="2" w:name="_Toc6166384"/>
       <w:r>
         <w:t>1ª Entrega</w:t>
       </w:r>
-      <w:bookmarkEnd w:id="1"/>
+      <w:bookmarkEnd w:id="2"/>
     </w:p>
     <w:p>
       <w:pPr>
         <w:pStyle w:val="Ttulo2"/>
       </w:pPr>
-      <w:bookmarkStart w:id="2" w:name="_Toc6076344"/>
+      <w:bookmarkStart w:id="3" w:name="_Toc6166385"/>
       <w:r>
         <w:t>Contexto</w:t>
       </w:r>
-      <w:bookmarkEnd w:id="2"/>
+      <w:bookmarkEnd w:id="3"/>
     </w:p>
     <w:p/>
     <w:p>
@@ -1849,11 +1896,11 @@
       <w:pPr>
         <w:pStyle w:val="Ttulo2"/>
       </w:pPr>
-      <w:bookmarkStart w:id="3" w:name="_Toc6076345"/>
+      <w:bookmarkStart w:id="4" w:name="_Toc6166386"/>
       <w:r>
         <w:t>Dificuldades</w:t>
       </w:r>
-      <w:bookmarkEnd w:id="3"/>
+      <w:bookmarkEnd w:id="4"/>
     </w:p>
     <w:p>
       <w:r>
@@ -1933,11 +1980,11 @@
       <w:pPr>
         <w:pStyle w:val="Ttulo2"/>
       </w:pPr>
-      <w:bookmarkStart w:id="4" w:name="_Toc6076346"/>
+      <w:bookmarkStart w:id="5" w:name="_Toc6166387"/>
       <w:r>
         <w:t>Diagrama UML</w:t>
       </w:r>
-      <w:bookmarkEnd w:id="4"/>
+      <w:bookmarkEnd w:id="5"/>
     </w:p>
     <w:p/>
     <w:p>
@@ -2000,23 +2047,23 @@
       <w:pPr>
         <w:pStyle w:val="Ttulo1"/>
       </w:pPr>
-      <w:bookmarkStart w:id="5" w:name="_Toc6076347"/>
+      <w:bookmarkStart w:id="6" w:name="_Toc6166388"/>
       <w:r>
         <w:lastRenderedPageBreak/>
         <w:t>2ª Entrega</w:t>
       </w:r>
-      <w:bookmarkEnd w:id="5"/>
+      <w:bookmarkEnd w:id="6"/>
     </w:p>
     <w:p/>
     <w:p>
       <w:pPr>
         <w:pStyle w:val="Ttulo2"/>
       </w:pPr>
-      <w:bookmarkStart w:id="6" w:name="_Toc6076348"/>
+      <w:bookmarkStart w:id="7" w:name="_Toc6166389"/>
       <w:r>
         <w:t>Revisão do modelo conceptual</w:t>
       </w:r>
-      <w:bookmarkEnd w:id="6"/>
+      <w:bookmarkEnd w:id="7"/>
     </w:p>
     <w:p/>
     <w:p>
@@ -2288,7 +2335,7 @@
           <w:u w:val="single"/>
         </w:rPr>
       </w:pPr>
-      <w:bookmarkStart w:id="7" w:name="_Toc6076349"/>
+      <w:bookmarkStart w:id="8" w:name="_Toc6166390"/>
       <w:r>
         <w:lastRenderedPageBreak/>
         <w:t>Diagrama UML</w:t>
@@ -2296,7 +2343,7 @@
       <w:r>
         <w:t xml:space="preserve"> Revisto</w:t>
       </w:r>
-      <w:bookmarkEnd w:id="7"/>
+      <w:bookmarkEnd w:id="8"/>
     </w:p>
     <w:p>
       <w:pPr>
@@ -2378,8 +2425,6 @@
       <w:r>
         <w:br w:type="page"/>
       </w:r>
-      <w:bookmarkStart w:id="8" w:name="_GoBack"/>
-      <w:bookmarkEnd w:id="8"/>
     </w:p>
     <w:p>
       <w:pPr>
@@ -2388,7 +2433,7 @@
           <w:u w:val="single"/>
         </w:rPr>
       </w:pPr>
-      <w:bookmarkStart w:id="9" w:name="_Toc6076350"/>
+      <w:bookmarkStart w:id="9" w:name="_Toc6166391"/>
       <w:r>
         <w:lastRenderedPageBreak/>
         <w:t>Esquema Relacional</w:t>
@@ -7191,7 +7236,7 @@
       <w:pPr>
         <w:pStyle w:val="Ttulo2"/>
       </w:pPr>
-      <w:bookmarkStart w:id="10" w:name="_Toc6076351"/>
+      <w:bookmarkStart w:id="10" w:name="_Toc6166392"/>
       <w:r>
         <w:lastRenderedPageBreak/>
         <w:t>Análise das dependências funcionais e das formas normais</w:t>
@@ -7431,7 +7476,7 @@
       <w:pPr>
         <w:pStyle w:val="Ttulo2"/>
       </w:pPr>
-      <w:bookmarkStart w:id="11" w:name="_Toc6076352"/>
+      <w:bookmarkStart w:id="11" w:name="_Toc6166393"/>
       <w:r>
         <w:lastRenderedPageBreak/>
         <w:t>Restrições</w:t>
@@ -11368,7 +11413,7 @@
 </file>
 
 <file path=customXml/itemProps1.xml><?xml version="1.0" encoding="utf-8"?>
-<ds:datastoreItem xmlns:ds="http://schemas.openxmlformats.org/officeDocument/2006/customXml" ds:itemID="{79F2C2E6-AF2D-4178-BA9B-CFEE88839872}">
+<ds:datastoreItem xmlns:ds="http://schemas.openxmlformats.org/officeDocument/2006/customXml" ds:itemID="{9CDB7CBC-4DFE-48C1-B4D4-4F1618E1183A}">
   <ds:schemaRefs>
     <ds:schemaRef ds:uri="http://schemas.openxmlformats.org/officeDocument/2006/bibliography"/>
   </ds:schemaRefs>

</xml_diff>

<commit_message>
Added remaining query and report
</commit_message>
<xml_diff>
--- a/Relatorio.docx
+++ b/Relatorio.docx
@@ -368,110 +368,63 @@
             </w:rPr>
             <w:fldChar w:fldCharType="separate"/>
           </w:r>
-          <w:bookmarkStart w:id="0" w:name="_GoBack"/>
-          <w:bookmarkEnd w:id="0"/>
-          <w:r>
-            <w:rPr>
-              <w:rStyle w:val="Hiperligao"/>
-              <w:noProof/>
-            </w:rPr>
-            <w:fldChar w:fldCharType="begin"/>
-          </w:r>
-          <w:r>
-            <w:rPr>
-              <w:rStyle w:val="Hiperligao"/>
-              <w:noProof/>
-            </w:rPr>
-            <w:instrText xml:space="preserve"> </w:instrText>
-          </w:r>
-          <w:r>
-            <w:rPr>
-              <w:noProof/>
-            </w:rPr>
-            <w:instrText>HYPERLINK \l "_Toc6166383"</w:instrText>
-          </w:r>
-          <w:r>
-            <w:rPr>
-              <w:rStyle w:val="Hiperligao"/>
-              <w:noProof/>
-            </w:rPr>
-            <w:instrText xml:space="preserve"> </w:instrText>
-          </w:r>
-          <w:r>
-            <w:rPr>
-              <w:rStyle w:val="Hiperligao"/>
-              <w:noProof/>
-            </w:rPr>
-          </w:r>
-          <w:r>
-            <w:rPr>
-              <w:rStyle w:val="Hiperligao"/>
-              <w:noProof/>
-            </w:rPr>
-            <w:fldChar w:fldCharType="separate"/>
-          </w:r>
-          <w:r>
-            <w:rPr>
-              <w:rStyle w:val="Hiperligao"/>
-              <w:noProof/>
-            </w:rPr>
-            <w:t>Contexto da Base de Dados</w:t>
-          </w:r>
-          <w:r>
-            <w:rPr>
-              <w:noProof/>
-              <w:webHidden/>
-            </w:rPr>
-            <w:tab/>
-          </w:r>
-          <w:r>
-            <w:rPr>
-              <w:noProof/>
-              <w:webHidden/>
-            </w:rPr>
-            <w:fldChar w:fldCharType="begin"/>
-          </w:r>
-          <w:r>
-            <w:rPr>
-              <w:noProof/>
-              <w:webHidden/>
-            </w:rPr>
-            <w:instrText xml:space="preserve"> PAGEREF _Toc6166383 \h </w:instrText>
-          </w:r>
-          <w:r>
-            <w:rPr>
-              <w:noProof/>
-              <w:webHidden/>
-            </w:rPr>
-          </w:r>
-          <w:r>
-            <w:rPr>
-              <w:noProof/>
-              <w:webHidden/>
-            </w:rPr>
-            <w:fldChar w:fldCharType="separate"/>
-          </w:r>
-          <w:r>
-            <w:rPr>
-              <w:noProof/>
-              <w:webHidden/>
-            </w:rPr>
-            <w:t>3</w:t>
-          </w:r>
-          <w:r>
-            <w:rPr>
-              <w:noProof/>
-              <w:webHidden/>
-            </w:rPr>
-            <w:fldChar w:fldCharType="end"/>
-          </w:r>
-          <w:r>
-            <w:rPr>
-              <w:rStyle w:val="Hiperligao"/>
-              <w:noProof/>
-            </w:rPr>
-            <w:fldChar w:fldCharType="end"/>
-          </w:r>
+          <w:hyperlink w:anchor="_Toc9779966" w:history="1">
+            <w:r>
+              <w:rPr>
+                <w:rStyle w:val="Hiperligao"/>
+                <w:noProof/>
+              </w:rPr>
+              <w:t>Contexto da Base de Dados</w:t>
+            </w:r>
+            <w:r>
+              <w:rPr>
+                <w:noProof/>
+                <w:webHidden/>
+              </w:rPr>
+              <w:tab/>
+            </w:r>
+            <w:r>
+              <w:rPr>
+                <w:noProof/>
+                <w:webHidden/>
+              </w:rPr>
+              <w:fldChar w:fldCharType="begin"/>
+            </w:r>
+            <w:r>
+              <w:rPr>
+                <w:noProof/>
+                <w:webHidden/>
+              </w:rPr>
+              <w:instrText xml:space="preserve"> PAGEREF _Toc9779966 \h </w:instrText>
+            </w:r>
+            <w:r>
+              <w:rPr>
+                <w:noProof/>
+                <w:webHidden/>
+              </w:rPr>
+            </w:r>
+            <w:r>
+              <w:rPr>
+                <w:noProof/>
+                <w:webHidden/>
+              </w:rPr>
+              <w:fldChar w:fldCharType="separate"/>
+            </w:r>
+            <w:r>
+              <w:rPr>
+                <w:noProof/>
+                <w:webHidden/>
+              </w:rPr>
+              <w:t>3</w:t>
+            </w:r>
+            <w:r>
+              <w:rPr>
+                <w:noProof/>
+                <w:webHidden/>
+              </w:rPr>
+              <w:fldChar w:fldCharType="end"/>
+            </w:r>
+          </w:hyperlink>
         </w:p>
         <w:p>
           <w:pPr>
@@ -485,7 +438,7 @@
               <w:lang w:eastAsia="pt-PT"/>
             </w:rPr>
           </w:pPr>
-          <w:hyperlink w:anchor="_Toc6166384" w:history="1">
+          <w:hyperlink w:anchor="_Toc9779967" w:history="1">
             <w:r>
               <w:rPr>
                 <w:rStyle w:val="Hiperligao"/>
@@ -512,7 +465,7 @@
                 <w:noProof/>
                 <w:webHidden/>
               </w:rPr>
-              <w:instrText xml:space="preserve"> PAGEREF _Toc6166384 \h </w:instrText>
+              <w:instrText xml:space="preserve"> PAGEREF _Toc9779967 \h </w:instrText>
             </w:r>
             <w:r>
               <w:rPr>
@@ -555,7 +508,7 @@
               <w:lang w:eastAsia="pt-PT"/>
             </w:rPr>
           </w:pPr>
-          <w:hyperlink w:anchor="_Toc6166385" w:history="1">
+          <w:hyperlink w:anchor="_Toc9779968" w:history="1">
             <w:r>
               <w:rPr>
                 <w:rStyle w:val="Hiperligao"/>
@@ -582,7 +535,7 @@
                 <w:noProof/>
                 <w:webHidden/>
               </w:rPr>
-              <w:instrText xml:space="preserve"> PAGEREF _Toc6166385 \h </w:instrText>
+              <w:instrText xml:space="preserve"> PAGEREF _Toc9779968 \h </w:instrText>
             </w:r>
             <w:r>
               <w:rPr>
@@ -625,7 +578,7 @@
               <w:lang w:eastAsia="pt-PT"/>
             </w:rPr>
           </w:pPr>
-          <w:hyperlink w:anchor="_Toc6166386" w:history="1">
+          <w:hyperlink w:anchor="_Toc9779969" w:history="1">
             <w:r>
               <w:rPr>
                 <w:rStyle w:val="Hiperligao"/>
@@ -652,7 +605,7 @@
                 <w:noProof/>
                 <w:webHidden/>
               </w:rPr>
-              <w:instrText xml:space="preserve"> PAGEREF _Toc6166386 \h </w:instrText>
+              <w:instrText xml:space="preserve"> PAGEREF _Toc9779969 \h </w:instrText>
             </w:r>
             <w:r>
               <w:rPr>
@@ -695,7 +648,7 @@
               <w:lang w:eastAsia="pt-PT"/>
             </w:rPr>
           </w:pPr>
-          <w:hyperlink w:anchor="_Toc6166387" w:history="1">
+          <w:hyperlink w:anchor="_Toc9779970" w:history="1">
             <w:r>
               <w:rPr>
                 <w:rStyle w:val="Hiperligao"/>
@@ -722,7 +675,7 @@
                 <w:noProof/>
                 <w:webHidden/>
               </w:rPr>
-              <w:instrText xml:space="preserve"> PAGEREF _Toc6166387 \h </w:instrText>
+              <w:instrText xml:space="preserve"> PAGEREF _Toc9779970 \h </w:instrText>
             </w:r>
             <w:r>
               <w:rPr>
@@ -765,7 +718,7 @@
               <w:lang w:eastAsia="pt-PT"/>
             </w:rPr>
           </w:pPr>
-          <w:hyperlink w:anchor="_Toc6166388" w:history="1">
+          <w:hyperlink w:anchor="_Toc9779971" w:history="1">
             <w:r>
               <w:rPr>
                 <w:rStyle w:val="Hiperligao"/>
@@ -792,7 +745,7 @@
                 <w:noProof/>
                 <w:webHidden/>
               </w:rPr>
-              <w:instrText xml:space="preserve"> PAGEREF _Toc6166388 \h </w:instrText>
+              <w:instrText xml:space="preserve"> PAGEREF _Toc9779971 \h </w:instrText>
             </w:r>
             <w:r>
               <w:rPr>
@@ -835,7 +788,7 @@
               <w:lang w:eastAsia="pt-PT"/>
             </w:rPr>
           </w:pPr>
-          <w:hyperlink w:anchor="_Toc6166389" w:history="1">
+          <w:hyperlink w:anchor="_Toc9779972" w:history="1">
             <w:r>
               <w:rPr>
                 <w:rStyle w:val="Hiperligao"/>
@@ -862,7 +815,7 @@
                 <w:noProof/>
                 <w:webHidden/>
               </w:rPr>
-              <w:instrText xml:space="preserve"> PAGEREF _Toc6166389 \h </w:instrText>
+              <w:instrText xml:space="preserve"> PAGEREF _Toc9779972 \h </w:instrText>
             </w:r>
             <w:r>
               <w:rPr>
@@ -905,7 +858,7 @@
               <w:lang w:eastAsia="pt-PT"/>
             </w:rPr>
           </w:pPr>
-          <w:hyperlink w:anchor="_Toc6166390" w:history="1">
+          <w:hyperlink w:anchor="_Toc9779973" w:history="1">
             <w:r>
               <w:rPr>
                 <w:rStyle w:val="Hiperligao"/>
@@ -932,7 +885,7 @@
                 <w:noProof/>
                 <w:webHidden/>
               </w:rPr>
-              <w:instrText xml:space="preserve"> PAGEREF _Toc6166390 \h </w:instrText>
+              <w:instrText xml:space="preserve"> PAGEREF _Toc9779973 \h </w:instrText>
             </w:r>
             <w:r>
               <w:rPr>
@@ -975,7 +928,7 @@
               <w:lang w:eastAsia="pt-PT"/>
             </w:rPr>
           </w:pPr>
-          <w:hyperlink w:anchor="_Toc6166391" w:history="1">
+          <w:hyperlink w:anchor="_Toc9779974" w:history="1">
             <w:r>
               <w:rPr>
                 <w:rStyle w:val="Hiperligao"/>
@@ -1002,7 +955,7 @@
                 <w:noProof/>
                 <w:webHidden/>
               </w:rPr>
-              <w:instrText xml:space="preserve"> PAGEREF _Toc6166391 \h </w:instrText>
+              <w:instrText xml:space="preserve"> PAGEREF _Toc9779974 \h </w:instrText>
             </w:r>
             <w:r>
               <w:rPr>
@@ -1045,7 +998,7 @@
               <w:lang w:eastAsia="pt-PT"/>
             </w:rPr>
           </w:pPr>
-          <w:hyperlink w:anchor="_Toc6166392" w:history="1">
+          <w:hyperlink w:anchor="_Toc9779975" w:history="1">
             <w:r>
               <w:rPr>
                 <w:rStyle w:val="Hiperligao"/>
@@ -1072,7 +1025,7 @@
                 <w:noProof/>
                 <w:webHidden/>
               </w:rPr>
-              <w:instrText xml:space="preserve"> PAGEREF _Toc6166392 \h </w:instrText>
+              <w:instrText xml:space="preserve"> PAGEREF _Toc9779975 \h </w:instrText>
             </w:r>
             <w:r>
               <w:rPr>
@@ -1115,7 +1068,7 @@
               <w:lang w:eastAsia="pt-PT"/>
             </w:rPr>
           </w:pPr>
-          <w:hyperlink w:anchor="_Toc6166393" w:history="1">
+          <w:hyperlink w:anchor="_Toc9779976" w:history="1">
             <w:r>
               <w:rPr>
                 <w:rStyle w:val="Hiperligao"/>
@@ -1142,7 +1095,7 @@
                 <w:noProof/>
                 <w:webHidden/>
               </w:rPr>
-              <w:instrText xml:space="preserve"> PAGEREF _Toc6166393 \h </w:instrText>
+              <w:instrText xml:space="preserve"> PAGEREF _Toc9779976 \h </w:instrText>
             </w:r>
             <w:r>
               <w:rPr>
@@ -1174,6 +1127,216 @@
           </w:hyperlink>
         </w:p>
         <w:p>
+          <w:pPr>
+            <w:pStyle w:val="ndice1"/>
+            <w:tabs>
+              <w:tab w:val="right" w:leader="dot" w:pos="8494"/>
+            </w:tabs>
+            <w:rPr>
+              <w:rFonts w:eastAsiaTheme="minorEastAsia"/>
+              <w:noProof/>
+              <w:lang w:eastAsia="pt-PT"/>
+            </w:rPr>
+          </w:pPr>
+          <w:hyperlink w:anchor="_Toc9779977" w:history="1">
+            <w:r>
+              <w:rPr>
+                <w:rStyle w:val="Hiperligao"/>
+                <w:noProof/>
+              </w:rPr>
+              <w:t>3ª Entrega</w:t>
+            </w:r>
+            <w:r>
+              <w:rPr>
+                <w:noProof/>
+                <w:webHidden/>
+              </w:rPr>
+              <w:tab/>
+            </w:r>
+            <w:r>
+              <w:rPr>
+                <w:noProof/>
+                <w:webHidden/>
+              </w:rPr>
+              <w:fldChar w:fldCharType="begin"/>
+            </w:r>
+            <w:r>
+              <w:rPr>
+                <w:noProof/>
+                <w:webHidden/>
+              </w:rPr>
+              <w:instrText xml:space="preserve"> PAGEREF _Toc9779977 \h </w:instrText>
+            </w:r>
+            <w:r>
+              <w:rPr>
+                <w:noProof/>
+                <w:webHidden/>
+              </w:rPr>
+            </w:r>
+            <w:r>
+              <w:rPr>
+                <w:noProof/>
+                <w:webHidden/>
+              </w:rPr>
+              <w:fldChar w:fldCharType="separate"/>
+            </w:r>
+            <w:r>
+              <w:rPr>
+                <w:noProof/>
+                <w:webHidden/>
+              </w:rPr>
+              <w:t>18</w:t>
+            </w:r>
+            <w:r>
+              <w:rPr>
+                <w:noProof/>
+                <w:webHidden/>
+              </w:rPr>
+              <w:fldChar w:fldCharType="end"/>
+            </w:r>
+          </w:hyperlink>
+        </w:p>
+        <w:p>
+          <w:pPr>
+            <w:pStyle w:val="ndice2"/>
+            <w:tabs>
+              <w:tab w:val="right" w:leader="dot" w:pos="8494"/>
+            </w:tabs>
+            <w:rPr>
+              <w:rFonts w:eastAsiaTheme="minorEastAsia"/>
+              <w:noProof/>
+              <w:lang w:eastAsia="pt-PT"/>
+            </w:rPr>
+          </w:pPr>
+          <w:hyperlink w:anchor="_Toc9779978" w:history="1">
+            <w:r>
+              <w:rPr>
+                <w:rStyle w:val="Hiperligao"/>
+                <w:noProof/>
+              </w:rPr>
+              <w:t>Interrogações</w:t>
+            </w:r>
+            <w:r>
+              <w:rPr>
+                <w:noProof/>
+                <w:webHidden/>
+              </w:rPr>
+              <w:tab/>
+            </w:r>
+            <w:r>
+              <w:rPr>
+                <w:noProof/>
+                <w:webHidden/>
+              </w:rPr>
+              <w:fldChar w:fldCharType="begin"/>
+            </w:r>
+            <w:r>
+              <w:rPr>
+                <w:noProof/>
+                <w:webHidden/>
+              </w:rPr>
+              <w:instrText xml:space="preserve"> PAGEREF _Toc9779978 \h </w:instrText>
+            </w:r>
+            <w:r>
+              <w:rPr>
+                <w:noProof/>
+                <w:webHidden/>
+              </w:rPr>
+            </w:r>
+            <w:r>
+              <w:rPr>
+                <w:noProof/>
+                <w:webHidden/>
+              </w:rPr>
+              <w:fldChar w:fldCharType="separate"/>
+            </w:r>
+            <w:r>
+              <w:rPr>
+                <w:noProof/>
+                <w:webHidden/>
+              </w:rPr>
+              <w:t>18</w:t>
+            </w:r>
+            <w:r>
+              <w:rPr>
+                <w:noProof/>
+                <w:webHidden/>
+              </w:rPr>
+              <w:fldChar w:fldCharType="end"/>
+            </w:r>
+          </w:hyperlink>
+        </w:p>
+        <w:p>
+          <w:pPr>
+            <w:pStyle w:val="ndice2"/>
+            <w:tabs>
+              <w:tab w:val="right" w:leader="dot" w:pos="8494"/>
+            </w:tabs>
+            <w:rPr>
+              <w:rFonts w:eastAsiaTheme="minorEastAsia"/>
+              <w:noProof/>
+              <w:lang w:eastAsia="pt-PT"/>
+            </w:rPr>
+          </w:pPr>
+          <w:hyperlink w:anchor="_Toc9779979" w:history="1">
+            <w:r>
+              <w:rPr>
+                <w:rStyle w:val="Hiperligao"/>
+                <w:noProof/>
+              </w:rPr>
+              <w:t>Gatilhos</w:t>
+            </w:r>
+            <w:r>
+              <w:rPr>
+                <w:noProof/>
+                <w:webHidden/>
+              </w:rPr>
+              <w:tab/>
+            </w:r>
+            <w:r>
+              <w:rPr>
+                <w:noProof/>
+                <w:webHidden/>
+              </w:rPr>
+              <w:fldChar w:fldCharType="begin"/>
+            </w:r>
+            <w:r>
+              <w:rPr>
+                <w:noProof/>
+                <w:webHidden/>
+              </w:rPr>
+              <w:instrText xml:space="preserve"> PAGEREF _Toc9779979 \h </w:instrText>
+            </w:r>
+            <w:r>
+              <w:rPr>
+                <w:noProof/>
+                <w:webHidden/>
+              </w:rPr>
+            </w:r>
+            <w:r>
+              <w:rPr>
+                <w:noProof/>
+                <w:webHidden/>
+              </w:rPr>
+              <w:fldChar w:fldCharType="separate"/>
+            </w:r>
+            <w:r>
+              <w:rPr>
+                <w:noProof/>
+                <w:webHidden/>
+              </w:rPr>
+              <w:t>18</w:t>
+            </w:r>
+            <w:r>
+              <w:rPr>
+                <w:noProof/>
+                <w:webHidden/>
+              </w:rPr>
+              <w:fldChar w:fldCharType="end"/>
+            </w:r>
+          </w:hyperlink>
+        </w:p>
+        <w:p>
           <w:r>
             <w:rPr>
               <w:b/>
@@ -1203,12 +1366,12 @@
       <w:pPr>
         <w:pStyle w:val="Ttulo1"/>
       </w:pPr>
-      <w:bookmarkStart w:id="1" w:name="_Toc6166383"/>
+      <w:bookmarkStart w:id="0" w:name="_Toc9779966"/>
       <w:r>
         <w:lastRenderedPageBreak/>
         <w:t>Contexto da Base de Dados</w:t>
       </w:r>
-      <w:bookmarkEnd w:id="1"/>
+      <w:bookmarkEnd w:id="0"/>
     </w:p>
     <w:p>
       <w:pPr>
@@ -1317,21 +1480,21 @@
       <w:pPr>
         <w:pStyle w:val="Ttulo1"/>
       </w:pPr>
-      <w:bookmarkStart w:id="2" w:name="_Toc6166384"/>
+      <w:bookmarkStart w:id="1" w:name="_Toc9779967"/>
       <w:r>
         <w:t>1ª Entrega</w:t>
       </w:r>
+      <w:bookmarkEnd w:id="1"/>
+    </w:p>
+    <w:p>
+      <w:pPr>
+        <w:pStyle w:val="Ttulo2"/>
+      </w:pPr>
+      <w:bookmarkStart w:id="2" w:name="_Toc9779968"/>
+      <w:r>
+        <w:t>Contexto</w:t>
+      </w:r>
       <w:bookmarkEnd w:id="2"/>
-    </w:p>
-    <w:p>
-      <w:pPr>
-        <w:pStyle w:val="Ttulo2"/>
-      </w:pPr>
-      <w:bookmarkStart w:id="3" w:name="_Toc6166385"/>
-      <w:r>
-        <w:t>Contexto</w:t>
-      </w:r>
-      <w:bookmarkEnd w:id="3"/>
     </w:p>
     <w:p/>
     <w:p>
@@ -1896,11 +2059,11 @@
       <w:pPr>
         <w:pStyle w:val="Ttulo2"/>
       </w:pPr>
-      <w:bookmarkStart w:id="4" w:name="_Toc6166386"/>
+      <w:bookmarkStart w:id="3" w:name="_Toc9779969"/>
       <w:r>
         <w:t>Dificuldades</w:t>
       </w:r>
-      <w:bookmarkEnd w:id="4"/>
+      <w:bookmarkEnd w:id="3"/>
     </w:p>
     <w:p>
       <w:r>
@@ -1980,11 +2143,11 @@
       <w:pPr>
         <w:pStyle w:val="Ttulo2"/>
       </w:pPr>
-      <w:bookmarkStart w:id="5" w:name="_Toc6166387"/>
+      <w:bookmarkStart w:id="4" w:name="_Toc9779970"/>
       <w:r>
         <w:t>Diagrama UML</w:t>
       </w:r>
-      <w:bookmarkEnd w:id="5"/>
+      <w:bookmarkEnd w:id="4"/>
     </w:p>
     <w:p/>
     <w:p>
@@ -2047,23 +2210,23 @@
       <w:pPr>
         <w:pStyle w:val="Ttulo1"/>
       </w:pPr>
-      <w:bookmarkStart w:id="6" w:name="_Toc6166388"/>
+      <w:bookmarkStart w:id="5" w:name="_Toc9779971"/>
       <w:r>
         <w:lastRenderedPageBreak/>
         <w:t>2ª Entrega</w:t>
       </w:r>
+      <w:bookmarkEnd w:id="5"/>
+    </w:p>
+    <w:p/>
+    <w:p>
+      <w:pPr>
+        <w:pStyle w:val="Ttulo2"/>
+      </w:pPr>
+      <w:bookmarkStart w:id="6" w:name="_Toc9779972"/>
+      <w:r>
+        <w:t>Revisão do modelo conceptual</w:t>
+      </w:r>
       <w:bookmarkEnd w:id="6"/>
-    </w:p>
-    <w:p/>
-    <w:p>
-      <w:pPr>
-        <w:pStyle w:val="Ttulo2"/>
-      </w:pPr>
-      <w:bookmarkStart w:id="7" w:name="_Toc6166389"/>
-      <w:r>
-        <w:t>Revisão do modelo conceptual</w:t>
-      </w:r>
-      <w:bookmarkEnd w:id="7"/>
     </w:p>
     <w:p/>
     <w:p>
@@ -2335,7 +2498,7 @@
           <w:u w:val="single"/>
         </w:rPr>
       </w:pPr>
-      <w:bookmarkStart w:id="8" w:name="_Toc6166390"/>
+      <w:bookmarkStart w:id="7" w:name="_Toc9779973"/>
       <w:r>
         <w:lastRenderedPageBreak/>
         <w:t>Diagrama UML</w:t>
@@ -2343,7 +2506,7 @@
       <w:r>
         <w:t xml:space="preserve"> Revisto</w:t>
       </w:r>
-      <w:bookmarkEnd w:id="8"/>
+      <w:bookmarkEnd w:id="7"/>
     </w:p>
     <w:p>
       <w:pPr>
@@ -2433,7 +2596,7 @@
           <w:u w:val="single"/>
         </w:rPr>
       </w:pPr>
-      <w:bookmarkStart w:id="9" w:name="_Toc6166391"/>
+      <w:bookmarkStart w:id="8" w:name="_Toc9779974"/>
       <w:r>
         <w:lastRenderedPageBreak/>
         <w:t>Esquema Relacional</w:t>
@@ -2441,7 +2604,7 @@
       <w:r>
         <w:t>, dependências funcionais e chaves</w:t>
       </w:r>
-      <w:bookmarkEnd w:id="9"/>
+      <w:bookmarkEnd w:id="8"/>
     </w:p>
     <w:p/>
     <w:p>
@@ -7236,12 +7399,12 @@
       <w:pPr>
         <w:pStyle w:val="Ttulo2"/>
       </w:pPr>
-      <w:bookmarkStart w:id="10" w:name="_Toc6166392"/>
+      <w:bookmarkStart w:id="9" w:name="_Toc9779975"/>
       <w:r>
         <w:lastRenderedPageBreak/>
         <w:t>Análise das dependências funcionais e das formas normais</w:t>
       </w:r>
-      <w:bookmarkEnd w:id="10"/>
+      <w:bookmarkEnd w:id="9"/>
     </w:p>
     <w:p/>
     <w:p>
@@ -7476,12 +7639,12 @@
       <w:pPr>
         <w:pStyle w:val="Ttulo2"/>
       </w:pPr>
-      <w:bookmarkStart w:id="11" w:name="_Toc6166393"/>
+      <w:bookmarkStart w:id="10" w:name="_Toc9779976"/>
       <w:r>
         <w:lastRenderedPageBreak/>
         <w:t>Restrições</w:t>
       </w:r>
-      <w:bookmarkEnd w:id="11"/>
+      <w:bookmarkEnd w:id="10"/>
     </w:p>
     <w:p>
       <w:pPr>
@@ -8995,7 +9158,563 @@
         <w:t>.</w:t>
       </w:r>
     </w:p>
+    <w:p>
+      <w:r>
+        <w:br w:type="page"/>
+      </w:r>
+    </w:p>
+    <w:p>
+      <w:pPr>
+        <w:pStyle w:val="Ttulo1"/>
+      </w:pPr>
+      <w:bookmarkStart w:id="11" w:name="_Toc9779977"/>
+      <w:r>
+        <w:lastRenderedPageBreak/>
+        <w:t>3ª Entrega</w:t>
+      </w:r>
+      <w:bookmarkEnd w:id="11"/>
+    </w:p>
     <w:p/>
+    <w:p>
+      <w:pPr>
+        <w:pStyle w:val="Ttulo2"/>
+      </w:pPr>
+      <w:bookmarkStart w:id="12" w:name="_Toc9779978"/>
+      <w:r>
+        <w:t>Interrogações</w:t>
+      </w:r>
+      <w:bookmarkEnd w:id="12"/>
+    </w:p>
+    <w:p/>
+    <w:p>
+      <w:pPr>
+        <w:pStyle w:val="PargrafodaLista"/>
+        <w:numPr>
+          <w:ilvl w:val="0"/>
+          <w:numId w:val="13"/>
+        </w:numPr>
+        <w:jc w:val="both"/>
+      </w:pPr>
+      <w:r>
+        <w:t>Número de prémios ganhos (</w:t>
+      </w:r>
+      <w:r>
+        <w:t>séries de televisão</w:t>
+      </w:r>
+      <w:r>
+        <w:t xml:space="preserve"> e filmes) por pessoa;</w:t>
+      </w:r>
+    </w:p>
+    <w:p>
+      <w:pPr>
+        <w:pStyle w:val="PargrafodaLista"/>
+        <w:numPr>
+          <w:ilvl w:val="0"/>
+          <w:numId w:val="13"/>
+        </w:numPr>
+        <w:jc w:val="both"/>
+      </w:pPr>
+      <w:r>
+        <w:t>ID, primeiro e último nome de atores</w:t>
+      </w:r>
+      <w:r>
+        <w:t xml:space="preserve"> que participaram em filmes realizados por um determinado realizador (no caso apresentado, Stanley Kubrick)</w:t>
+      </w:r>
+      <w:r>
+        <w:t>;</w:t>
+      </w:r>
+    </w:p>
+    <w:p>
+      <w:pPr>
+        <w:pStyle w:val="PargrafodaLista"/>
+        <w:numPr>
+          <w:ilvl w:val="0"/>
+          <w:numId w:val="13"/>
+        </w:numPr>
+        <w:jc w:val="both"/>
+      </w:pPr>
+      <w:r>
+        <w:t>Lista de filmes</w:t>
+      </w:r>
+      <w:r>
+        <w:t xml:space="preserve"> </w:t>
+      </w:r>
+      <w:r>
+        <w:t>(nome do filme)</w:t>
+      </w:r>
+      <w:r>
+        <w:t xml:space="preserve"> associados com o seu ator mais famoso (que participou em mais filmes)</w:t>
+      </w:r>
+      <w:r>
+        <w:t>, sendo apresentado o seu primeiro e último nome bem como o número de participações</w:t>
+      </w:r>
+      <w:r>
+        <w:t>;</w:t>
+      </w:r>
+    </w:p>
+    <w:p>
+      <w:pPr>
+        <w:pStyle w:val="PargrafodaLista"/>
+        <w:numPr>
+          <w:ilvl w:val="0"/>
+          <w:numId w:val="13"/>
+        </w:numPr>
+        <w:jc w:val="both"/>
+      </w:pPr>
+      <w:r>
+        <w:t>País com mais primeiras-estreias. Um filme é lançado em vários países, podendo ter para cada país uma data diferente de lançamento. A primeira-estreia de um filme é a menor data de lançamento desse filme</w:t>
+      </w:r>
+      <w:r>
+        <w:t>.</w:t>
+      </w:r>
+      <w:r>
+        <w:t xml:space="preserve"> </w:t>
+      </w:r>
+      <w:r>
+        <w:t>É devolvido o nome do país e o número de primeiras-estreias desse país</w:t>
+      </w:r>
+      <w:r>
+        <w:t>;</w:t>
+      </w:r>
+    </w:p>
+    <w:p>
+      <w:pPr>
+        <w:pStyle w:val="PargrafodaLista"/>
+        <w:numPr>
+          <w:ilvl w:val="0"/>
+          <w:numId w:val="13"/>
+        </w:numPr>
+        <w:jc w:val="both"/>
+      </w:pPr>
+      <w:r>
+        <w:t>Utilizadores que possuem uma série completa (todos os episódios), no caso apresentado a série “</w:t>
+      </w:r>
+      <w:r>
+        <w:rPr>
+          <w:i/>
+        </w:rPr>
+        <w:t xml:space="preserve">Rick </w:t>
+      </w:r>
+      <w:proofErr w:type="spellStart"/>
+      <w:r>
+        <w:rPr>
+          <w:i/>
+        </w:rPr>
+        <w:t>and</w:t>
+      </w:r>
+      <w:proofErr w:type="spellEnd"/>
+      <w:r>
+        <w:rPr>
+          <w:i/>
+        </w:rPr>
+        <w:t xml:space="preserve"> </w:t>
+      </w:r>
+      <w:proofErr w:type="spellStart"/>
+      <w:r>
+        <w:rPr>
+          <w:i/>
+        </w:rPr>
+        <w:t>Morty</w:t>
+      </w:r>
+      <w:proofErr w:type="spellEnd"/>
+      <w:r>
+        <w:rPr>
+          <w:i/>
+        </w:rPr>
+        <w:t>”</w:t>
+      </w:r>
+      <w:r>
+        <w:t xml:space="preserve"> na sua </w:t>
+      </w:r>
+      <w:proofErr w:type="spellStart"/>
+      <w:r>
+        <w:rPr>
+          <w:i/>
+        </w:rPr>
+        <w:t>watchlist</w:t>
+      </w:r>
+      <w:proofErr w:type="spellEnd"/>
+      <w:r>
+        <w:rPr>
+          <w:i/>
+        </w:rPr>
+        <w:t xml:space="preserve">. </w:t>
+      </w:r>
+      <w:r>
+        <w:t>São devolvidos</w:t>
+      </w:r>
+      <w:r>
+        <w:t xml:space="preserve"> o nome do</w:t>
+      </w:r>
+      <w:r>
+        <w:rPr>
+          <w:i/>
+        </w:rPr>
+        <w:t xml:space="preserve"> </w:t>
+      </w:r>
+      <w:r>
+        <w:t>utilizador e o seu email</w:t>
+      </w:r>
+      <w:r>
+        <w:rPr>
+          <w:i/>
+        </w:rPr>
+        <w:t>;</w:t>
+      </w:r>
+    </w:p>
+    <w:p>
+      <w:pPr>
+        <w:pStyle w:val="PargrafodaLista"/>
+        <w:numPr>
+          <w:ilvl w:val="0"/>
+          <w:numId w:val="13"/>
+        </w:numPr>
+        <w:jc w:val="both"/>
+      </w:pPr>
+      <w:r>
+        <w:t>Lista de filmes, atores e séries que ganharam mais que dois prémios no mesmo ano</w:t>
+      </w:r>
+      <w:r>
+        <w:t>. São devolvidos o nome do filme, ator ou série e o número de prémios obtidos</w:t>
+      </w:r>
+      <w:r>
+        <w:t>.</w:t>
+      </w:r>
+    </w:p>
+    <w:p>
+      <w:pPr>
+        <w:pStyle w:val="PargrafodaLista"/>
+        <w:numPr>
+          <w:ilvl w:val="0"/>
+          <w:numId w:val="13"/>
+        </w:numPr>
+        <w:jc w:val="both"/>
+      </w:pPr>
+      <w:r>
+        <w:t>T</w:t>
+      </w:r>
+      <w:r>
+        <w:t xml:space="preserve">odos os pares de </w:t>
+      </w:r>
+      <w:r>
+        <w:t>utilizadores</w:t>
+      </w:r>
+      <w:r>
+        <w:t xml:space="preserve"> que têm </w:t>
+      </w:r>
+      <w:r>
+        <w:t>conteúdos</w:t>
+      </w:r>
+      <w:r>
+        <w:t xml:space="preserve"> </w:t>
+      </w:r>
+      <w:r>
+        <w:t xml:space="preserve">na sua </w:t>
+      </w:r>
+      <w:proofErr w:type="spellStart"/>
+      <w:r>
+        <w:rPr>
+          <w:i/>
+        </w:rPr>
+        <w:t>watchlist</w:t>
+      </w:r>
+      <w:proofErr w:type="spellEnd"/>
+      <w:r>
+        <w:t xml:space="preserve"> que possuem participações de uma mesma pessoa.</w:t>
+      </w:r>
+      <w:r>
+        <w:t xml:space="preserve"> São devolvidos os nomes dos utilizadores</w:t>
+      </w:r>
+    </w:p>
+    <w:p>
+      <w:pPr>
+        <w:pStyle w:val="PargrafodaLista"/>
+        <w:numPr>
+          <w:ilvl w:val="0"/>
+          <w:numId w:val="13"/>
+        </w:numPr>
+        <w:jc w:val="both"/>
+      </w:pPr>
+      <w:r>
+        <w:t>Pessoas</w:t>
+      </w:r>
+      <w:r>
+        <w:t xml:space="preserve"> (nome)</w:t>
+      </w:r>
+      <w:r>
+        <w:t xml:space="preserve"> que participaram na saga </w:t>
+      </w:r>
+      <w:r>
+        <w:rPr>
+          <w:i/>
+        </w:rPr>
+        <w:t>Star</w:t>
+      </w:r>
+      <w:r>
+        <w:rPr>
+          <w:i/>
+        </w:rPr>
+        <w:t xml:space="preserve"> </w:t>
+      </w:r>
+      <w:proofErr w:type="spellStart"/>
+      <w:r>
+        <w:rPr>
+          <w:i/>
+        </w:rPr>
+        <w:t>Wars</w:t>
+      </w:r>
+      <w:proofErr w:type="spellEnd"/>
+      <w:r>
+        <w:t xml:space="preserve"> e </w:t>
+      </w:r>
+      <w:r>
+        <w:t xml:space="preserve">que </w:t>
+      </w:r>
+      <w:r>
+        <w:t xml:space="preserve">ganharam </w:t>
+      </w:r>
+      <w:r>
+        <w:t>um prémio</w:t>
+      </w:r>
+      <w:r>
+        <w:t xml:space="preserve"> por um filme que tenha uma categoria que não seja categoria </w:t>
+      </w:r>
+      <w:r>
+        <w:t xml:space="preserve">de algum filme da saga </w:t>
+      </w:r>
+      <w:r>
+        <w:rPr>
+          <w:i/>
+        </w:rPr>
+        <w:t xml:space="preserve">Star </w:t>
+      </w:r>
+      <w:proofErr w:type="spellStart"/>
+      <w:r>
+        <w:rPr>
+          <w:i/>
+        </w:rPr>
+        <w:t>Wars</w:t>
+      </w:r>
+      <w:proofErr w:type="spellEnd"/>
+      <w:r>
+        <w:rPr>
+          <w:i/>
+        </w:rPr>
+        <w:t>.</w:t>
+      </w:r>
+    </w:p>
+    <w:p>
+      <w:pPr>
+        <w:pStyle w:val="PargrafodaLista"/>
+        <w:numPr>
+          <w:ilvl w:val="0"/>
+          <w:numId w:val="13"/>
+        </w:numPr>
+        <w:jc w:val="both"/>
+      </w:pPr>
+      <w:r>
+        <w:t xml:space="preserve">Atores </w:t>
+      </w:r>
+      <w:r>
+        <w:t>(</w:t>
+      </w:r>
+      <w:r>
+        <w:t>de voz ou regulares</w:t>
+      </w:r>
+      <w:r>
+        <w:t>) que participaram em apenas um episódio de uma série</w:t>
+      </w:r>
+      <w:r>
+        <w:t xml:space="preserve"> (caso a série tenha mais de um episódio)</w:t>
+      </w:r>
+      <w:r>
+        <w:t xml:space="preserve">. Esta </w:t>
+      </w:r>
+      <w:proofErr w:type="spellStart"/>
+      <w:r>
+        <w:rPr>
+          <w:i/>
+        </w:rPr>
+        <w:t>query</w:t>
+      </w:r>
+      <w:proofErr w:type="spellEnd"/>
+      <w:r>
+        <w:rPr>
+          <w:i/>
+        </w:rPr>
+        <w:t xml:space="preserve"> </w:t>
+      </w:r>
+      <w:r>
+        <w:t>simula a obtenção das “</w:t>
+      </w:r>
+      <w:proofErr w:type="spellStart"/>
+      <w:r>
+        <w:t>Guest</w:t>
+      </w:r>
+      <w:proofErr w:type="spellEnd"/>
+      <w:r>
+        <w:t xml:space="preserve"> Stars”. </w:t>
+      </w:r>
+      <w:r>
+        <w:t>São devolvidos o nome da pessoa, o seu papel no episódio, o nome da série e do episódio em que participou.</w:t>
+      </w:r>
+    </w:p>
+    <w:p>
+      <w:pPr>
+        <w:pStyle w:val="PargrafodaLista"/>
+        <w:numPr>
+          <w:ilvl w:val="0"/>
+          <w:numId w:val="13"/>
+        </w:numPr>
+        <w:jc w:val="both"/>
+      </w:pPr>
+      <w:r>
+        <w:t xml:space="preserve"> Pessoas não estadunidenses que têm menos de 55 anos e que obtiveram um prémio por um filme e por uma série, ordenadas por idade crescente. É retornado o nome das pessoas, os países e a sua idade. </w:t>
+      </w:r>
+    </w:p>
+    <w:p>
+      <w:pPr>
+        <w:ind w:left="360"/>
+        <w:jc w:val="both"/>
+      </w:pPr>
+    </w:p>
+    <w:p>
+      <w:pPr>
+        <w:pStyle w:val="Ttulo2"/>
+      </w:pPr>
+      <w:bookmarkStart w:id="13" w:name="_Toc9779979"/>
+      <w:r>
+        <w:t>Gatilhos</w:t>
+      </w:r>
+      <w:bookmarkEnd w:id="13"/>
+    </w:p>
+    <w:p/>
+    <w:p>
+      <w:pPr>
+        <w:pStyle w:val="PargrafodaLista"/>
+        <w:numPr>
+          <w:ilvl w:val="0"/>
+          <w:numId w:val="14"/>
+        </w:numPr>
+      </w:pPr>
+      <w:r>
+        <w:t xml:space="preserve">Atualizar os </w:t>
+      </w:r>
+      <w:r>
+        <w:rPr>
+          <w:i/>
+        </w:rPr>
+        <w:t>scores</w:t>
+      </w:r>
+      <w:r>
+        <w:t xml:space="preserve"> dos conteúdos/</w:t>
+      </w:r>
+      <w:proofErr w:type="spellStart"/>
+      <w:r>
+        <w:rPr>
+          <w:i/>
+        </w:rPr>
+        <w:t>TVShow</w:t>
+      </w:r>
+      <w:r>
+        <w:rPr>
+          <w:i/>
+        </w:rPr>
+        <w:t>s</w:t>
+      </w:r>
+      <w:proofErr w:type="spellEnd"/>
+      <w:r>
+        <w:t xml:space="preserve"> quando são introduzidas novas </w:t>
+      </w:r>
+      <w:proofErr w:type="spellStart"/>
+      <w:r>
+        <w:rPr>
+          <w:i/>
+        </w:rPr>
+        <w:t>Reviews</w:t>
+      </w:r>
+      <w:proofErr w:type="spellEnd"/>
+      <w:r>
+        <w:t>. O score de um conteúdo/</w:t>
+      </w:r>
+      <w:r>
+        <w:rPr>
+          <w:i/>
+        </w:rPr>
+        <w:t xml:space="preserve"> </w:t>
+      </w:r>
+      <w:proofErr w:type="spellStart"/>
+      <w:r>
+        <w:rPr>
+          <w:i/>
+        </w:rPr>
+        <w:t>TVShow</w:t>
+      </w:r>
+      <w:proofErr w:type="spellEnd"/>
+      <w:r>
+        <w:t xml:space="preserve"> é a média dos scores das </w:t>
+      </w:r>
+      <w:proofErr w:type="spellStart"/>
+      <w:r>
+        <w:rPr>
+          <w:i/>
+        </w:rPr>
+        <w:t>Reviews</w:t>
+      </w:r>
+      <w:proofErr w:type="spellEnd"/>
+      <w:r>
+        <w:t xml:space="preserve"> a ele pertinentes.</w:t>
+      </w:r>
+    </w:p>
+    <w:p>
+      <w:pPr>
+        <w:pStyle w:val="PargrafodaLista"/>
+        <w:numPr>
+          <w:ilvl w:val="0"/>
+          <w:numId w:val="14"/>
+        </w:numPr>
+      </w:pPr>
+      <w:r>
+        <w:t xml:space="preserve">Impedir a inserção de participações de pessoas que já faleceram a </w:t>
+      </w:r>
+      <w:r>
+        <w:t>com conteúdos</w:t>
+      </w:r>
+      <w:r>
+        <w:t xml:space="preserve"> cuja data de primeira-estreia seja posterior à data de falecimento da pessoa em questão.</w:t>
+      </w:r>
+    </w:p>
+    <w:p>
+      <w:pPr>
+        <w:pStyle w:val="PargrafodaLista"/>
+        <w:numPr>
+          <w:ilvl w:val="0"/>
+          <w:numId w:val="14"/>
+        </w:numPr>
+      </w:pPr>
+      <w:r>
+        <w:t xml:space="preserve">Remover um conteúdo da </w:t>
+      </w:r>
+      <w:proofErr w:type="spellStart"/>
+      <w:r>
+        <w:rPr>
+          <w:i/>
+        </w:rPr>
+        <w:t>watc</w:t>
+      </w:r>
+      <w:bookmarkStart w:id="14" w:name="_GoBack"/>
+      <w:bookmarkEnd w:id="14"/>
+      <w:r>
+        <w:rPr>
+          <w:i/>
+        </w:rPr>
+        <w:t>hlist</w:t>
+      </w:r>
+      <w:proofErr w:type="spellEnd"/>
+      <w:r>
+        <w:t xml:space="preserve"> de um utilizador quando este efetua uma crítica a esse conteúdo </w:t>
+      </w:r>
+    </w:p>
     <w:sectPr>
       <w:headerReference w:type="default" r:id="rId10"/>
       <w:footerReference w:type="default" r:id="rId11"/>
@@ -9137,6 +9856,95 @@
 <file path=word/numbering.xml><?xml version="1.0" encoding="utf-8"?>
 <w:numbering xmlns:wpc="http://schemas.microsoft.com/office/word/2010/wordprocessingCanvas" xmlns:cx="http://schemas.microsoft.com/office/drawing/2014/chartex" xmlns:cx1="http://schemas.microsoft.com/office/drawing/2015/9/8/chartex" xmlns:cx2="http://schemas.microsoft.com/office/drawing/2015/10/21/chartex" xmlns:cx3="http://schemas.microsoft.com/office/drawing/2016/5/9/chartex" xmlns:cx4="http://schemas.microsoft.com/office/drawing/2016/5/10/chartex" xmlns:cx5="http://schemas.microsoft.com/office/drawing/2016/5/11/chartex" xmlns:cx6="http://schemas.microsoft.com/office/drawing/2016/5/12/chartex" xmlns:cx7="http://schemas.microsoft.com/office/drawing/2016/5/13/chartex" xmlns:cx8="http://schemas.microsoft.com/office/drawing/2016/5/14/chartex" xmlns:mc="http://schemas.openxmlformats.org/markup-compatibility/2006" xmlns:aink="http://schemas.microsoft.com/office/drawing/2016/ink" xmlns:am3d="http://schemas.microsoft.com/office/drawing/2017/model3d" xmlns:o="urn:schemas-microsoft-com:office:office" xmlns:r="http://schemas.openxmlformats.org/officeDocument/2006/relationships" xmlns:m="http://schemas.openxmlformats.org/officeDocument/2006/math" xmlns:v="urn:schemas-microsoft-com:vml" xmlns:wp14="http://schemas.microsoft.com/office/word/2010/wordprocessingDrawing" xmlns:wp="http://schemas.openxmlformats.org/drawingml/2006/wordprocessingDrawing" xmlns:w10="urn:schemas-microsoft-com:office:word" xmlns:w="http://schemas.openxmlformats.org/wordprocessingml/2006/main" xmlns:w14="http://schemas.microsoft.com/office/word/2010/wordml" xmlns:w15="http://schemas.microsoft.com/office/word/2012/wordml" xmlns:w16cid="http://schemas.microsoft.com/office/word/2016/wordml/cid" xmlns:w16se="http://schemas.microsoft.com/office/word/2015/wordml/symex" xmlns:wpg="http://schemas.microsoft.com/office/word/2010/wordprocessingGroup" xmlns:wpi="http://schemas.microsoft.com/office/word/2010/wordprocessingInk" xmlns:wne="http://schemas.microsoft.com/office/word/2006/wordml" xmlns:wps="http://schemas.microsoft.com/office/word/2010/wordprocessingShape" mc:Ignorable="w14 w15 w16se w16cid wp14">
   <w:abstractNum w:abstractNumId="0" w15:restartNumberingAfterBreak="0">
+    <w:nsid w:val="016A6752"/>
+    <w:multiLevelType w:val="hybridMultilevel"/>
+    <w:tmpl w:val="D5F0F4A6"/>
+    <w:lvl w:ilvl="0" w:tplc="76145EAE">
+      <w:start w:val="1"/>
+      <w:numFmt w:val="decimal"/>
+      <w:lvlText w:val="%1-"/>
+      <w:lvlJc w:val="left"/>
+      <w:pPr>
+        <w:ind w:left="720" w:hanging="360"/>
+      </w:pPr>
+      <w:rPr>
+        <w:rFonts w:hint="default"/>
+      </w:rPr>
+    </w:lvl>
+    <w:lvl w:ilvl="1" w:tplc="08160019" w:tentative="1">
+      <w:start w:val="1"/>
+      <w:numFmt w:val="lowerLetter"/>
+      <w:lvlText w:val="%2."/>
+      <w:lvlJc w:val="left"/>
+      <w:pPr>
+        <w:ind w:left="1440" w:hanging="360"/>
+      </w:pPr>
+    </w:lvl>
+    <w:lvl w:ilvl="2" w:tplc="0816001B" w:tentative="1">
+      <w:start w:val="1"/>
+      <w:numFmt w:val="lowerRoman"/>
+      <w:lvlText w:val="%3."/>
+      <w:lvlJc w:val="right"/>
+      <w:pPr>
+        <w:ind w:left="2160" w:hanging="180"/>
+      </w:pPr>
+    </w:lvl>
+    <w:lvl w:ilvl="3" w:tplc="0816000F" w:tentative="1">
+      <w:start w:val="1"/>
+      <w:numFmt w:val="decimal"/>
+      <w:lvlText w:val="%4."/>
+      <w:lvlJc w:val="left"/>
+      <w:pPr>
+        <w:ind w:left="2880" w:hanging="360"/>
+      </w:pPr>
+    </w:lvl>
+    <w:lvl w:ilvl="4" w:tplc="08160019" w:tentative="1">
+      <w:start w:val="1"/>
+      <w:numFmt w:val="lowerLetter"/>
+      <w:lvlText w:val="%5."/>
+      <w:lvlJc w:val="left"/>
+      <w:pPr>
+        <w:ind w:left="3600" w:hanging="360"/>
+      </w:pPr>
+    </w:lvl>
+    <w:lvl w:ilvl="5" w:tplc="0816001B" w:tentative="1">
+      <w:start w:val="1"/>
+      <w:numFmt w:val="lowerRoman"/>
+      <w:lvlText w:val="%6."/>
+      <w:lvlJc w:val="right"/>
+      <w:pPr>
+        <w:ind w:left="4320" w:hanging="180"/>
+      </w:pPr>
+    </w:lvl>
+    <w:lvl w:ilvl="6" w:tplc="0816000F" w:tentative="1">
+      <w:start w:val="1"/>
+      <w:numFmt w:val="decimal"/>
+      <w:lvlText w:val="%7."/>
+      <w:lvlJc w:val="left"/>
+      <w:pPr>
+        <w:ind w:left="5040" w:hanging="360"/>
+      </w:pPr>
+    </w:lvl>
+    <w:lvl w:ilvl="7" w:tplc="08160019" w:tentative="1">
+      <w:start w:val="1"/>
+      <w:numFmt w:val="lowerLetter"/>
+      <w:lvlText w:val="%8."/>
+      <w:lvlJc w:val="left"/>
+      <w:pPr>
+        <w:ind w:left="5760" w:hanging="360"/>
+      </w:pPr>
+    </w:lvl>
+    <w:lvl w:ilvl="8" w:tplc="0816001B" w:tentative="1">
+      <w:start w:val="1"/>
+      <w:numFmt w:val="lowerRoman"/>
+      <w:lvlText w:val="%9."/>
+      <w:lvlJc w:val="right"/>
+      <w:pPr>
+        <w:ind w:left="6480" w:hanging="180"/>
+      </w:pPr>
+    </w:lvl>
+  </w:abstractNum>
+  <w:abstractNum w:abstractNumId="1" w15:restartNumberingAfterBreak="0">
     <w:nsid w:val="08902080"/>
     <w:multiLevelType w:val="hybridMultilevel"/>
     <w:tmpl w:val="2BD0281C"/>
@@ -9249,7 +10057,96 @@
       </w:rPr>
     </w:lvl>
   </w:abstractNum>
-  <w:abstractNum w:abstractNumId="1" w15:restartNumberingAfterBreak="0">
+  <w:abstractNum w:abstractNumId="2" w15:restartNumberingAfterBreak="0">
+    <w:nsid w:val="0DC44E0A"/>
+    <w:multiLevelType w:val="hybridMultilevel"/>
+    <w:tmpl w:val="803C02C4"/>
+    <w:lvl w:ilvl="0" w:tplc="185E5014">
+      <w:start w:val="1"/>
+      <w:numFmt w:val="decimal"/>
+      <w:lvlText w:val="%1-"/>
+      <w:lvlJc w:val="left"/>
+      <w:pPr>
+        <w:ind w:left="720" w:hanging="360"/>
+      </w:pPr>
+      <w:rPr>
+        <w:rFonts w:hint="default"/>
+      </w:rPr>
+    </w:lvl>
+    <w:lvl w:ilvl="1" w:tplc="08160019" w:tentative="1">
+      <w:start w:val="1"/>
+      <w:numFmt w:val="lowerLetter"/>
+      <w:lvlText w:val="%2."/>
+      <w:lvlJc w:val="left"/>
+      <w:pPr>
+        <w:ind w:left="1440" w:hanging="360"/>
+      </w:pPr>
+    </w:lvl>
+    <w:lvl w:ilvl="2" w:tplc="0816001B" w:tentative="1">
+      <w:start w:val="1"/>
+      <w:numFmt w:val="lowerRoman"/>
+      <w:lvlText w:val="%3."/>
+      <w:lvlJc w:val="right"/>
+      <w:pPr>
+        <w:ind w:left="2160" w:hanging="180"/>
+      </w:pPr>
+    </w:lvl>
+    <w:lvl w:ilvl="3" w:tplc="0816000F" w:tentative="1">
+      <w:start w:val="1"/>
+      <w:numFmt w:val="decimal"/>
+      <w:lvlText w:val="%4."/>
+      <w:lvlJc w:val="left"/>
+      <w:pPr>
+        <w:ind w:left="2880" w:hanging="360"/>
+      </w:pPr>
+    </w:lvl>
+    <w:lvl w:ilvl="4" w:tplc="08160019" w:tentative="1">
+      <w:start w:val="1"/>
+      <w:numFmt w:val="lowerLetter"/>
+      <w:lvlText w:val="%5."/>
+      <w:lvlJc w:val="left"/>
+      <w:pPr>
+        <w:ind w:left="3600" w:hanging="360"/>
+      </w:pPr>
+    </w:lvl>
+    <w:lvl w:ilvl="5" w:tplc="0816001B" w:tentative="1">
+      <w:start w:val="1"/>
+      <w:numFmt w:val="lowerRoman"/>
+      <w:lvlText w:val="%6."/>
+      <w:lvlJc w:val="right"/>
+      <w:pPr>
+        <w:ind w:left="4320" w:hanging="180"/>
+      </w:pPr>
+    </w:lvl>
+    <w:lvl w:ilvl="6" w:tplc="0816000F" w:tentative="1">
+      <w:start w:val="1"/>
+      <w:numFmt w:val="decimal"/>
+      <w:lvlText w:val="%7."/>
+      <w:lvlJc w:val="left"/>
+      <w:pPr>
+        <w:ind w:left="5040" w:hanging="360"/>
+      </w:pPr>
+    </w:lvl>
+    <w:lvl w:ilvl="7" w:tplc="08160019" w:tentative="1">
+      <w:start w:val="1"/>
+      <w:numFmt w:val="lowerLetter"/>
+      <w:lvlText w:val="%8."/>
+      <w:lvlJc w:val="left"/>
+      <w:pPr>
+        <w:ind w:left="5760" w:hanging="360"/>
+      </w:pPr>
+    </w:lvl>
+    <w:lvl w:ilvl="8" w:tplc="0816001B" w:tentative="1">
+      <w:start w:val="1"/>
+      <w:numFmt w:val="lowerRoman"/>
+      <w:lvlText w:val="%9."/>
+      <w:lvlJc w:val="right"/>
+      <w:pPr>
+        <w:ind w:left="6480" w:hanging="180"/>
+      </w:pPr>
+    </w:lvl>
+  </w:abstractNum>
+  <w:abstractNum w:abstractNumId="3" w15:restartNumberingAfterBreak="0">
     <w:nsid w:val="142D371D"/>
     <w:multiLevelType w:val="multilevel"/>
     <w:tmpl w:val="0F3253AE"/>
@@ -9362,7 +10259,96 @@
       </w:rPr>
     </w:lvl>
   </w:abstractNum>
-  <w:abstractNum w:abstractNumId="2" w15:restartNumberingAfterBreak="0">
+  <w:abstractNum w:abstractNumId="4" w15:restartNumberingAfterBreak="0">
+    <w:nsid w:val="23861486"/>
+    <w:multiLevelType w:val="hybridMultilevel"/>
+    <w:tmpl w:val="503A1896"/>
+    <w:lvl w:ilvl="0" w:tplc="7D9407FA">
+      <w:start w:val="1"/>
+      <w:numFmt w:val="decimal"/>
+      <w:lvlText w:val="%1-"/>
+      <w:lvlJc w:val="left"/>
+      <w:pPr>
+        <w:ind w:left="720" w:hanging="360"/>
+      </w:pPr>
+      <w:rPr>
+        <w:rFonts w:hint="default"/>
+      </w:rPr>
+    </w:lvl>
+    <w:lvl w:ilvl="1" w:tplc="08160019" w:tentative="1">
+      <w:start w:val="1"/>
+      <w:numFmt w:val="lowerLetter"/>
+      <w:lvlText w:val="%2."/>
+      <w:lvlJc w:val="left"/>
+      <w:pPr>
+        <w:ind w:left="1440" w:hanging="360"/>
+      </w:pPr>
+    </w:lvl>
+    <w:lvl w:ilvl="2" w:tplc="0816001B" w:tentative="1">
+      <w:start w:val="1"/>
+      <w:numFmt w:val="lowerRoman"/>
+      <w:lvlText w:val="%3."/>
+      <w:lvlJc w:val="right"/>
+      <w:pPr>
+        <w:ind w:left="2160" w:hanging="180"/>
+      </w:pPr>
+    </w:lvl>
+    <w:lvl w:ilvl="3" w:tplc="0816000F" w:tentative="1">
+      <w:start w:val="1"/>
+      <w:numFmt w:val="decimal"/>
+      <w:lvlText w:val="%4."/>
+      <w:lvlJc w:val="left"/>
+      <w:pPr>
+        <w:ind w:left="2880" w:hanging="360"/>
+      </w:pPr>
+    </w:lvl>
+    <w:lvl w:ilvl="4" w:tplc="08160019" w:tentative="1">
+      <w:start w:val="1"/>
+      <w:numFmt w:val="lowerLetter"/>
+      <w:lvlText w:val="%5."/>
+      <w:lvlJc w:val="left"/>
+      <w:pPr>
+        <w:ind w:left="3600" w:hanging="360"/>
+      </w:pPr>
+    </w:lvl>
+    <w:lvl w:ilvl="5" w:tplc="0816001B" w:tentative="1">
+      <w:start w:val="1"/>
+      <w:numFmt w:val="lowerRoman"/>
+      <w:lvlText w:val="%6."/>
+      <w:lvlJc w:val="right"/>
+      <w:pPr>
+        <w:ind w:left="4320" w:hanging="180"/>
+      </w:pPr>
+    </w:lvl>
+    <w:lvl w:ilvl="6" w:tplc="0816000F" w:tentative="1">
+      <w:start w:val="1"/>
+      <w:numFmt w:val="decimal"/>
+      <w:lvlText w:val="%7."/>
+      <w:lvlJc w:val="left"/>
+      <w:pPr>
+        <w:ind w:left="5040" w:hanging="360"/>
+      </w:pPr>
+    </w:lvl>
+    <w:lvl w:ilvl="7" w:tplc="08160019" w:tentative="1">
+      <w:start w:val="1"/>
+      <w:numFmt w:val="lowerLetter"/>
+      <w:lvlText w:val="%8."/>
+      <w:lvlJc w:val="left"/>
+      <w:pPr>
+        <w:ind w:left="5760" w:hanging="360"/>
+      </w:pPr>
+    </w:lvl>
+    <w:lvl w:ilvl="8" w:tplc="0816001B" w:tentative="1">
+      <w:start w:val="1"/>
+      <w:numFmt w:val="lowerRoman"/>
+      <w:lvlText w:val="%9."/>
+      <w:lvlJc w:val="right"/>
+      <w:pPr>
+        <w:ind w:left="6480" w:hanging="180"/>
+      </w:pPr>
+    </w:lvl>
+  </w:abstractNum>
+  <w:abstractNum w:abstractNumId="5" w15:restartNumberingAfterBreak="0">
     <w:nsid w:val="2C086332"/>
     <w:multiLevelType w:val="hybridMultilevel"/>
     <w:tmpl w:val="9C586068"/>
@@ -9475,7 +10461,7 @@
       </w:rPr>
     </w:lvl>
   </w:abstractNum>
-  <w:abstractNum w:abstractNumId="3" w15:restartNumberingAfterBreak="0">
+  <w:abstractNum w:abstractNumId="6" w15:restartNumberingAfterBreak="0">
     <w:nsid w:val="2C1153AB"/>
     <w:multiLevelType w:val="hybridMultilevel"/>
     <w:tmpl w:val="E29658FA"/>
@@ -9588,7 +10574,7 @@
       </w:rPr>
     </w:lvl>
   </w:abstractNum>
-  <w:abstractNum w:abstractNumId="4" w15:restartNumberingAfterBreak="0">
+  <w:abstractNum w:abstractNumId="7" w15:restartNumberingAfterBreak="0">
     <w:nsid w:val="373A6F8B"/>
     <w:multiLevelType w:val="hybridMultilevel"/>
     <w:tmpl w:val="D5DE411C"/>
@@ -9674,7 +10660,7 @@
       </w:pPr>
     </w:lvl>
   </w:abstractNum>
-  <w:abstractNum w:abstractNumId="5" w15:restartNumberingAfterBreak="0">
+  <w:abstractNum w:abstractNumId="8" w15:restartNumberingAfterBreak="0">
     <w:nsid w:val="3E8C2F0C"/>
     <w:multiLevelType w:val="hybridMultilevel"/>
     <w:tmpl w:val="189A3470"/>
@@ -9787,7 +10773,7 @@
       </w:rPr>
     </w:lvl>
   </w:abstractNum>
-  <w:abstractNum w:abstractNumId="6" w15:restartNumberingAfterBreak="0">
+  <w:abstractNum w:abstractNumId="9" w15:restartNumberingAfterBreak="0">
     <w:nsid w:val="614725D3"/>
     <w:multiLevelType w:val="hybridMultilevel"/>
     <w:tmpl w:val="3146B8DE"/>
@@ -9900,7 +10886,7 @@
       </w:rPr>
     </w:lvl>
   </w:abstractNum>
-  <w:abstractNum w:abstractNumId="7" w15:restartNumberingAfterBreak="0">
+  <w:abstractNum w:abstractNumId="10" w15:restartNumberingAfterBreak="0">
     <w:nsid w:val="64444118"/>
     <w:multiLevelType w:val="hybridMultilevel"/>
     <w:tmpl w:val="066814A4"/>
@@ -10013,7 +10999,7 @@
       </w:rPr>
     </w:lvl>
   </w:abstractNum>
-  <w:abstractNum w:abstractNumId="8" w15:restartNumberingAfterBreak="0">
+  <w:abstractNum w:abstractNumId="11" w15:restartNumberingAfterBreak="0">
     <w:nsid w:val="6E824243"/>
     <w:multiLevelType w:val="hybridMultilevel"/>
     <w:tmpl w:val="71BA62E4"/>
@@ -10126,7 +11112,7 @@
       </w:rPr>
     </w:lvl>
   </w:abstractNum>
-  <w:abstractNum w:abstractNumId="9" w15:restartNumberingAfterBreak="0">
+  <w:abstractNum w:abstractNumId="12" w15:restartNumberingAfterBreak="0">
     <w:nsid w:val="6F6960B0"/>
     <w:multiLevelType w:val="hybridMultilevel"/>
     <w:tmpl w:val="1CBC9B32"/>
@@ -10239,7 +11225,7 @@
       </w:rPr>
     </w:lvl>
   </w:abstractNum>
-  <w:abstractNum w:abstractNumId="10" w15:restartNumberingAfterBreak="0">
+  <w:abstractNum w:abstractNumId="13" w15:restartNumberingAfterBreak="0">
     <w:nsid w:val="7F3F5CF1"/>
     <w:multiLevelType w:val="hybridMultilevel"/>
     <w:tmpl w:val="163C7CC2"/>
@@ -10353,37 +11339,46 @@
     </w:lvl>
   </w:abstractNum>
   <w:num w:numId="1">
+    <w:abstractNumId w:val="11"/>
+  </w:num>
+  <w:num w:numId="2">
     <w:abstractNumId w:val="8"/>
   </w:num>
-  <w:num w:numId="2">
+  <w:num w:numId="3">
     <w:abstractNumId w:val="5"/>
   </w:num>
-  <w:num w:numId="3">
-    <w:abstractNumId w:val="2"/>
+  <w:num w:numId="4">
+    <w:abstractNumId w:val="13"/>
   </w:num>
-  <w:num w:numId="4">
+  <w:num w:numId="5">
+    <w:abstractNumId w:val="9"/>
+  </w:num>
+  <w:num w:numId="6">
+    <w:abstractNumId w:val="3"/>
+  </w:num>
+  <w:num w:numId="7">
+    <w:abstractNumId w:val="12"/>
+  </w:num>
+  <w:num w:numId="8">
     <w:abstractNumId w:val="10"/>
   </w:num>
-  <w:num w:numId="5">
+  <w:num w:numId="9">
+    <w:abstractNumId w:val="1"/>
+  </w:num>
+  <w:num w:numId="10">
     <w:abstractNumId w:val="6"/>
   </w:num>
-  <w:num w:numId="6">
-    <w:abstractNumId w:val="1"/>
-  </w:num>
-  <w:num w:numId="7">
-    <w:abstractNumId w:val="9"/>
-  </w:num>
-  <w:num w:numId="8">
+  <w:num w:numId="11">
     <w:abstractNumId w:val="7"/>
   </w:num>
-  <w:num w:numId="9">
+  <w:num w:numId="12">
+    <w:abstractNumId w:val="4"/>
+  </w:num>
+  <w:num w:numId="13">
     <w:abstractNumId w:val="0"/>
   </w:num>
-  <w:num w:numId="10">
-    <w:abstractNumId w:val="3"/>
-  </w:num>
-  <w:num w:numId="11">
-    <w:abstractNumId w:val="4"/>
+  <w:num w:numId="14">
+    <w:abstractNumId w:val="2"/>
   </w:num>
 </w:numbering>
 </file>
@@ -11413,7 +12408,7 @@
 </file>
 
 <file path=customXml/itemProps1.xml><?xml version="1.0" encoding="utf-8"?>
-<ds:datastoreItem xmlns:ds="http://schemas.openxmlformats.org/officeDocument/2006/customXml" ds:itemID="{9CDB7CBC-4DFE-48C1-B4D4-4F1618E1183A}">
+<ds:datastoreItem xmlns:ds="http://schemas.openxmlformats.org/officeDocument/2006/customXml" ds:itemID="{F8630BC8-A4D7-4561-8FE6-86ADF65FC63D}">
   <ds:schemaRefs>
     <ds:schemaRef ds:uri="http://schemas.openxmlformats.org/officeDocument/2006/bibliography"/>
   </ds:schemaRefs>

</xml_diff>